<commit_message>
Toast Funcional en ultima diapositiva!
</commit_message>
<xml_diff>
--- a/Qué es Bootstrap.docx
+++ b/Qué es Bootstrap.docx
@@ -150,6 +150,33 @@
         </w:rPr>
         <w:t xml:space="preserve"> Esto lo convierte en una opción popular entre los desarrolladores para crear sitios web y aplicaciones web modernas.</w:t>
       </w:r>
+      <w:r>
+        <w:t xml:space="preserve"> </w:t>
+      </w:r>
+      <w:r>
+        <w:rPr>
+          <w:rFonts w:ascii="Arial" w:hAnsi="Arial" w:cs="Arial"/>
+          <w:color w:val="0D0D0D"/>
+          <w:shd w:val="clear" w:color="auto" w:fill="FFFFFF"/>
+        </w:rPr>
+        <w:t>7801</w:t>
+      </w:r>
+      <w:r>
+        <w:rPr>
+          <w:rFonts w:ascii="Arial" w:hAnsi="Arial" w:cs="Arial"/>
+          <w:color w:val="0D0D0D"/>
+          <w:shd w:val="clear" w:color="auto" w:fill="FFFFFF"/>
+        </w:rPr>
+        <w:t xml:space="preserve"> </w:t>
+      </w:r>
+      <w:r>
+        <w:rPr>
+          <w:rFonts w:ascii="Arial" w:hAnsi="Arial" w:cs="Arial"/>
+          <w:color w:val="0D0D0D"/>
+          <w:shd w:val="clear" w:color="auto" w:fill="FFFFFF"/>
+        </w:rPr>
+        <w:t>2972</w:t>
+      </w:r>
     </w:p>
     <w:p>
       <w:pPr>
@@ -530,7 +557,7 @@
           <w:lang w:eastAsia="es-ES"/>
           <w14:ligatures w14:val="none"/>
         </w:rPr>
-        <w:t xml:space="preserve"> c</w:t>
+        <w:t xml:space="preserve"> </w:t>
       </w:r>
       <w:proofErr w:type="spellStart"/>
       <w:r>
@@ -541,7 +568,7 @@
           <w:lang w:eastAsia="es-ES"/>
           <w14:ligatures w14:val="none"/>
         </w:rPr>
-        <w:t>ss</w:t>
+        <w:t>css</w:t>
       </w:r>
       <w:proofErr w:type="spellEnd"/>
       <w:r>

</xml_diff>

<commit_message>
eliminado boton de submit de cargar imagen y terminado el word
</commit_message>
<xml_diff>
--- a/Qué es Bootstrap.docx
+++ b/Qué es Bootstrap.docx
@@ -42,35 +42,7 @@
           <w:lang w:eastAsia="es-ES"/>
           <w14:ligatures w14:val="none"/>
         </w:rPr>
-        <w:t xml:space="preserve">¿Qué es </w:t>
-      </w:r>
-      <w:proofErr w:type="gramStart"/>
-      <w:r>
-        <w:rPr>
-          <w:rFonts w:ascii="Arial" w:eastAsia="Times New Roman" w:hAnsi="Arial" w:cs="Arial"/>
-          <w:b/>
-          <w:bCs/>
-          <w:color w:val="000000"/>
-          <w:kern w:val="0"/>
-          <w:u w:val="single"/>
-          <w:lang w:eastAsia="es-ES"/>
-          <w14:ligatures w14:val="none"/>
-        </w:rPr>
-        <w:t>Bootstrap?¿</w:t>
-      </w:r>
-      <w:proofErr w:type="gramEnd"/>
-      <w:r>
-        <w:rPr>
-          <w:rFonts w:ascii="Arial" w:eastAsia="Times New Roman" w:hAnsi="Arial" w:cs="Arial"/>
-          <w:b/>
-          <w:bCs/>
-          <w:color w:val="000000"/>
-          <w:kern w:val="0"/>
-          <w:u w:val="single"/>
-          <w:lang w:eastAsia="es-ES"/>
-          <w14:ligatures w14:val="none"/>
-        </w:rPr>
-        <w:t>Para qué sirve?</w:t>
+        <w:t>¿Qué es Bootstrap?¿Para qué sirve?</w:t>
       </w:r>
     </w:p>
     <w:p>
@@ -90,92 +62,43 @@
           <w:color w:val="0D0D0D"/>
           <w:shd w:val="clear" w:color="auto" w:fill="FFFFFF"/>
         </w:rPr>
-        <w:t xml:space="preserve">Bootstrap es un </w:t>
-      </w:r>
-      <w:proofErr w:type="spellStart"/>
+        <w:t>Bootstrap es un framework de desarrollo front-end de código abierto creado por Twitter. Está diseñado para facilitar y agilizar el proceso de desarrollo web al proporcionar una colección de herramientas y componentes predefinidos, como clases CSS y JavaScript, que pueden ser utilizados para construir interfaces de usuario responsivas y atractivas.</w:t>
+      </w:r>
+    </w:p>
+    <w:p>
+      <w:pPr>
+        <w:spacing w:after="0" w:line="360" w:lineRule="auto"/>
+        <w:jc w:val="both"/>
+        <w:textAlignment w:val="baseline"/>
+        <w:rPr>
+          <w:rFonts w:ascii="Arial" w:eastAsia="Times New Roman" w:hAnsi="Arial" w:cs="Arial"/>
+          <w:color w:val="000000"/>
+          <w:kern w:val="0"/>
+          <w:lang w:eastAsia="es-ES"/>
+          <w14:ligatures w14:val="none"/>
+        </w:rPr>
+      </w:pPr>
       <w:r>
         <w:rPr>
           <w:rFonts w:ascii="Arial" w:hAnsi="Arial" w:cs="Arial"/>
           <w:color w:val="0D0D0D"/>
           <w:shd w:val="clear" w:color="auto" w:fill="FFFFFF"/>
         </w:rPr>
-        <w:t>framework</w:t>
-      </w:r>
-      <w:proofErr w:type="spellEnd"/>
+        <w:t xml:space="preserve"> Esto lo convierte en una opción popular entre los desarrolladores para crear sitios web y aplicaciones web modernas.</w:t>
+      </w:r>
+      <w:r>
+        <w:rPr>
+          <w:rFonts w:ascii="Arial" w:hAnsi="Arial" w:cs="Arial"/>
+        </w:rPr>
+        <w:t xml:space="preserve"> </w:t>
+      </w:r>
       <w:r>
         <w:rPr>
           <w:rFonts w:ascii="Arial" w:hAnsi="Arial" w:cs="Arial"/>
           <w:color w:val="0D0D0D"/>
           <w:shd w:val="clear" w:color="auto" w:fill="FFFFFF"/>
         </w:rPr>
-        <w:t xml:space="preserve"> de desarrollo </w:t>
-      </w:r>
-      <w:proofErr w:type="spellStart"/>
-      <w:r>
-        <w:rPr>
-          <w:rFonts w:ascii="Arial" w:hAnsi="Arial" w:cs="Arial"/>
-          <w:color w:val="0D0D0D"/>
-          <w:shd w:val="clear" w:color="auto" w:fill="FFFFFF"/>
-        </w:rPr>
-        <w:t>front-end</w:t>
-      </w:r>
-      <w:proofErr w:type="spellEnd"/>
-      <w:r>
-        <w:rPr>
-          <w:rFonts w:ascii="Arial" w:hAnsi="Arial" w:cs="Arial"/>
-          <w:color w:val="0D0D0D"/>
-          <w:shd w:val="clear" w:color="auto" w:fill="FFFFFF"/>
-        </w:rPr>
-        <w:t xml:space="preserve"> de código abierto creado por Twitter. Está diseñado para facilitar y agilizar el proceso de desarrollo web al proporcionar una colección de herramientas y componentes predefinidos, como clases CSS y JavaScript, que pueden ser utilizados para construir interfaces de usuario responsivas y atractivas.</w:t>
-      </w:r>
-    </w:p>
-    <w:p>
-      <w:pPr>
-        <w:spacing w:after="0" w:line="360" w:lineRule="auto"/>
-        <w:jc w:val="both"/>
-        <w:textAlignment w:val="baseline"/>
-        <w:rPr>
-          <w:rFonts w:ascii="Arial" w:eastAsia="Times New Roman" w:hAnsi="Arial" w:cs="Arial"/>
-          <w:color w:val="000000"/>
-          <w:kern w:val="0"/>
-          <w:lang w:eastAsia="es-ES"/>
-          <w14:ligatures w14:val="none"/>
-        </w:rPr>
-      </w:pPr>
-      <w:r>
-        <w:rPr>
-          <w:rFonts w:ascii="Arial" w:hAnsi="Arial" w:cs="Arial"/>
-          <w:color w:val="0D0D0D"/>
-          <w:shd w:val="clear" w:color="auto" w:fill="FFFFFF"/>
-        </w:rPr>
-        <w:t xml:space="preserve"> Esto lo convierte en una opción popular entre los desarrolladores para crear sitios web y aplicaciones web modernas.</w:t>
-      </w:r>
-      <w:r>
-        <w:t xml:space="preserve"> </w:t>
-      </w:r>
-      <w:r>
-        <w:rPr>
-          <w:rFonts w:ascii="Arial" w:hAnsi="Arial" w:cs="Arial"/>
-          <w:color w:val="0D0D0D"/>
-          <w:shd w:val="clear" w:color="auto" w:fill="FFFFFF"/>
-        </w:rPr>
-        <w:t>7801</w:t>
-      </w:r>
-      <w:r>
-        <w:rPr>
-          <w:rFonts w:ascii="Arial" w:hAnsi="Arial" w:cs="Arial"/>
-          <w:color w:val="0D0D0D"/>
-          <w:shd w:val="clear" w:color="auto" w:fill="FFFFFF"/>
-        </w:rPr>
-        <w:t xml:space="preserve"> </w:t>
-      </w:r>
-      <w:r>
-        <w:rPr>
-          <w:rFonts w:ascii="Arial" w:hAnsi="Arial" w:cs="Arial"/>
-          <w:color w:val="0D0D0D"/>
-          <w:shd w:val="clear" w:color="auto" w:fill="FFFFFF"/>
-        </w:rPr>
-        <w:t>2972</w:t>
+        <w:t>7801 2972</w:t>
       </w:r>
     </w:p>
     <w:p>
@@ -345,71 +268,65 @@
         </w:rPr>
         <w:t xml:space="preserve">Contiene muchos componentes que permiten diseñar la </w:t>
       </w:r>
-      <w:proofErr w:type="spellStart"/>
-      <w:r>
-        <w:rPr>
-          <w:rFonts w:ascii="Arial" w:eastAsia="Times New Roman" w:hAnsi="Arial" w:cs="Arial"/>
-          <w:color w:val="000000"/>
-          <w:kern w:val="0"/>
-          <w:lang w:eastAsia="es-ES"/>
-          <w14:ligatures w14:val="none"/>
-        </w:rPr>
-        <w:t>pagina</w:t>
-      </w:r>
-      <w:proofErr w:type="spellEnd"/>
-      <w:r>
-        <w:rPr>
-          <w:rFonts w:ascii="Arial" w:eastAsia="Times New Roman" w:hAnsi="Arial" w:cs="Arial"/>
-          <w:color w:val="000000"/>
-          <w:kern w:val="0"/>
-          <w:lang w:eastAsia="es-ES"/>
-          <w14:ligatures w14:val="none"/>
-        </w:rPr>
-        <w:t xml:space="preserve"> sin utilizar </w:t>
-      </w:r>
-      <w:proofErr w:type="spellStart"/>
-      <w:r>
-        <w:rPr>
-          <w:rFonts w:ascii="Arial" w:eastAsia="Times New Roman" w:hAnsi="Arial" w:cs="Arial"/>
-          <w:color w:val="000000"/>
-          <w:kern w:val="0"/>
-          <w:lang w:eastAsia="es-ES"/>
-          <w14:ligatures w14:val="none"/>
-        </w:rPr>
-        <w:t>css</w:t>
-      </w:r>
-      <w:proofErr w:type="spellEnd"/>
-      <w:r>
-        <w:rPr>
-          <w:rFonts w:ascii="Arial" w:eastAsia="Times New Roman" w:hAnsi="Arial" w:cs="Arial"/>
-          <w:color w:val="000000"/>
-          <w:kern w:val="0"/>
-          <w:lang w:eastAsia="es-ES"/>
-          <w14:ligatures w14:val="none"/>
-        </w:rPr>
-        <w:t xml:space="preserve">. La característica que hizo a </w:t>
-      </w:r>
-      <w:proofErr w:type="spellStart"/>
-      <w:r>
-        <w:rPr>
-          <w:rFonts w:ascii="Arial" w:eastAsia="Times New Roman" w:hAnsi="Arial" w:cs="Arial"/>
-          <w:color w:val="000000"/>
-          <w:kern w:val="0"/>
-          <w:lang w:eastAsia="es-ES"/>
-          <w14:ligatures w14:val="none"/>
-        </w:rPr>
-        <w:t>BootStrap</w:t>
-      </w:r>
-      <w:proofErr w:type="spellEnd"/>
-      <w:r>
-        <w:rPr>
-          <w:rFonts w:ascii="Arial" w:eastAsia="Times New Roman" w:hAnsi="Arial" w:cs="Arial"/>
-          <w:color w:val="000000"/>
-          <w:kern w:val="0"/>
-          <w:lang w:eastAsia="es-ES"/>
-          <w14:ligatures w14:val="none"/>
-        </w:rPr>
-        <w:t xml:space="preserve"> “famoso” es su sistema de grilla, esta d</w:t>
+      <w:r>
+        <w:rPr>
+          <w:rFonts w:ascii="Arial" w:eastAsia="Times New Roman" w:hAnsi="Arial" w:cs="Arial"/>
+          <w:color w:val="000000"/>
+          <w:kern w:val="0"/>
+          <w:lang w:eastAsia="es-ES"/>
+          <w14:ligatures w14:val="none"/>
+        </w:rPr>
+        <w:t>página</w:t>
+      </w:r>
+      <w:r>
+        <w:rPr>
+          <w:rFonts w:ascii="Arial" w:eastAsia="Times New Roman" w:hAnsi="Arial" w:cs="Arial"/>
+          <w:color w:val="000000"/>
+          <w:kern w:val="0"/>
+          <w:lang w:eastAsia="es-ES"/>
+          <w14:ligatures w14:val="none"/>
+        </w:rPr>
+        <w:t xml:space="preserve"> sin utilizar css</w:t>
+      </w:r>
+      <w:r>
+        <w:rPr>
+          <w:rFonts w:ascii="Arial" w:eastAsia="Times New Roman" w:hAnsi="Arial" w:cs="Arial"/>
+          <w:color w:val="000000"/>
+          <w:kern w:val="0"/>
+          <w:lang w:eastAsia="es-ES"/>
+          <w14:ligatures w14:val="none"/>
+        </w:rPr>
+        <w:t xml:space="preserve"> directamente</w:t>
+      </w:r>
+      <w:r>
+        <w:rPr>
+          <w:rFonts w:ascii="Arial" w:eastAsia="Times New Roman" w:hAnsi="Arial" w:cs="Arial"/>
+          <w:color w:val="000000"/>
+          <w:kern w:val="0"/>
+          <w:lang w:eastAsia="es-ES"/>
+          <w14:ligatures w14:val="none"/>
+        </w:rPr>
+        <w:t>. La característica que hizo a BootStrap “famoso” es su sistema de grilla</w:t>
+      </w:r>
+      <w:r>
+        <w:rPr>
+          <w:rFonts w:ascii="Arial" w:eastAsia="Times New Roman" w:hAnsi="Arial" w:cs="Arial"/>
+          <w:color w:val="000000"/>
+          <w:kern w:val="0"/>
+          <w:lang w:eastAsia="es-ES"/>
+          <w14:ligatures w14:val="none"/>
+        </w:rPr>
+        <w:t xml:space="preserve"> y breakpoints</w:t>
+      </w:r>
+      <w:r>
+        <w:rPr>
+          <w:rFonts w:ascii="Arial" w:eastAsia="Times New Roman" w:hAnsi="Arial" w:cs="Arial"/>
+          <w:color w:val="000000"/>
+          <w:kern w:val="0"/>
+          <w:lang w:eastAsia="es-ES"/>
+          <w14:ligatures w14:val="none"/>
+        </w:rPr>
+        <w:t>, esta d</w:t>
       </w:r>
       <w:r>
         <w:rPr>
@@ -439,7 +356,57 @@
           <w:lang w:eastAsia="es-ES"/>
           <w14:ligatures w14:val="none"/>
         </w:rPr>
-        <w:t xml:space="preserve"> columnas, y a cada elemento se le asigna cuantas columnas ocupara dependiendo en que pantalla aparezca</w:t>
+        <w:t xml:space="preserve"> columnas, y a cada elemento se le asigna cu</w:t>
+      </w:r>
+      <w:r>
+        <w:rPr>
+          <w:rFonts w:ascii="Arial" w:eastAsia="Times New Roman" w:hAnsi="Arial" w:cs="Arial"/>
+          <w:color w:val="000000"/>
+          <w:kern w:val="0"/>
+          <w:lang w:eastAsia="es-ES"/>
+          <w14:ligatures w14:val="none"/>
+        </w:rPr>
+        <w:t>á</w:t>
+      </w:r>
+      <w:r>
+        <w:rPr>
+          <w:rFonts w:ascii="Arial" w:eastAsia="Times New Roman" w:hAnsi="Arial" w:cs="Arial"/>
+          <w:color w:val="000000"/>
+          <w:kern w:val="0"/>
+          <w:lang w:eastAsia="es-ES"/>
+          <w14:ligatures w14:val="none"/>
+        </w:rPr>
+        <w:t xml:space="preserve">ntas columnas ocupara dependiendo en que </w:t>
+      </w:r>
+      <w:r>
+        <w:rPr>
+          <w:rFonts w:ascii="Arial" w:eastAsia="Times New Roman" w:hAnsi="Arial" w:cs="Arial"/>
+          <w:color w:val="000000"/>
+          <w:kern w:val="0"/>
+          <w:lang w:eastAsia="es-ES"/>
+          <w14:ligatures w14:val="none"/>
+        </w:rPr>
+        <w:t xml:space="preserve">tamaño de </w:t>
+      </w:r>
+      <w:r>
+        <w:rPr>
+          <w:rFonts w:ascii="Arial" w:eastAsia="Times New Roman" w:hAnsi="Arial" w:cs="Arial"/>
+          <w:color w:val="000000"/>
+          <w:kern w:val="0"/>
+          <w:lang w:eastAsia="es-ES"/>
+          <w14:ligatures w14:val="none"/>
+        </w:rPr>
+        <w:t>pantalla aparezca</w:t>
+      </w:r>
+      <w:r>
+        <w:rPr>
+          <w:rFonts w:ascii="Arial" w:eastAsia="Times New Roman" w:hAnsi="Arial" w:cs="Arial"/>
+          <w:color w:val="000000"/>
+          <w:kern w:val="0"/>
+          <w:lang w:eastAsia="es-ES"/>
+          <w14:ligatures w14:val="none"/>
+        </w:rPr>
+        <w:t xml:space="preserve"> (con los breakpoints)</w:t>
       </w:r>
       <w:r>
         <w:rPr>
@@ -451,18 +418,16 @@
         </w:rPr>
         <w:t xml:space="preserve">, dando así un sistema responsive a la </w:t>
       </w:r>
-      <w:proofErr w:type="spellStart"/>
-      <w:r>
-        <w:rPr>
-          <w:rFonts w:ascii="Arial" w:eastAsia="Times New Roman" w:hAnsi="Arial" w:cs="Arial"/>
-          <w:color w:val="000000"/>
-          <w:kern w:val="0"/>
-          <w:lang w:eastAsia="es-ES"/>
-          <w14:ligatures w14:val="none"/>
-        </w:rPr>
-        <w:t>pagina</w:t>
-      </w:r>
-      <w:proofErr w:type="spellEnd"/>
+      <w:r>
+        <w:rPr>
+          <w:rFonts w:ascii="Arial" w:eastAsia="Times New Roman" w:hAnsi="Arial" w:cs="Arial"/>
+          <w:color w:val="000000"/>
+          <w:kern w:val="0"/>
+          <w:lang w:eastAsia="es-ES"/>
+          <w14:ligatures w14:val="none"/>
+        </w:rPr>
+        <w:t>página</w:t>
+      </w:r>
       <w:r>
         <w:rPr>
           <w:rFonts w:ascii="Arial" w:eastAsia="Times New Roman" w:hAnsi="Arial" w:cs="Arial"/>
@@ -507,28 +472,16 @@
         </w:rPr>
         <w:t xml:space="preserve">, como se </w:t>
       </w:r>
-      <w:proofErr w:type="gramStart"/>
-      <w:r>
-        <w:rPr>
-          <w:rFonts w:ascii="Arial" w:eastAsia="Times New Roman" w:hAnsi="Arial" w:cs="Arial"/>
-          <w:color w:val="000000"/>
-          <w:kern w:val="0"/>
-          <w:lang w:eastAsia="es-ES"/>
-          <w14:ligatures w14:val="none"/>
-        </w:rPr>
-        <w:t xml:space="preserve">mencionó, </w:t>
-      </w:r>
-      <w:r>
-        <w:rPr>
-          <w:rFonts w:ascii="Arial" w:eastAsia="Times New Roman" w:hAnsi="Arial" w:cs="Arial"/>
-          <w:color w:val="000000"/>
-          <w:kern w:val="0"/>
-          <w:lang w:eastAsia="es-ES"/>
-          <w14:ligatures w14:val="none"/>
-        </w:rPr>
-        <w:t xml:space="preserve"> permite</w:t>
-      </w:r>
-      <w:proofErr w:type="gramEnd"/>
+      <w:r>
+        <w:rPr>
+          <w:rFonts w:ascii="Arial" w:eastAsia="Times New Roman" w:hAnsi="Arial" w:cs="Arial"/>
+          <w:color w:val="000000"/>
+          <w:kern w:val="0"/>
+          <w:lang w:eastAsia="es-ES"/>
+          <w14:ligatures w14:val="none"/>
+        </w:rPr>
+        <w:t>mencionó, permite</w:t>
+      </w:r>
       <w:r>
         <w:rPr>
           <w:rFonts w:ascii="Arial" w:eastAsia="Times New Roman" w:hAnsi="Arial" w:cs="Arial"/>
@@ -557,29 +510,7 @@
           <w:lang w:eastAsia="es-ES"/>
           <w14:ligatures w14:val="none"/>
         </w:rPr>
-        <w:t xml:space="preserve"> </w:t>
-      </w:r>
-      <w:proofErr w:type="spellStart"/>
-      <w:r>
-        <w:rPr>
-          <w:rFonts w:ascii="Arial" w:eastAsia="Times New Roman" w:hAnsi="Arial" w:cs="Arial"/>
-          <w:color w:val="000000"/>
-          <w:kern w:val="0"/>
-          <w:lang w:eastAsia="es-ES"/>
-          <w14:ligatures w14:val="none"/>
-        </w:rPr>
-        <w:t>css</w:t>
-      </w:r>
-      <w:proofErr w:type="spellEnd"/>
-      <w:r>
-        <w:rPr>
-          <w:rFonts w:ascii="Arial" w:eastAsia="Times New Roman" w:hAnsi="Arial" w:cs="Arial"/>
-          <w:color w:val="000000"/>
-          <w:kern w:val="0"/>
-          <w:lang w:eastAsia="es-ES"/>
-          <w14:ligatures w14:val="none"/>
-        </w:rPr>
-        <w:t xml:space="preserve"> sin tener que escribir</w:t>
+        <w:t xml:space="preserve"> css sin tener que escribir</w:t>
       </w:r>
       <w:r>
         <w:rPr>
@@ -599,29 +530,7 @@
           <w:lang w:eastAsia="es-ES"/>
           <w14:ligatures w14:val="none"/>
         </w:rPr>
-        <w:t xml:space="preserve"> dicho </w:t>
-      </w:r>
-      <w:proofErr w:type="spellStart"/>
-      <w:r>
-        <w:rPr>
-          <w:rFonts w:ascii="Arial" w:eastAsia="Times New Roman" w:hAnsi="Arial" w:cs="Arial"/>
-          <w:color w:val="000000"/>
-          <w:kern w:val="0"/>
-          <w:lang w:eastAsia="es-ES"/>
-          <w14:ligatures w14:val="none"/>
-        </w:rPr>
-        <w:t>css</w:t>
-      </w:r>
-      <w:proofErr w:type="spellEnd"/>
-      <w:r>
-        <w:rPr>
-          <w:rFonts w:ascii="Arial" w:eastAsia="Times New Roman" w:hAnsi="Arial" w:cs="Arial"/>
-          <w:color w:val="000000"/>
-          <w:kern w:val="0"/>
-          <w:lang w:eastAsia="es-ES"/>
-          <w14:ligatures w14:val="none"/>
-        </w:rPr>
-        <w:t xml:space="preserve">, se </w:t>
+        <w:t xml:space="preserve"> dicho css, se </w:t>
       </w:r>
       <w:r>
         <w:rPr>
@@ -651,20 +560,8 @@
           <w:lang w:eastAsia="es-ES"/>
           <w14:ligatures w14:val="none"/>
         </w:rPr>
-        <w:t xml:space="preserve"> de </w:t>
-      </w:r>
-      <w:proofErr w:type="spellStart"/>
-      <w:r>
-        <w:rPr>
-          <w:rFonts w:ascii="Arial" w:eastAsia="Times New Roman" w:hAnsi="Arial" w:cs="Arial"/>
-          <w:color w:val="000000"/>
-          <w:kern w:val="0"/>
-          <w:lang w:eastAsia="es-ES"/>
-          <w14:ligatures w14:val="none"/>
-        </w:rPr>
-        <w:t>BootStrap</w:t>
-      </w:r>
-      <w:proofErr w:type="spellEnd"/>
+        <w:t xml:space="preserve"> de BootStrap</w:t>
+      </w:r>
       <w:r>
         <w:rPr>
           <w:rFonts w:ascii="Arial" w:eastAsia="Times New Roman" w:hAnsi="Arial" w:cs="Arial"/>
@@ -733,20 +630,444 @@
           <w14:ligatures w14:val="none"/>
         </w:rPr>
       </w:pPr>
-    </w:p>
-    <w:p>
-      <w:pPr>
-        <w:spacing w:after="0" w:line="360" w:lineRule="auto"/>
-        <w:jc w:val="both"/>
-        <w:textAlignment w:val="baseline"/>
-        <w:rPr>
-          <w:rFonts w:ascii="Arial" w:eastAsia="Times New Roman" w:hAnsi="Arial" w:cs="Arial"/>
-          <w:color w:val="000000"/>
-          <w:kern w:val="0"/>
-          <w:lang w:eastAsia="es-ES"/>
-          <w14:ligatures w14:val="none"/>
-        </w:rPr>
-      </w:pPr>
+      <w:r>
+        <w:rPr>
+          <w:rFonts w:ascii="Arial" w:eastAsia="Times New Roman" w:hAnsi="Arial" w:cs="Arial"/>
+          <w:color w:val="000000"/>
+          <w:kern w:val="0"/>
+          <w:u w:val="single"/>
+          <w:lang w:eastAsia="es-ES"/>
+          <w14:ligatures w14:val="none"/>
+        </w:rPr>
+        <w:t>Ventajas</w:t>
+      </w:r>
+      <w:r>
+        <w:rPr>
+          <w:rFonts w:ascii="Arial" w:eastAsia="Times New Roman" w:hAnsi="Arial" w:cs="Arial"/>
+          <w:color w:val="000000"/>
+          <w:kern w:val="0"/>
+          <w:lang w:eastAsia="es-ES"/>
+          <w14:ligatures w14:val="none"/>
+        </w:rPr>
+        <w:t>:</w:t>
+      </w:r>
+    </w:p>
+    <w:p>
+      <w:pPr>
+        <w:spacing w:after="0" w:line="360" w:lineRule="auto"/>
+        <w:jc w:val="both"/>
+        <w:textAlignment w:val="baseline"/>
+        <w:rPr>
+          <w:rFonts w:ascii="Arial" w:eastAsia="Times New Roman" w:hAnsi="Arial" w:cs="Arial"/>
+          <w:color w:val="000000"/>
+          <w:kern w:val="0"/>
+          <w:lang w:eastAsia="es-ES"/>
+          <w14:ligatures w14:val="none"/>
+        </w:rPr>
+      </w:pPr>
+    </w:p>
+    <w:p>
+      <w:pPr>
+        <w:pStyle w:val="Prrafodelista"/>
+        <w:numPr>
+          <w:ilvl w:val="0"/>
+          <w:numId w:val="2"/>
+        </w:numPr>
+        <w:spacing w:after="0" w:line="360" w:lineRule="auto"/>
+        <w:jc w:val="both"/>
+        <w:textAlignment w:val="baseline"/>
+        <w:rPr>
+          <w:rFonts w:ascii="Arial" w:eastAsia="Times New Roman" w:hAnsi="Arial" w:cs="Arial"/>
+          <w:color w:val="000000"/>
+          <w:kern w:val="0"/>
+          <w:lang w:eastAsia="es-ES"/>
+          <w14:ligatures w14:val="none"/>
+        </w:rPr>
+      </w:pPr>
+      <w:r>
+        <w:rPr>
+          <w:rFonts w:ascii="Arial" w:eastAsia="Times New Roman" w:hAnsi="Arial" w:cs="Arial"/>
+          <w:color w:val="000000"/>
+          <w:kern w:val="0"/>
+          <w:lang w:eastAsia="es-ES"/>
+          <w14:ligatures w14:val="none"/>
+        </w:rPr>
+        <w:t>Facilidad de uso: Bootstrap simplifica el desarrollo web con su conjunto de componentes y estilos predefinidos.</w:t>
+      </w:r>
+    </w:p>
+    <w:p>
+      <w:pPr>
+        <w:pStyle w:val="Prrafodelista"/>
+        <w:numPr>
+          <w:ilvl w:val="0"/>
+          <w:numId w:val="2"/>
+        </w:numPr>
+        <w:spacing w:after="0" w:line="360" w:lineRule="auto"/>
+        <w:jc w:val="both"/>
+        <w:textAlignment w:val="baseline"/>
+        <w:rPr>
+          <w:rFonts w:ascii="Arial" w:eastAsia="Times New Roman" w:hAnsi="Arial" w:cs="Arial"/>
+          <w:color w:val="000000"/>
+          <w:kern w:val="0"/>
+          <w:lang w:eastAsia="es-ES"/>
+          <w14:ligatures w14:val="none"/>
+        </w:rPr>
+      </w:pPr>
+      <w:r>
+        <w:rPr>
+          <w:rFonts w:ascii="Arial" w:eastAsia="Times New Roman" w:hAnsi="Arial" w:cs="Arial"/>
+          <w:color w:val="000000"/>
+          <w:kern w:val="0"/>
+          <w:lang w:eastAsia="es-ES"/>
+          <w14:ligatures w14:val="none"/>
+        </w:rPr>
+        <w:t>Respuesta rápida: Permite crear sitios web responsiv</w:t>
+      </w:r>
+      <w:r>
+        <w:rPr>
+          <w:rFonts w:ascii="Arial" w:eastAsia="Times New Roman" w:hAnsi="Arial" w:cs="Arial"/>
+          <w:color w:val="000000"/>
+          <w:kern w:val="0"/>
+          <w:lang w:eastAsia="es-ES"/>
+          <w14:ligatures w14:val="none"/>
+        </w:rPr>
+        <w:t>e</w:t>
+      </w:r>
+      <w:r>
+        <w:rPr>
+          <w:rFonts w:ascii="Arial" w:eastAsia="Times New Roman" w:hAnsi="Arial" w:cs="Arial"/>
+          <w:color w:val="000000"/>
+          <w:kern w:val="0"/>
+          <w:lang w:eastAsia="es-ES"/>
+          <w14:ligatures w14:val="none"/>
+        </w:rPr>
+        <w:t xml:space="preserve"> que se adaptan automáticamente a diferentes dispositivos y tamaños de pantalla.</w:t>
+      </w:r>
+    </w:p>
+    <w:p>
+      <w:pPr>
+        <w:pStyle w:val="Prrafodelista"/>
+        <w:numPr>
+          <w:ilvl w:val="0"/>
+          <w:numId w:val="2"/>
+        </w:numPr>
+        <w:spacing w:after="0" w:line="360" w:lineRule="auto"/>
+        <w:jc w:val="both"/>
+        <w:textAlignment w:val="baseline"/>
+        <w:rPr>
+          <w:rFonts w:ascii="Arial" w:eastAsia="Times New Roman" w:hAnsi="Arial" w:cs="Arial"/>
+          <w:color w:val="000000"/>
+          <w:kern w:val="0"/>
+          <w:lang w:eastAsia="es-ES"/>
+          <w14:ligatures w14:val="none"/>
+        </w:rPr>
+      </w:pPr>
+      <w:r>
+        <w:rPr>
+          <w:rFonts w:ascii="Arial" w:eastAsia="Times New Roman" w:hAnsi="Arial" w:cs="Arial"/>
+          <w:color w:val="000000"/>
+          <w:kern w:val="0"/>
+          <w:lang w:eastAsia="es-ES"/>
+          <w14:ligatures w14:val="none"/>
+        </w:rPr>
+        <w:t>Consistencia: Ofrece un conjunto coherente de estilos y componentes, lo que garantiza una apariencia uniforme en todo el sitio.</w:t>
+      </w:r>
+    </w:p>
+    <w:p>
+      <w:pPr>
+        <w:pStyle w:val="Prrafodelista"/>
+        <w:numPr>
+          <w:ilvl w:val="0"/>
+          <w:numId w:val="2"/>
+        </w:numPr>
+        <w:spacing w:after="0" w:line="360" w:lineRule="auto"/>
+        <w:jc w:val="both"/>
+        <w:textAlignment w:val="baseline"/>
+        <w:rPr>
+          <w:rFonts w:ascii="Arial" w:eastAsia="Times New Roman" w:hAnsi="Arial" w:cs="Arial"/>
+          <w:color w:val="000000"/>
+          <w:kern w:val="0"/>
+          <w:lang w:eastAsia="es-ES"/>
+          <w14:ligatures w14:val="none"/>
+        </w:rPr>
+      </w:pPr>
+      <w:r>
+        <w:rPr>
+          <w:rFonts w:ascii="Arial" w:eastAsia="Times New Roman" w:hAnsi="Arial" w:cs="Arial"/>
+          <w:color w:val="000000"/>
+          <w:kern w:val="0"/>
+          <w:lang w:eastAsia="es-ES"/>
+          <w14:ligatures w14:val="none"/>
+        </w:rPr>
+        <w:t>Documentación completa: Bootstrap tiene una documentación detallada y una gran comunidad de usuarios que facilita el aprendizaje y la resolución de problemas.</w:t>
+      </w:r>
+    </w:p>
+    <w:p>
+      <w:pPr>
+        <w:pStyle w:val="Prrafodelista"/>
+        <w:numPr>
+          <w:ilvl w:val="0"/>
+          <w:numId w:val="2"/>
+        </w:numPr>
+        <w:spacing w:after="0" w:line="360" w:lineRule="auto"/>
+        <w:jc w:val="both"/>
+        <w:textAlignment w:val="baseline"/>
+        <w:rPr>
+          <w:rFonts w:ascii="Arial" w:eastAsia="Times New Roman" w:hAnsi="Arial" w:cs="Arial"/>
+          <w:color w:val="000000"/>
+          <w:kern w:val="0"/>
+          <w:lang w:eastAsia="es-ES"/>
+          <w14:ligatures w14:val="none"/>
+        </w:rPr>
+      </w:pPr>
+      <w:r>
+        <w:rPr>
+          <w:rFonts w:ascii="Arial" w:eastAsia="Times New Roman" w:hAnsi="Arial" w:cs="Arial"/>
+          <w:color w:val="000000"/>
+          <w:kern w:val="0"/>
+          <w:lang w:eastAsia="es-ES"/>
+          <w14:ligatures w14:val="none"/>
+        </w:rPr>
+        <w:t>Personalización: Se puede personalizar fácilmente utilizando Sass o CSS personalizado para adaptarse a las necesidades específicas del proyecto.</w:t>
+      </w:r>
+    </w:p>
+    <w:p>
+      <w:pPr>
+        <w:pStyle w:val="Prrafodelista"/>
+        <w:numPr>
+          <w:ilvl w:val="0"/>
+          <w:numId w:val="2"/>
+        </w:numPr>
+        <w:spacing w:after="0" w:line="360" w:lineRule="auto"/>
+        <w:jc w:val="both"/>
+        <w:textAlignment w:val="baseline"/>
+        <w:rPr>
+          <w:rFonts w:ascii="Arial" w:eastAsia="Times New Roman" w:hAnsi="Arial" w:cs="Arial"/>
+          <w:color w:val="000000"/>
+          <w:kern w:val="0"/>
+          <w:lang w:eastAsia="es-ES"/>
+          <w14:ligatures w14:val="none"/>
+        </w:rPr>
+      </w:pPr>
+      <w:r>
+        <w:rPr>
+          <w:rFonts w:ascii="Arial" w:eastAsia="Times New Roman" w:hAnsi="Arial" w:cs="Arial"/>
+          <w:color w:val="000000"/>
+          <w:kern w:val="0"/>
+          <w:lang w:eastAsia="es-ES"/>
+          <w14:ligatures w14:val="none"/>
+        </w:rPr>
+        <w:t>Compatibilidad: Es compatible con la mayoría de los navegadores modernos, lo que garantiza una buena experiencia de usuario en diferentes entornos.</w:t>
+      </w:r>
+    </w:p>
+    <w:p>
+      <w:pPr>
+        <w:spacing w:after="0" w:line="360" w:lineRule="auto"/>
+        <w:jc w:val="both"/>
+        <w:textAlignment w:val="baseline"/>
+        <w:rPr>
+          <w:rFonts w:ascii="Arial" w:eastAsia="Times New Roman" w:hAnsi="Arial" w:cs="Arial"/>
+          <w:color w:val="000000"/>
+          <w:kern w:val="0"/>
+          <w:lang w:eastAsia="es-ES"/>
+          <w14:ligatures w14:val="none"/>
+        </w:rPr>
+      </w:pPr>
+    </w:p>
+    <w:p>
+      <w:pPr>
+        <w:spacing w:after="0" w:line="360" w:lineRule="auto"/>
+        <w:jc w:val="both"/>
+        <w:textAlignment w:val="baseline"/>
+        <w:rPr>
+          <w:rFonts w:ascii="Arial" w:eastAsia="Times New Roman" w:hAnsi="Arial" w:cs="Arial"/>
+          <w:color w:val="000000"/>
+          <w:kern w:val="0"/>
+          <w:lang w:eastAsia="es-ES"/>
+          <w14:ligatures w14:val="none"/>
+        </w:rPr>
+      </w:pPr>
+      <w:r>
+        <w:rPr>
+          <w:rFonts w:ascii="Arial" w:eastAsia="Times New Roman" w:hAnsi="Arial" w:cs="Arial"/>
+          <w:color w:val="000000"/>
+          <w:kern w:val="0"/>
+          <w:u w:val="single"/>
+          <w:lang w:eastAsia="es-ES"/>
+          <w14:ligatures w14:val="none"/>
+        </w:rPr>
+        <w:lastRenderedPageBreak/>
+        <w:t>Desventajas</w:t>
+      </w:r>
+      <w:r>
+        <w:rPr>
+          <w:rFonts w:ascii="Arial" w:eastAsia="Times New Roman" w:hAnsi="Arial" w:cs="Arial"/>
+          <w:color w:val="000000"/>
+          <w:kern w:val="0"/>
+          <w:lang w:eastAsia="es-ES"/>
+          <w14:ligatures w14:val="none"/>
+        </w:rPr>
+        <w:t>:</w:t>
+      </w:r>
+    </w:p>
+    <w:p>
+      <w:pPr>
+        <w:spacing w:after="0" w:line="360" w:lineRule="auto"/>
+        <w:jc w:val="both"/>
+        <w:textAlignment w:val="baseline"/>
+        <w:rPr>
+          <w:rFonts w:ascii="Arial" w:eastAsia="Times New Roman" w:hAnsi="Arial" w:cs="Arial"/>
+          <w:color w:val="000000"/>
+          <w:kern w:val="0"/>
+          <w:lang w:eastAsia="es-ES"/>
+          <w14:ligatures w14:val="none"/>
+        </w:rPr>
+      </w:pPr>
+    </w:p>
+    <w:p>
+      <w:pPr>
+        <w:pStyle w:val="Prrafodelista"/>
+        <w:numPr>
+          <w:ilvl w:val="0"/>
+          <w:numId w:val="3"/>
+        </w:numPr>
+        <w:spacing w:after="0" w:line="360" w:lineRule="auto"/>
+        <w:jc w:val="both"/>
+        <w:textAlignment w:val="baseline"/>
+        <w:rPr>
+          <w:rFonts w:ascii="Arial" w:eastAsia="Times New Roman" w:hAnsi="Arial" w:cs="Arial"/>
+          <w:color w:val="000000"/>
+          <w:kern w:val="0"/>
+          <w:lang w:eastAsia="es-ES"/>
+          <w14:ligatures w14:val="none"/>
+        </w:rPr>
+      </w:pPr>
+      <w:r>
+        <w:rPr>
+          <w:rFonts w:ascii="Arial" w:eastAsia="Times New Roman" w:hAnsi="Arial" w:cs="Arial"/>
+          <w:color w:val="000000"/>
+          <w:kern w:val="0"/>
+          <w:lang w:eastAsia="es-ES"/>
+          <w14:ligatures w14:val="none"/>
+        </w:rPr>
+        <w:t>Diseño genérico: El uso extensivo de Bootstrap puede resultar en sitios web con un aspecto genérico si no se personalizan adecuadamente.</w:t>
+      </w:r>
+    </w:p>
+    <w:p>
+      <w:pPr>
+        <w:pStyle w:val="Prrafodelista"/>
+        <w:numPr>
+          <w:ilvl w:val="0"/>
+          <w:numId w:val="3"/>
+        </w:numPr>
+        <w:spacing w:after="0" w:line="360" w:lineRule="auto"/>
+        <w:jc w:val="both"/>
+        <w:textAlignment w:val="baseline"/>
+        <w:rPr>
+          <w:rFonts w:ascii="Arial" w:eastAsia="Times New Roman" w:hAnsi="Arial" w:cs="Arial"/>
+          <w:color w:val="000000"/>
+          <w:kern w:val="0"/>
+          <w:lang w:eastAsia="es-ES"/>
+          <w14:ligatures w14:val="none"/>
+        </w:rPr>
+      </w:pPr>
+      <w:r>
+        <w:rPr>
+          <w:rFonts w:ascii="Arial" w:eastAsia="Times New Roman" w:hAnsi="Arial" w:cs="Arial"/>
+          <w:color w:val="000000"/>
+          <w:kern w:val="0"/>
+          <w:lang w:eastAsia="es-ES"/>
+          <w14:ligatures w14:val="none"/>
+        </w:rPr>
+        <w:t>Código adicional: Algunos proyectos pueden terminar con un código HTML más pesado debido a la inclusión de clases de Bootstrap, lo que puede afectar al rendimiento.</w:t>
+      </w:r>
+    </w:p>
+    <w:p>
+      <w:pPr>
+        <w:pStyle w:val="Prrafodelista"/>
+        <w:numPr>
+          <w:ilvl w:val="0"/>
+          <w:numId w:val="3"/>
+        </w:numPr>
+        <w:spacing w:after="0" w:line="360" w:lineRule="auto"/>
+        <w:jc w:val="both"/>
+        <w:textAlignment w:val="baseline"/>
+        <w:rPr>
+          <w:rFonts w:ascii="Arial" w:eastAsia="Times New Roman" w:hAnsi="Arial" w:cs="Arial"/>
+          <w:color w:val="000000"/>
+          <w:kern w:val="0"/>
+          <w:lang w:eastAsia="es-ES"/>
+          <w14:ligatures w14:val="none"/>
+        </w:rPr>
+      </w:pPr>
+      <w:r>
+        <w:rPr>
+          <w:rFonts w:ascii="Arial" w:eastAsia="Times New Roman" w:hAnsi="Arial" w:cs="Arial"/>
+          <w:color w:val="000000"/>
+          <w:kern w:val="0"/>
+          <w:lang w:eastAsia="es-ES"/>
+          <w14:ligatures w14:val="none"/>
+        </w:rPr>
+        <w:t>Aprendizaje necesario: Aunque Bootstrap simplifica el desarrollo, aún requiere tiempo para familiarizarse con su estructura y clases.</w:t>
+      </w:r>
+    </w:p>
+    <w:p>
+      <w:pPr>
+        <w:pStyle w:val="Prrafodelista"/>
+        <w:numPr>
+          <w:ilvl w:val="0"/>
+          <w:numId w:val="3"/>
+        </w:numPr>
+        <w:spacing w:after="0" w:line="360" w:lineRule="auto"/>
+        <w:jc w:val="both"/>
+        <w:textAlignment w:val="baseline"/>
+        <w:rPr>
+          <w:rFonts w:ascii="Arial" w:eastAsia="Times New Roman" w:hAnsi="Arial" w:cs="Arial"/>
+          <w:color w:val="000000"/>
+          <w:kern w:val="0"/>
+          <w:lang w:eastAsia="es-ES"/>
+          <w14:ligatures w14:val="none"/>
+        </w:rPr>
+      </w:pPr>
+      <w:r>
+        <w:rPr>
+          <w:rFonts w:ascii="Arial" w:eastAsia="Times New Roman" w:hAnsi="Arial" w:cs="Arial"/>
+          <w:color w:val="000000"/>
+          <w:kern w:val="0"/>
+          <w:lang w:eastAsia="es-ES"/>
+          <w14:ligatures w14:val="none"/>
+        </w:rPr>
+        <w:t>Dependencia: Al basar un proyecto en Bootstrap, existe cierta dependencia de las actualizaciones y cambios en el marco de trabajo.</w:t>
+      </w:r>
+    </w:p>
+    <w:p>
+      <w:pPr>
+        <w:pStyle w:val="Prrafodelista"/>
+        <w:numPr>
+          <w:ilvl w:val="0"/>
+          <w:numId w:val="3"/>
+        </w:numPr>
+        <w:spacing w:after="0" w:line="360" w:lineRule="auto"/>
+        <w:jc w:val="both"/>
+        <w:textAlignment w:val="baseline"/>
+        <w:rPr>
+          <w:rFonts w:ascii="Arial" w:eastAsia="Times New Roman" w:hAnsi="Arial" w:cs="Arial"/>
+          <w:color w:val="000000"/>
+          <w:kern w:val="0"/>
+          <w:lang w:eastAsia="es-ES"/>
+          <w14:ligatures w14:val="none"/>
+        </w:rPr>
+      </w:pPr>
+      <w:r>
+        <w:rPr>
+          <w:rFonts w:ascii="Arial" w:eastAsia="Times New Roman" w:hAnsi="Arial" w:cs="Arial"/>
+          <w:color w:val="000000"/>
+          <w:kern w:val="0"/>
+          <w:lang w:eastAsia="es-ES"/>
+          <w14:ligatures w14:val="none"/>
+        </w:rPr>
+        <w:t>Limitaciones de diseño: Puede resultar difícil lograr un diseño altamente personalizado o fuera de lo común dentro del marco de trabajo de Bootstrap sin una modificación significativa.</w:t>
+      </w:r>
     </w:p>
     <w:p>
       <w:pPr>
@@ -804,140 +1125,10 @@
     </w:p>
     <w:p>
       <w:pPr>
-        <w:spacing w:after="0" w:line="360" w:lineRule="auto"/>
-        <w:ind w:firstLine="360"/>
-        <w:jc w:val="both"/>
-        <w:textAlignment w:val="baseline"/>
-        <w:rPr>
-          <w:rFonts w:ascii="Arial" w:eastAsia="Times New Roman" w:hAnsi="Arial" w:cs="Arial"/>
-          <w:color w:val="000000"/>
-          <w:kern w:val="0"/>
-          <w:lang w:eastAsia="es-ES"/>
-          <w14:ligatures w14:val="none"/>
-        </w:rPr>
-      </w:pPr>
-      <w:proofErr w:type="spellStart"/>
-      <w:r>
-        <w:rPr>
-          <w:rFonts w:ascii="Arial" w:eastAsia="Times New Roman" w:hAnsi="Arial" w:cs="Arial"/>
-          <w:color w:val="000000"/>
-          <w:kern w:val="0"/>
-          <w:lang w:eastAsia="es-ES"/>
-          <w14:ligatures w14:val="none"/>
-        </w:rPr>
-        <w:t>Linkear</w:t>
-      </w:r>
-      <w:proofErr w:type="spellEnd"/>
-      <w:r>
-        <w:rPr>
-          <w:rFonts w:ascii="Arial" w:eastAsia="Times New Roman" w:hAnsi="Arial" w:cs="Arial"/>
-          <w:color w:val="000000"/>
-          <w:kern w:val="0"/>
-          <w:lang w:eastAsia="es-ES"/>
-          <w14:ligatures w14:val="none"/>
-        </w:rPr>
-        <w:t xml:space="preserve"> a la librería de </w:t>
-      </w:r>
-      <w:proofErr w:type="spellStart"/>
-      <w:r>
-        <w:rPr>
-          <w:rFonts w:ascii="Arial" w:eastAsia="Times New Roman" w:hAnsi="Arial" w:cs="Arial"/>
-          <w:color w:val="000000"/>
-          <w:kern w:val="0"/>
-          <w:lang w:eastAsia="es-ES"/>
-          <w14:ligatures w14:val="none"/>
-        </w:rPr>
-        <w:t>bootStrap</w:t>
-      </w:r>
-      <w:proofErr w:type="spellEnd"/>
-      <w:r>
-        <w:rPr>
-          <w:rFonts w:ascii="Arial" w:eastAsia="Times New Roman" w:hAnsi="Arial" w:cs="Arial"/>
-          <w:color w:val="000000"/>
-          <w:kern w:val="0"/>
-          <w:lang w:eastAsia="es-ES"/>
-          <w14:ligatures w14:val="none"/>
-        </w:rPr>
-        <w:t xml:space="preserve"> desde el </w:t>
-      </w:r>
-      <w:proofErr w:type="spellStart"/>
-      <w:r>
-        <w:rPr>
-          <w:rFonts w:ascii="Arial" w:eastAsia="Times New Roman" w:hAnsi="Arial" w:cs="Arial"/>
-          <w:color w:val="000000"/>
-          <w:kern w:val="0"/>
-          <w:lang w:eastAsia="es-ES"/>
-          <w14:ligatures w14:val="none"/>
-        </w:rPr>
-        <w:t>css</w:t>
-      </w:r>
-      <w:proofErr w:type="spellEnd"/>
-      <w:r>
-        <w:rPr>
-          <w:rFonts w:ascii="Arial" w:eastAsia="Times New Roman" w:hAnsi="Arial" w:cs="Arial"/>
-          <w:color w:val="000000"/>
-          <w:kern w:val="0"/>
-          <w:lang w:eastAsia="es-ES"/>
-          <w14:ligatures w14:val="none"/>
-        </w:rPr>
-        <w:t>. (Desventaja que no podemos modificar nada)</w:t>
-      </w:r>
-    </w:p>
-    <w:p>
-      <w:pPr>
-        <w:spacing w:after="0" w:line="360" w:lineRule="auto"/>
-        <w:ind w:firstLine="360"/>
-        <w:jc w:val="both"/>
-        <w:textAlignment w:val="baseline"/>
-        <w:rPr>
-          <w:rFonts w:ascii="Arial" w:eastAsia="Times New Roman" w:hAnsi="Arial" w:cs="Arial"/>
-          <w:color w:val="000000"/>
-          <w:kern w:val="0"/>
-          <w:lang w:eastAsia="es-ES"/>
-          <w14:ligatures w14:val="none"/>
-        </w:rPr>
-      </w:pPr>
-      <w:r>
-        <w:rPr>
-          <w:rFonts w:ascii="Arial" w:eastAsia="Times New Roman" w:hAnsi="Arial" w:cs="Arial"/>
-          <w:color w:val="000000"/>
-          <w:kern w:val="0"/>
-          <w:lang w:eastAsia="es-ES"/>
-          <w14:ligatures w14:val="none"/>
-        </w:rPr>
-        <w:t>Descargarse la librería y agregarla</w:t>
-      </w:r>
-      <w:r>
-        <w:rPr>
-          <w:rFonts w:ascii="Arial" w:eastAsia="Times New Roman" w:hAnsi="Arial" w:cs="Arial"/>
-          <w:color w:val="000000"/>
-          <w:kern w:val="0"/>
-          <w:lang w:eastAsia="es-ES"/>
-          <w14:ligatures w14:val="none"/>
-        </w:rPr>
-        <w:t>, para ello hay varias formas.</w:t>
-      </w:r>
-    </w:p>
-    <w:p>
-      <w:pPr>
-        <w:spacing w:after="0" w:line="360" w:lineRule="auto"/>
-        <w:ind w:firstLine="360"/>
-        <w:jc w:val="both"/>
-        <w:textAlignment w:val="baseline"/>
-        <w:rPr>
-          <w:rFonts w:ascii="Arial" w:eastAsia="Times New Roman" w:hAnsi="Arial" w:cs="Arial"/>
-          <w:color w:val="000000"/>
-          <w:kern w:val="0"/>
-          <w:lang w:eastAsia="es-ES"/>
-          <w14:ligatures w14:val="none"/>
-        </w:rPr>
-      </w:pPr>
-    </w:p>
-    <w:p>
-      <w:pPr>
+        <w:pStyle w:val="Prrafodelista"/>
         <w:numPr>
           <w:ilvl w:val="0"/>
-          <w:numId w:val="1"/>
+          <w:numId w:val="5"/>
         </w:numPr>
         <w:spacing w:after="0" w:line="360" w:lineRule="auto"/>
         <w:jc w:val="both"/>
@@ -958,76 +1149,87 @@
           <w:lang w:eastAsia="es-ES"/>
           <w14:ligatures w14:val="none"/>
         </w:rPr>
-        <w:t>¿Se puede implementar responsive con Bootstrap? Si es así, ¿podrías explicar cómo funciona y poner un ejemplo?</w:t>
-      </w:r>
-    </w:p>
-    <w:p>
-      <w:pPr>
-        <w:spacing w:after="0" w:line="360" w:lineRule="auto"/>
-        <w:jc w:val="both"/>
-        <w:textAlignment w:val="baseline"/>
-        <w:rPr>
-          <w:rFonts w:ascii="Arial" w:eastAsia="Times New Roman" w:hAnsi="Arial" w:cs="Arial"/>
-          <w:color w:val="000000"/>
-          <w:kern w:val="0"/>
-          <w:lang w:eastAsia="es-ES"/>
-          <w14:ligatures w14:val="none"/>
-        </w:rPr>
-      </w:pPr>
-      <w:r>
-        <w:rPr>
-          <w:rFonts w:ascii="Arial" w:eastAsia="Times New Roman" w:hAnsi="Arial" w:cs="Arial"/>
-          <w:color w:val="000000"/>
-          <w:kern w:val="0"/>
-          <w:lang w:eastAsia="es-ES"/>
-          <w14:ligatures w14:val="none"/>
-        </w:rPr>
-        <w:t xml:space="preserve">Si, es el punto fuerte de </w:t>
-      </w:r>
-      <w:proofErr w:type="spellStart"/>
-      <w:r>
-        <w:rPr>
-          <w:rFonts w:ascii="Arial" w:eastAsia="Times New Roman" w:hAnsi="Arial" w:cs="Arial"/>
-          <w:color w:val="000000"/>
-          <w:kern w:val="0"/>
-          <w:lang w:eastAsia="es-ES"/>
-          <w14:ligatures w14:val="none"/>
-        </w:rPr>
-        <w:t>BootStrap</w:t>
-      </w:r>
-      <w:proofErr w:type="spellEnd"/>
-      <w:r>
-        <w:rPr>
-          <w:rFonts w:ascii="Arial" w:eastAsia="Times New Roman" w:hAnsi="Arial" w:cs="Arial"/>
-          <w:color w:val="000000"/>
-          <w:kern w:val="0"/>
-          <w:lang w:eastAsia="es-ES"/>
-          <w14:ligatures w14:val="none"/>
-        </w:rPr>
-        <w:t>. Divide el ancho de la pagina en 12 columnas. Le asignamos a las etiquetas cuantas columnas ocuparan</w:t>
-      </w:r>
-      <w:r>
-        <w:rPr>
-          <w:rFonts w:ascii="Arial" w:eastAsia="Times New Roman" w:hAnsi="Arial" w:cs="Arial"/>
-          <w:color w:val="000000"/>
-          <w:kern w:val="0"/>
-          <w:lang w:eastAsia="es-ES"/>
-          <w14:ligatures w14:val="none"/>
-        </w:rPr>
-        <w:t xml:space="preserve">. Si la pantalla se achica, el espacio de la columna que no entre pasara a la línea de abajo, esto lo definimos con los </w:t>
-      </w:r>
-      <w:proofErr w:type="spellStart"/>
-      <w:r>
-        <w:rPr>
-          <w:rFonts w:ascii="Arial" w:eastAsia="Times New Roman" w:hAnsi="Arial" w:cs="Arial"/>
-          <w:color w:val="000000"/>
-          <w:kern w:val="0"/>
-          <w:lang w:eastAsia="es-ES"/>
-          <w14:ligatures w14:val="none"/>
-        </w:rPr>
-        <w:t>breakpoints</w:t>
-      </w:r>
-      <w:proofErr w:type="spellEnd"/>
+        <w:t>Linkear a la librería de bootStrap</w:t>
+      </w:r>
+      <w:r>
+        <w:rPr>
+          <w:rFonts w:ascii="Arial" w:eastAsia="Times New Roman" w:hAnsi="Arial" w:cs="Arial"/>
+          <w:color w:val="000000"/>
+          <w:kern w:val="0"/>
+          <w:lang w:eastAsia="es-ES"/>
+          <w14:ligatures w14:val="none"/>
+        </w:rPr>
+        <w:t xml:space="preserve"> en el archivo HTML</w:t>
+      </w:r>
+      <w:r>
+        <w:rPr>
+          <w:rFonts w:ascii="Arial" w:eastAsia="Times New Roman" w:hAnsi="Arial" w:cs="Arial"/>
+          <w:color w:val="000000"/>
+          <w:kern w:val="0"/>
+          <w:lang w:eastAsia="es-ES"/>
+          <w14:ligatures w14:val="none"/>
+        </w:rPr>
+        <w:t>. (Desventaja que no podemos modificar</w:t>
+      </w:r>
+      <w:r>
+        <w:rPr>
+          <w:rFonts w:ascii="Arial" w:eastAsia="Times New Roman" w:hAnsi="Arial" w:cs="Arial"/>
+          <w:color w:val="000000"/>
+          <w:kern w:val="0"/>
+          <w:lang w:eastAsia="es-ES"/>
+          <w14:ligatures w14:val="none"/>
+        </w:rPr>
+        <w:t xml:space="preserve"> las librerías para poder personalizar aquellos componentes que deseemos</w:t>
+      </w:r>
+      <w:r>
+        <w:rPr>
+          <w:rFonts w:ascii="Arial" w:eastAsia="Times New Roman" w:hAnsi="Arial" w:cs="Arial"/>
+          <w:color w:val="000000"/>
+          <w:kern w:val="0"/>
+          <w:lang w:eastAsia="es-ES"/>
+          <w14:ligatures w14:val="none"/>
+        </w:rPr>
+        <w:t>)</w:t>
+      </w:r>
+    </w:p>
+    <w:p>
+      <w:pPr>
+        <w:pStyle w:val="Prrafodelista"/>
+        <w:numPr>
+          <w:ilvl w:val="0"/>
+          <w:numId w:val="5"/>
+        </w:numPr>
+        <w:spacing w:after="0" w:line="360" w:lineRule="auto"/>
+        <w:jc w:val="both"/>
+        <w:textAlignment w:val="baseline"/>
+        <w:rPr>
+          <w:rFonts w:ascii="Arial" w:eastAsia="Times New Roman" w:hAnsi="Arial" w:cs="Arial"/>
+          <w:color w:val="000000"/>
+          <w:kern w:val="0"/>
+          <w:lang w:eastAsia="es-ES"/>
+          <w14:ligatures w14:val="none"/>
+        </w:rPr>
+      </w:pPr>
+      <w:r>
+        <w:rPr>
+          <w:rFonts w:ascii="Arial" w:eastAsia="Times New Roman" w:hAnsi="Arial" w:cs="Arial"/>
+          <w:color w:val="000000"/>
+          <w:kern w:val="0"/>
+          <w:lang w:eastAsia="es-ES"/>
+          <w14:ligatures w14:val="none"/>
+        </w:rPr>
+        <w:t>Descargarse la librería y agregarla</w:t>
+      </w:r>
+      <w:r>
+        <w:rPr>
+          <w:rFonts w:ascii="Arial" w:eastAsia="Times New Roman" w:hAnsi="Arial" w:cs="Arial"/>
+          <w:color w:val="000000"/>
+          <w:kern w:val="0"/>
+          <w:lang w:eastAsia="es-ES"/>
+          <w14:ligatures w14:val="none"/>
+        </w:rPr>
+        <w:t>, para ello hay varias formas.</w:t>
+      </w:r>
     </w:p>
     <w:p>
       <w:pPr>
@@ -1056,10 +1258,128 @@
           <w:lang w:eastAsia="es-ES"/>
           <w14:ligatures w14:val="none"/>
         </w:rPr>
-        <w:t>¿</w:t>
-      </w:r>
-      <w:proofErr w:type="spellStart"/>
-      <w:r>
+        <w:t>¿Se puede implementar responsive con Bootstrap? Si es así, ¿podrías explicar cómo funciona y poner un ejemplo?</w:t>
+      </w:r>
+    </w:p>
+    <w:p>
+      <w:pPr>
+        <w:spacing w:after="0" w:line="360" w:lineRule="auto"/>
+        <w:jc w:val="both"/>
+        <w:textAlignment w:val="baseline"/>
+        <w:rPr>
+          <w:rFonts w:ascii="Arial" w:eastAsia="Times New Roman" w:hAnsi="Arial" w:cs="Arial"/>
+          <w:color w:val="000000"/>
+          <w:kern w:val="0"/>
+          <w:lang w:eastAsia="es-ES"/>
+          <w14:ligatures w14:val="none"/>
+        </w:rPr>
+      </w:pPr>
+      <w:r>
+        <w:rPr>
+          <w:rFonts w:ascii="Arial" w:eastAsia="Times New Roman" w:hAnsi="Arial" w:cs="Arial"/>
+          <w:color w:val="000000"/>
+          <w:kern w:val="0"/>
+          <w:lang w:eastAsia="es-ES"/>
+          <w14:ligatures w14:val="none"/>
+        </w:rPr>
+        <w:t xml:space="preserve">Si, es el punto fuerte de BootStrap. </w:t>
+      </w:r>
+      <w:r>
+        <w:rPr>
+          <w:rFonts w:ascii="Arial" w:eastAsia="Times New Roman" w:hAnsi="Arial" w:cs="Arial"/>
+          <w:color w:val="000000"/>
+          <w:kern w:val="0"/>
+          <w:lang w:eastAsia="es-ES"/>
+          <w14:ligatures w14:val="none"/>
+        </w:rPr>
+        <w:t>d</w:t>
+      </w:r>
+      <w:r>
+        <w:rPr>
+          <w:rFonts w:ascii="Arial" w:eastAsia="Times New Roman" w:hAnsi="Arial" w:cs="Arial"/>
+          <w:color w:val="000000"/>
+          <w:kern w:val="0"/>
+          <w:lang w:eastAsia="es-ES"/>
+          <w14:ligatures w14:val="none"/>
+        </w:rPr>
+        <w:t>ivide el ancho de la pagina en 12 columnas</w:t>
+      </w:r>
+      <w:r>
+        <w:rPr>
+          <w:rFonts w:ascii="Arial" w:eastAsia="Times New Roman" w:hAnsi="Arial" w:cs="Arial"/>
+          <w:color w:val="000000"/>
+          <w:kern w:val="0"/>
+          <w:lang w:eastAsia="es-ES"/>
+          <w14:ligatures w14:val="none"/>
+        </w:rPr>
+        <w:t xml:space="preserve"> y adapta el contenido a los diferentes tamños de pantallas mediante los “breakpoints”</w:t>
+      </w:r>
+      <w:r>
+        <w:rPr>
+          <w:rFonts w:ascii="Arial" w:eastAsia="Times New Roman" w:hAnsi="Arial" w:cs="Arial"/>
+          <w:color w:val="000000"/>
+          <w:kern w:val="0"/>
+          <w:lang w:eastAsia="es-ES"/>
+          <w14:ligatures w14:val="none"/>
+        </w:rPr>
+        <w:t>. Le asignamos a las etiquetas cuantas columnas ocuparan</w:t>
+      </w:r>
+      <w:r>
+        <w:rPr>
+          <w:rFonts w:ascii="Arial" w:eastAsia="Times New Roman" w:hAnsi="Arial" w:cs="Arial"/>
+          <w:color w:val="000000"/>
+          <w:kern w:val="0"/>
+          <w:lang w:eastAsia="es-ES"/>
+          <w14:ligatures w14:val="none"/>
+        </w:rPr>
+        <w:t xml:space="preserve"> acorde al tamaño de pantalla</w:t>
+      </w:r>
+      <w:r>
+        <w:rPr>
+          <w:rFonts w:ascii="Arial" w:eastAsia="Times New Roman" w:hAnsi="Arial" w:cs="Arial"/>
+          <w:color w:val="000000"/>
+          <w:kern w:val="0"/>
+          <w:lang w:eastAsia="es-ES"/>
+          <w14:ligatures w14:val="none"/>
+        </w:rPr>
+        <w:t>.</w:t>
+      </w:r>
+      <w:r>
+        <w:rPr>
+          <w:rFonts w:ascii="Arial" w:eastAsia="Times New Roman" w:hAnsi="Arial" w:cs="Arial"/>
+          <w:color w:val="000000"/>
+          <w:kern w:val="0"/>
+          <w:lang w:eastAsia="es-ES"/>
+          <w14:ligatures w14:val="none"/>
+        </w:rPr>
+        <w:t xml:space="preserve">No importa el tamaño de la pantalla en la cual se abra la pagina, mediante los </w:t>
+      </w:r>
+      <w:r>
+        <w:rPr>
+          <w:rFonts w:ascii="Arial" w:eastAsia="Times New Roman" w:hAnsi="Arial" w:cs="Arial"/>
+          <w:color w:val="000000"/>
+          <w:kern w:val="0"/>
+          <w:lang w:eastAsia="es-ES"/>
+          <w14:ligatures w14:val="none"/>
+        </w:rPr>
+        <w:t>breakpoints</w:t>
+      </w:r>
+      <w:r>
+        <w:rPr>
+          <w:rFonts w:ascii="Arial" w:eastAsia="Times New Roman" w:hAnsi="Arial" w:cs="Arial"/>
+          <w:color w:val="000000"/>
+          <w:kern w:val="0"/>
+          <w:lang w:eastAsia="es-ES"/>
+          <w14:ligatures w14:val="none"/>
+        </w:rPr>
+        <w:t xml:space="preserve"> se adaptara de manera responsive a dichos tamaños</w:t>
+      </w:r>
+    </w:p>
+    <w:p>
+      <w:pPr>
+        <w:spacing w:after="0" w:line="360" w:lineRule="auto"/>
+        <w:jc w:val="both"/>
+        <w:textAlignment w:val="baseline"/>
         <w:rPr>
           <w:rFonts w:ascii="Arial" w:eastAsia="Times New Roman" w:hAnsi="Arial" w:cs="Arial"/>
           <w:b/>
@@ -1070,9 +1390,7 @@
           <w:lang w:eastAsia="es-ES"/>
           <w14:ligatures w14:val="none"/>
         </w:rPr>
-        <w:t>Que</w:t>
-      </w:r>
-      <w:proofErr w:type="spellEnd"/>
+      </w:pPr>
       <w:r>
         <w:rPr>
           <w:rFonts w:ascii="Arial" w:eastAsia="Times New Roman" w:hAnsi="Arial" w:cs="Arial"/>
@@ -1084,7 +1402,31 @@
           <w:lang w:eastAsia="es-ES"/>
           <w14:ligatures w14:val="none"/>
         </w:rPr>
-        <w:t xml:space="preserve"> es un componente de Bootstrap? Pon un ejemplo.</w:t>
+        <w:t>¿Que es un componente de Bootstrap? Pon un ejemplo.</w:t>
+      </w:r>
+    </w:p>
+    <w:p>
+      <w:pPr>
+        <w:spacing w:after="0" w:line="360" w:lineRule="auto"/>
+        <w:jc w:val="both"/>
+        <w:textAlignment w:val="baseline"/>
+        <w:rPr>
+          <w:rFonts w:ascii="Arial" w:eastAsia="Times New Roman" w:hAnsi="Arial" w:cs="Arial"/>
+          <w:color w:val="000000"/>
+          <w:kern w:val="0"/>
+          <w:lang w:eastAsia="es-ES"/>
+          <w14:ligatures w14:val="none"/>
+        </w:rPr>
+      </w:pPr>
+      <w:r>
+        <w:rPr>
+          <w:rFonts w:ascii="Arial" w:eastAsia="Times New Roman" w:hAnsi="Arial" w:cs="Arial"/>
+          <w:color w:val="000000"/>
+          <w:kern w:val="0"/>
+          <w:lang w:eastAsia="es-ES"/>
+          <w14:ligatures w14:val="none"/>
+        </w:rPr>
+        <w:t>Un componente de Bootstrap es un elemento de interfaz de usuario predefinido, como botones, formularios o carruseles, diseñado para facilitar la creación rápida de sitios web con estilos y comportamientos consistentes.</w:t>
       </w:r>
     </w:p>
     <w:p>
@@ -1130,105 +1472,64 @@
           <w14:ligatures w14:val="none"/>
         </w:rPr>
       </w:pPr>
-      <w:r>
-        <w:rPr>
-          <w:rFonts w:ascii="Arial" w:eastAsia="Times New Roman" w:hAnsi="Arial" w:cs="Arial"/>
-          <w:color w:val="000000"/>
-          <w:kern w:val="0"/>
-          <w:lang w:eastAsia="es-ES"/>
-          <w14:ligatures w14:val="none"/>
-        </w:rPr>
-        <w:lastRenderedPageBreak/>
-        <w:t xml:space="preserve">Si, se puede hacer </w:t>
-      </w:r>
-      <w:proofErr w:type="spellStart"/>
-      <w:r>
-        <w:rPr>
-          <w:rFonts w:ascii="Arial" w:eastAsia="Times New Roman" w:hAnsi="Arial" w:cs="Arial"/>
-          <w:color w:val="000000"/>
-          <w:kern w:val="0"/>
-          <w:lang w:eastAsia="es-ES"/>
-          <w14:ligatures w14:val="none"/>
-        </w:rPr>
-        <w:t>css</w:t>
-      </w:r>
-      <w:proofErr w:type="spellEnd"/>
-      <w:r>
-        <w:rPr>
-          <w:rFonts w:ascii="Arial" w:eastAsia="Times New Roman" w:hAnsi="Arial" w:cs="Arial"/>
-          <w:color w:val="000000"/>
-          <w:kern w:val="0"/>
-          <w:lang w:eastAsia="es-ES"/>
-          <w14:ligatures w14:val="none"/>
-        </w:rPr>
-        <w:t xml:space="preserve"> sin utilizar </w:t>
-      </w:r>
-      <w:proofErr w:type="spellStart"/>
-      <w:r>
-        <w:rPr>
-          <w:rFonts w:ascii="Arial" w:eastAsia="Times New Roman" w:hAnsi="Arial" w:cs="Arial"/>
-          <w:color w:val="000000"/>
-          <w:kern w:val="0"/>
-          <w:lang w:eastAsia="es-ES"/>
-          <w14:ligatures w14:val="none"/>
-        </w:rPr>
-        <w:t>css</w:t>
-      </w:r>
-      <w:proofErr w:type="spellEnd"/>
-      <w:r>
-        <w:rPr>
-          <w:rFonts w:ascii="Arial" w:eastAsia="Times New Roman" w:hAnsi="Arial" w:cs="Arial"/>
-          <w:color w:val="000000"/>
-          <w:kern w:val="0"/>
-          <w:lang w:eastAsia="es-ES"/>
-          <w14:ligatures w14:val="none"/>
-        </w:rPr>
-        <w:t xml:space="preserve">. Uno puede asignar colores de fondo, utilizar </w:t>
-      </w:r>
-      <w:proofErr w:type="spellStart"/>
-      <w:r>
-        <w:rPr>
-          <w:rFonts w:ascii="Arial" w:eastAsia="Times New Roman" w:hAnsi="Arial" w:cs="Arial"/>
-          <w:color w:val="000000"/>
-          <w:kern w:val="0"/>
-          <w:lang w:eastAsia="es-ES"/>
-          <w14:ligatures w14:val="none"/>
-        </w:rPr>
-        <w:t>flex</w:t>
-      </w:r>
-      <w:proofErr w:type="spellEnd"/>
-      <w:r>
-        <w:rPr>
-          <w:rFonts w:ascii="Arial" w:eastAsia="Times New Roman" w:hAnsi="Arial" w:cs="Arial"/>
-          <w:color w:val="000000"/>
-          <w:kern w:val="0"/>
-          <w:lang w:eastAsia="es-ES"/>
-          <w14:ligatures w14:val="none"/>
-        </w:rPr>
-        <w:t xml:space="preserve">, </w:t>
-      </w:r>
-      <w:proofErr w:type="spellStart"/>
-      <w:r>
-        <w:rPr>
-          <w:rFonts w:ascii="Arial" w:eastAsia="Times New Roman" w:hAnsi="Arial" w:cs="Arial"/>
-          <w:color w:val="000000"/>
-          <w:kern w:val="0"/>
-          <w:lang w:eastAsia="es-ES"/>
-          <w14:ligatures w14:val="none"/>
-        </w:rPr>
-        <w:t>padding</w:t>
-      </w:r>
-      <w:proofErr w:type="spellEnd"/>
-      <w:r>
-        <w:rPr>
-          <w:rFonts w:ascii="Arial" w:eastAsia="Times New Roman" w:hAnsi="Arial" w:cs="Arial"/>
-          <w:color w:val="000000"/>
-          <w:kern w:val="0"/>
-          <w:lang w:eastAsia="es-ES"/>
-          <w14:ligatures w14:val="none"/>
-        </w:rPr>
-        <w:t>, etc.</w:t>
-      </w:r>
+    </w:p>
+    <w:p>
+      <w:pPr>
+        <w:spacing w:after="0" w:line="360" w:lineRule="auto"/>
+        <w:jc w:val="both"/>
+        <w:textAlignment w:val="baseline"/>
+        <w:rPr>
+          <w:rFonts w:ascii="Arial" w:eastAsia="Times New Roman" w:hAnsi="Arial" w:cs="Arial"/>
+          <w:color w:val="000000"/>
+          <w:kern w:val="0"/>
+          <w:lang w:eastAsia="es-ES"/>
+          <w14:ligatures w14:val="none"/>
+        </w:rPr>
+      </w:pPr>
+      <w:r>
+        <w:rPr>
+          <w:rFonts w:ascii="Arial" w:eastAsia="Times New Roman" w:hAnsi="Arial" w:cs="Arial"/>
+          <w:color w:val="000000"/>
+          <w:kern w:val="0"/>
+          <w:lang w:eastAsia="es-ES"/>
+          <w14:ligatures w14:val="none"/>
+        </w:rPr>
+        <w:t>Sí, Bootstrap ofrece varios tipos de diseños, incluyendo diseños de cuadrícula, flexbox, y componentes predefinidos como navbar, tarjetas, carruseles, entre otros, para construir interfaces web responsiv</w:t>
+      </w:r>
+      <w:r>
+        <w:rPr>
+          <w:rFonts w:ascii="Arial" w:eastAsia="Times New Roman" w:hAnsi="Arial" w:cs="Arial"/>
+          <w:color w:val="000000"/>
+          <w:kern w:val="0"/>
+          <w:lang w:eastAsia="es-ES"/>
+          <w14:ligatures w14:val="none"/>
+        </w:rPr>
+        <w:t>e</w:t>
+      </w:r>
+      <w:r>
+        <w:rPr>
+          <w:rFonts w:ascii="Arial" w:eastAsia="Times New Roman" w:hAnsi="Arial" w:cs="Arial"/>
+          <w:color w:val="000000"/>
+          <w:kern w:val="0"/>
+          <w:lang w:eastAsia="es-ES"/>
+          <w14:ligatures w14:val="none"/>
+        </w:rPr>
+        <w:t>.</w:t>
+      </w:r>
+    </w:p>
+    <w:p>
+      <w:pPr>
+        <w:spacing w:after="0" w:line="360" w:lineRule="auto"/>
+        <w:jc w:val="both"/>
+        <w:textAlignment w:val="baseline"/>
+        <w:rPr>
+          <w:rFonts w:ascii="Arial" w:eastAsia="Times New Roman" w:hAnsi="Arial" w:cs="Arial"/>
+          <w:color w:val="000000"/>
+          <w:kern w:val="0"/>
+          <w:lang w:eastAsia="es-ES"/>
+          <w14:ligatures w14:val="none"/>
+        </w:rPr>
+      </w:pPr>
     </w:p>
     <w:p>
       <w:pPr>
@@ -1257,7 +1558,264 @@
           <w:lang w:eastAsia="es-ES"/>
           <w14:ligatures w14:val="none"/>
         </w:rPr>
+        <w:lastRenderedPageBreak/>
         <w:t>¿Cuáles son los diferentes tipos de botones en Bootstrap? Pon ejemplos.</w:t>
+      </w:r>
+    </w:p>
+    <w:p>
+      <w:pPr>
+        <w:spacing w:after="0" w:line="360" w:lineRule="auto"/>
+        <w:jc w:val="both"/>
+        <w:textAlignment w:val="baseline"/>
+        <w:rPr>
+          <w:rFonts w:ascii="Arial" w:eastAsia="Times New Roman" w:hAnsi="Arial" w:cs="Arial"/>
+          <w:color w:val="000000"/>
+          <w:kern w:val="0"/>
+          <w:lang w:eastAsia="es-ES"/>
+          <w14:ligatures w14:val="none"/>
+        </w:rPr>
+      </w:pPr>
+      <w:r>
+        <w:rPr>
+          <w:rFonts w:ascii="Arial" w:eastAsia="Times New Roman" w:hAnsi="Arial" w:cs="Arial"/>
+          <w:color w:val="000000"/>
+          <w:kern w:val="0"/>
+          <w:lang w:eastAsia="es-ES"/>
+          <w14:ligatures w14:val="none"/>
+        </w:rPr>
+        <w:t>Bootstrap tiene muchos botones que deben ser aplicados acorde a lo que se busca notificar o hacer, por ejemplo:</w:t>
+      </w:r>
+    </w:p>
+    <w:p>
+      <w:pPr>
+        <w:pStyle w:val="Prrafodelista"/>
+        <w:numPr>
+          <w:ilvl w:val="0"/>
+          <w:numId w:val="6"/>
+        </w:numPr>
+        <w:spacing w:after="0" w:line="360" w:lineRule="auto"/>
+        <w:jc w:val="both"/>
+        <w:textAlignment w:val="baseline"/>
+        <w:rPr>
+          <w:rFonts w:ascii="Arial" w:eastAsia="Times New Roman" w:hAnsi="Arial" w:cs="Arial"/>
+          <w:color w:val="000000"/>
+          <w:kern w:val="0"/>
+          <w:lang w:eastAsia="es-ES"/>
+          <w14:ligatures w14:val="none"/>
+        </w:rPr>
+      </w:pPr>
+      <w:r>
+        <w:rPr>
+          <w:rFonts w:ascii="Arial" w:eastAsia="Times New Roman" w:hAnsi="Arial" w:cs="Arial"/>
+          <w:color w:val="000000"/>
+          <w:kern w:val="0"/>
+          <w:lang w:eastAsia="es-ES"/>
+          <w14:ligatures w14:val="none"/>
+        </w:rPr>
+        <w:t>&lt;button type="button" class="btn btn-primary"&gt;Primary&lt;/button&gt;</w:t>
+      </w:r>
+    </w:p>
+    <w:p>
+      <w:pPr>
+        <w:pStyle w:val="Prrafodelista"/>
+        <w:numPr>
+          <w:ilvl w:val="0"/>
+          <w:numId w:val="6"/>
+        </w:numPr>
+        <w:spacing w:after="0" w:line="360" w:lineRule="auto"/>
+        <w:jc w:val="both"/>
+        <w:textAlignment w:val="baseline"/>
+        <w:rPr>
+          <w:rFonts w:ascii="Arial" w:eastAsia="Times New Roman" w:hAnsi="Arial" w:cs="Arial"/>
+          <w:color w:val="000000"/>
+          <w:kern w:val="0"/>
+          <w:lang w:eastAsia="es-ES"/>
+          <w14:ligatures w14:val="none"/>
+        </w:rPr>
+      </w:pPr>
+      <w:r>
+        <w:rPr>
+          <w:rFonts w:ascii="Arial" w:eastAsia="Times New Roman" w:hAnsi="Arial" w:cs="Arial"/>
+          <w:color w:val="000000"/>
+          <w:kern w:val="0"/>
+          <w:lang w:eastAsia="es-ES"/>
+          <w14:ligatures w14:val="none"/>
+        </w:rPr>
+        <w:t>&lt;button type="button" class="btn btn-secondary"&gt;Secondary&lt;/button&gt;</w:t>
+      </w:r>
+    </w:p>
+    <w:p>
+      <w:pPr>
+        <w:pStyle w:val="Prrafodelista"/>
+        <w:numPr>
+          <w:ilvl w:val="0"/>
+          <w:numId w:val="6"/>
+        </w:numPr>
+        <w:spacing w:after="0" w:line="360" w:lineRule="auto"/>
+        <w:jc w:val="both"/>
+        <w:textAlignment w:val="baseline"/>
+        <w:rPr>
+          <w:rFonts w:ascii="Arial" w:eastAsia="Times New Roman" w:hAnsi="Arial" w:cs="Arial"/>
+          <w:color w:val="000000"/>
+          <w:kern w:val="0"/>
+          <w:lang w:eastAsia="es-ES"/>
+          <w14:ligatures w14:val="none"/>
+        </w:rPr>
+      </w:pPr>
+      <w:r>
+        <w:rPr>
+          <w:rFonts w:ascii="Arial" w:eastAsia="Times New Roman" w:hAnsi="Arial" w:cs="Arial"/>
+          <w:color w:val="000000"/>
+          <w:kern w:val="0"/>
+          <w:lang w:eastAsia="es-ES"/>
+          <w14:ligatures w14:val="none"/>
+        </w:rPr>
+        <w:t>&lt;button type="button" class="btn btn-success"&gt;Success&lt;/button&gt;</w:t>
+      </w:r>
+    </w:p>
+    <w:p>
+      <w:pPr>
+        <w:pStyle w:val="Prrafodelista"/>
+        <w:numPr>
+          <w:ilvl w:val="0"/>
+          <w:numId w:val="6"/>
+        </w:numPr>
+        <w:spacing w:after="0" w:line="360" w:lineRule="auto"/>
+        <w:jc w:val="both"/>
+        <w:textAlignment w:val="baseline"/>
+        <w:rPr>
+          <w:rFonts w:ascii="Arial" w:eastAsia="Times New Roman" w:hAnsi="Arial" w:cs="Arial"/>
+          <w:color w:val="000000"/>
+          <w:kern w:val="0"/>
+          <w:lang w:eastAsia="es-ES"/>
+          <w14:ligatures w14:val="none"/>
+        </w:rPr>
+      </w:pPr>
+      <w:r>
+        <w:rPr>
+          <w:rFonts w:ascii="Arial" w:eastAsia="Times New Roman" w:hAnsi="Arial" w:cs="Arial"/>
+          <w:color w:val="000000"/>
+          <w:kern w:val="0"/>
+          <w:lang w:eastAsia="es-ES"/>
+          <w14:ligatures w14:val="none"/>
+        </w:rPr>
+        <w:t>&lt;button type="button" class="btn btn-danger"&gt;Danger&lt;/button&gt;</w:t>
+      </w:r>
+    </w:p>
+    <w:p>
+      <w:pPr>
+        <w:pStyle w:val="Prrafodelista"/>
+        <w:numPr>
+          <w:ilvl w:val="0"/>
+          <w:numId w:val="6"/>
+        </w:numPr>
+        <w:spacing w:after="0" w:line="360" w:lineRule="auto"/>
+        <w:jc w:val="both"/>
+        <w:textAlignment w:val="baseline"/>
+        <w:rPr>
+          <w:rFonts w:ascii="Arial" w:eastAsia="Times New Roman" w:hAnsi="Arial" w:cs="Arial"/>
+          <w:color w:val="000000"/>
+          <w:kern w:val="0"/>
+          <w:lang w:eastAsia="es-ES"/>
+          <w14:ligatures w14:val="none"/>
+        </w:rPr>
+      </w:pPr>
+      <w:r>
+        <w:rPr>
+          <w:rFonts w:ascii="Arial" w:eastAsia="Times New Roman" w:hAnsi="Arial" w:cs="Arial"/>
+          <w:color w:val="000000"/>
+          <w:kern w:val="0"/>
+          <w:lang w:eastAsia="es-ES"/>
+          <w14:ligatures w14:val="none"/>
+        </w:rPr>
+        <w:t>&lt;button type="button" class="btn btn-warning"&gt;Warning&lt;/button&gt;</w:t>
+      </w:r>
+    </w:p>
+    <w:p>
+      <w:pPr>
+        <w:pStyle w:val="Prrafodelista"/>
+        <w:numPr>
+          <w:ilvl w:val="0"/>
+          <w:numId w:val="6"/>
+        </w:numPr>
+        <w:spacing w:after="0" w:line="360" w:lineRule="auto"/>
+        <w:jc w:val="both"/>
+        <w:textAlignment w:val="baseline"/>
+        <w:rPr>
+          <w:rFonts w:ascii="Arial" w:eastAsia="Times New Roman" w:hAnsi="Arial" w:cs="Arial"/>
+          <w:color w:val="000000"/>
+          <w:kern w:val="0"/>
+          <w:lang w:eastAsia="es-ES"/>
+          <w14:ligatures w14:val="none"/>
+        </w:rPr>
+      </w:pPr>
+      <w:r>
+        <w:rPr>
+          <w:rFonts w:ascii="Arial" w:eastAsia="Times New Roman" w:hAnsi="Arial" w:cs="Arial"/>
+          <w:color w:val="000000"/>
+          <w:kern w:val="0"/>
+          <w:lang w:eastAsia="es-ES"/>
+          <w14:ligatures w14:val="none"/>
+        </w:rPr>
+        <w:t>&lt;button type="button" class="btn btn-info"&gt;Info&lt;/button&gt;</w:t>
+      </w:r>
+    </w:p>
+    <w:p>
+      <w:pPr>
+        <w:pStyle w:val="Prrafodelista"/>
+        <w:numPr>
+          <w:ilvl w:val="0"/>
+          <w:numId w:val="6"/>
+        </w:numPr>
+        <w:spacing w:after="0" w:line="360" w:lineRule="auto"/>
+        <w:jc w:val="both"/>
+        <w:textAlignment w:val="baseline"/>
+        <w:rPr>
+          <w:rFonts w:ascii="Arial" w:eastAsia="Times New Roman" w:hAnsi="Arial" w:cs="Arial"/>
+          <w:color w:val="000000"/>
+          <w:kern w:val="0"/>
+          <w:lang w:eastAsia="es-ES"/>
+          <w14:ligatures w14:val="none"/>
+        </w:rPr>
+      </w:pPr>
+      <w:r>
+        <w:rPr>
+          <w:rFonts w:ascii="Arial" w:eastAsia="Times New Roman" w:hAnsi="Arial" w:cs="Arial"/>
+          <w:color w:val="000000"/>
+          <w:kern w:val="0"/>
+          <w:lang w:eastAsia="es-ES"/>
+          <w14:ligatures w14:val="none"/>
+        </w:rPr>
+        <w:t>&lt;button type="button" class="btn btn-light"&gt;Light&lt;/button&gt;</w:t>
+      </w:r>
+    </w:p>
+    <w:p>
+      <w:pPr>
+        <w:pStyle w:val="Prrafodelista"/>
+        <w:numPr>
+          <w:ilvl w:val="0"/>
+          <w:numId w:val="6"/>
+        </w:numPr>
+        <w:spacing w:after="0" w:line="360" w:lineRule="auto"/>
+        <w:jc w:val="both"/>
+        <w:textAlignment w:val="baseline"/>
+        <w:rPr>
+          <w:rFonts w:ascii="Arial" w:eastAsia="Times New Roman" w:hAnsi="Arial" w:cs="Arial"/>
+          <w:color w:val="000000"/>
+          <w:kern w:val="0"/>
+          <w:lang w:eastAsia="es-ES"/>
+          <w14:ligatures w14:val="none"/>
+        </w:rPr>
+      </w:pPr>
+      <w:r>
+        <w:rPr>
+          <w:rFonts w:ascii="Arial" w:eastAsia="Times New Roman" w:hAnsi="Arial" w:cs="Arial"/>
+          <w:color w:val="000000"/>
+          <w:kern w:val="0"/>
+          <w:lang w:eastAsia="es-ES"/>
+          <w14:ligatures w14:val="none"/>
+        </w:rPr>
+        <w:t>&lt;button type="button" class="btn btn-dark"&gt;Dark&lt;/button&gt;</w:t>
       </w:r>
     </w:p>
     <w:p>
@@ -1287,10 +1845,38 @@
           <w:lang w:eastAsia="es-ES"/>
           <w14:ligatures w14:val="none"/>
         </w:rPr>
-        <w:t xml:space="preserve">¿Qué es un </w:t>
-      </w:r>
-      <w:proofErr w:type="spellStart"/>
-      <w:r>
+        <w:t>¿Qué es un Carousel de Bootstrap? Pon un ejemplo.</w:t>
+      </w:r>
+    </w:p>
+    <w:p>
+      <w:pPr>
+        <w:spacing w:after="0" w:line="360" w:lineRule="auto"/>
+        <w:jc w:val="both"/>
+        <w:textAlignment w:val="baseline"/>
+        <w:rPr>
+          <w:rFonts w:ascii="Arial" w:eastAsia="Times New Roman" w:hAnsi="Arial" w:cs="Arial"/>
+          <w:color w:val="000000"/>
+          <w:kern w:val="0"/>
+          <w:lang w:eastAsia="es-ES"/>
+          <w14:ligatures w14:val="none"/>
+        </w:rPr>
+      </w:pPr>
+      <w:r>
+        <w:rPr>
+          <w:rFonts w:ascii="Arial" w:eastAsia="Times New Roman" w:hAnsi="Arial" w:cs="Arial"/>
+          <w:color w:val="000000"/>
+          <w:kern w:val="0"/>
+          <w:lang w:eastAsia="es-ES"/>
+          <w14:ligatures w14:val="none"/>
+        </w:rPr>
+        <w:t>Es similar a una presentación de PowerPoint, mediante el desplazamiento entre diapositivas se visualizan imágenes y texto (también se puede añadir funciones dentro de las diapositivas para hacer interactivo el carousel)</w:t>
+      </w:r>
+    </w:p>
+    <w:p>
+      <w:pPr>
+        <w:spacing w:after="0" w:line="360" w:lineRule="auto"/>
+        <w:jc w:val="both"/>
+        <w:textAlignment w:val="baseline"/>
         <w:rPr>
           <w:rFonts w:ascii="Arial" w:eastAsia="Times New Roman" w:hAnsi="Arial" w:cs="Arial"/>
           <w:b/>
@@ -1301,9 +1887,7 @@
           <w:lang w:eastAsia="es-ES"/>
           <w14:ligatures w14:val="none"/>
         </w:rPr>
-        <w:t>Carousel</w:t>
-      </w:r>
-      <w:proofErr w:type="spellEnd"/>
+      </w:pPr>
       <w:r>
         <w:rPr>
           <w:rFonts w:ascii="Arial" w:eastAsia="Times New Roman" w:hAnsi="Arial" w:cs="Arial"/>
@@ -1315,7 +1899,106 @@
           <w:lang w:eastAsia="es-ES"/>
           <w14:ligatures w14:val="none"/>
         </w:rPr>
-        <w:t xml:space="preserve"> de Bootstrap? Pon un ejemplo.</w:t>
+        <w:t>¿Qué es un spinner de Bootstrap? Pon un ejemplo.</w:t>
+      </w:r>
+    </w:p>
+    <w:p>
+      <w:pPr>
+        <w:spacing w:after="0" w:line="360" w:lineRule="auto"/>
+        <w:jc w:val="both"/>
+        <w:textAlignment w:val="baseline"/>
+        <w:rPr>
+          <w:rFonts w:ascii="Arial" w:eastAsia="Times New Roman" w:hAnsi="Arial" w:cs="Arial"/>
+          <w:color w:val="000000"/>
+          <w:kern w:val="0"/>
+          <w:lang w:eastAsia="es-ES"/>
+          <w14:ligatures w14:val="none"/>
+        </w:rPr>
+      </w:pPr>
+      <w:r>
+        <w:rPr>
+          <w:rFonts w:ascii="Arial" w:eastAsia="Times New Roman" w:hAnsi="Arial" w:cs="Arial"/>
+          <w:color w:val="000000"/>
+          <w:kern w:val="0"/>
+          <w:lang w:eastAsia="es-ES"/>
+          <w14:ligatures w14:val="none"/>
+        </w:rPr>
+        <w:t>Es un indicador de que esta cargando la pagina.</w:t>
+      </w:r>
+    </w:p>
+    <w:p>
+      <w:pPr>
+        <w:spacing w:after="0" w:line="360" w:lineRule="auto"/>
+        <w:ind w:left="1416"/>
+        <w:jc w:val="both"/>
+        <w:textAlignment w:val="baseline"/>
+        <w:rPr>
+          <w:rFonts w:ascii="Arial" w:eastAsia="Times New Roman" w:hAnsi="Arial" w:cs="Arial"/>
+          <w:color w:val="000000"/>
+          <w:kern w:val="0"/>
+          <w:lang w:eastAsia="es-ES"/>
+          <w14:ligatures w14:val="none"/>
+        </w:rPr>
+      </w:pPr>
+      <w:r>
+        <w:rPr>
+          <w:rFonts w:ascii="Arial" w:eastAsia="Times New Roman" w:hAnsi="Arial" w:cs="Arial"/>
+          <w:color w:val="000000"/>
+          <w:kern w:val="0"/>
+          <w:lang w:eastAsia="es-ES"/>
+          <w14:ligatures w14:val="none"/>
+        </w:rPr>
+        <w:t>&lt;div class="spinner-border" role="status"&gt;</w:t>
+      </w:r>
+    </w:p>
+    <w:p>
+      <w:pPr>
+        <w:spacing w:after="0" w:line="360" w:lineRule="auto"/>
+        <w:ind w:left="1416"/>
+        <w:jc w:val="both"/>
+        <w:textAlignment w:val="baseline"/>
+        <w:rPr>
+          <w:rFonts w:ascii="Arial" w:eastAsia="Times New Roman" w:hAnsi="Arial" w:cs="Arial"/>
+          <w:color w:val="000000"/>
+          <w:kern w:val="0"/>
+          <w:lang w:eastAsia="es-ES"/>
+          <w14:ligatures w14:val="none"/>
+        </w:rPr>
+      </w:pPr>
+      <w:r>
+        <w:rPr>
+          <w:rFonts w:ascii="Arial" w:eastAsia="Times New Roman" w:hAnsi="Arial" w:cs="Arial"/>
+          <w:color w:val="000000"/>
+          <w:kern w:val="0"/>
+          <w:lang w:eastAsia="es-ES"/>
+          <w14:ligatures w14:val="none"/>
+        </w:rPr>
+        <w:t xml:space="preserve">  &lt;span class="visually-hidden"&gt;Loading...&lt;/span&gt;</w:t>
+      </w:r>
+    </w:p>
+    <w:p>
+      <w:pPr>
+        <w:spacing w:after="0" w:line="360" w:lineRule="auto"/>
+        <w:ind w:left="1416"/>
+        <w:jc w:val="both"/>
+        <w:textAlignment w:val="baseline"/>
+        <w:rPr>
+          <w:rFonts w:ascii="Arial" w:eastAsia="Times New Roman" w:hAnsi="Arial" w:cs="Arial"/>
+          <w:color w:val="000000"/>
+          <w:kern w:val="0"/>
+          <w:lang w:eastAsia="es-ES"/>
+          <w14:ligatures w14:val="none"/>
+        </w:rPr>
+      </w:pPr>
+      <w:r>
+        <w:rPr>
+          <w:rFonts w:ascii="Arial" w:eastAsia="Times New Roman" w:hAnsi="Arial" w:cs="Arial"/>
+          <w:color w:val="000000"/>
+          <w:kern w:val="0"/>
+          <w:lang w:eastAsia="es-ES"/>
+          <w14:ligatures w14:val="none"/>
+        </w:rPr>
+        <w:t>&lt;/div&gt;</w:t>
       </w:r>
     </w:p>
     <w:p>
@@ -1345,10 +2028,38 @@
           <w:lang w:eastAsia="es-ES"/>
           <w14:ligatures w14:val="none"/>
         </w:rPr>
-        <w:t xml:space="preserve">¿Qué es un </w:t>
-      </w:r>
-      <w:proofErr w:type="spellStart"/>
-      <w:r>
+        <w:t>¿Qué es un navBar de Bootstrap? Pon un ejemplo.</w:t>
+      </w:r>
+    </w:p>
+    <w:p>
+      <w:pPr>
+        <w:spacing w:after="0" w:line="360" w:lineRule="auto"/>
+        <w:jc w:val="both"/>
+        <w:textAlignment w:val="baseline"/>
+        <w:rPr>
+          <w:rFonts w:ascii="Arial" w:eastAsia="Times New Roman" w:hAnsi="Arial" w:cs="Arial"/>
+          <w:color w:val="000000"/>
+          <w:kern w:val="0"/>
+          <w:lang w:eastAsia="es-ES"/>
+          <w14:ligatures w14:val="none"/>
+        </w:rPr>
+      </w:pPr>
+      <w:r>
+        <w:rPr>
+          <w:rFonts w:ascii="Arial" w:eastAsia="Times New Roman" w:hAnsi="Arial" w:cs="Arial"/>
+          <w:color w:val="000000"/>
+          <w:kern w:val="0"/>
+          <w:lang w:eastAsia="es-ES"/>
+          <w14:ligatures w14:val="none"/>
+        </w:rPr>
+        <w:t>Es una barra de navegación con un sistema responsive que facilita la navegación en el sitio web y acorde al tamaño de pantalla se muestra de una u otra manera (el proyecto tiene un navbar).</w:t>
+      </w:r>
+    </w:p>
+    <w:p>
+      <w:pPr>
+        <w:spacing w:after="0" w:line="360" w:lineRule="auto"/>
+        <w:jc w:val="both"/>
+        <w:textAlignment w:val="baseline"/>
         <w:rPr>
           <w:rFonts w:ascii="Arial" w:eastAsia="Times New Roman" w:hAnsi="Arial" w:cs="Arial"/>
           <w:b/>
@@ -1359,9 +2070,7 @@
           <w:lang w:eastAsia="es-ES"/>
           <w14:ligatures w14:val="none"/>
         </w:rPr>
-        <w:t>spinner</w:t>
-      </w:r>
-      <w:proofErr w:type="spellEnd"/>
+      </w:pPr>
       <w:r>
         <w:rPr>
           <w:rFonts w:ascii="Arial" w:eastAsia="Times New Roman" w:hAnsi="Arial" w:cs="Arial"/>
@@ -1373,7 +2082,81 @@
           <w:lang w:eastAsia="es-ES"/>
           <w14:ligatures w14:val="none"/>
         </w:rPr>
-        <w:t xml:space="preserve"> de Bootstrap? Pon un ejemplo.</w:t>
+        <w:t>¿Qué es un modal de Bootstrap? Pon un ejemplo.</w:t>
+      </w:r>
+    </w:p>
+    <w:p>
+      <w:pPr>
+        <w:spacing w:after="0" w:line="360" w:lineRule="auto"/>
+        <w:jc w:val="both"/>
+        <w:textAlignment w:val="baseline"/>
+        <w:rPr>
+          <w:rFonts w:ascii="Arial" w:eastAsia="Times New Roman" w:hAnsi="Arial" w:cs="Arial"/>
+          <w:color w:val="000000"/>
+          <w:kern w:val="0"/>
+          <w:lang w:eastAsia="es-ES"/>
+          <w14:ligatures w14:val="none"/>
+        </w:rPr>
+      </w:pPr>
+      <w:r>
+        <w:rPr>
+          <w:rFonts w:ascii="Arial" w:eastAsia="Times New Roman" w:hAnsi="Arial" w:cs="Arial"/>
+          <w:color w:val="000000"/>
+          <w:kern w:val="0"/>
+          <w:lang w:eastAsia="es-ES"/>
+          <w14:ligatures w14:val="none"/>
+        </w:rPr>
+        <w:t>Un modal de Bootstrap es una ventana emergente que se superpone al contenido principal de una página para mostrar información adicional o solicitar la interacción del usuario</w:t>
+      </w:r>
+      <w:r>
+        <w:rPr>
+          <w:rFonts w:ascii="Arial" w:eastAsia="Times New Roman" w:hAnsi="Arial" w:cs="Arial"/>
+          <w:color w:val="000000"/>
+          <w:kern w:val="0"/>
+          <w:lang w:eastAsia="es-ES"/>
+          <w14:ligatures w14:val="none"/>
+        </w:rPr>
+        <w:t xml:space="preserve"> (</w:t>
+      </w:r>
+      <w:r>
+        <w:rPr>
+          <w:rFonts w:ascii="Arial" w:eastAsia="Times New Roman" w:hAnsi="Arial" w:cs="Arial"/>
+          <w:color w:val="000000"/>
+          <w:kern w:val="0"/>
+          <w:lang w:eastAsia="es-ES"/>
+          <w14:ligatures w14:val="none"/>
+        </w:rPr>
+        <w:t xml:space="preserve">el proyecto </w:t>
+      </w:r>
+      <w:r>
+        <w:rPr>
+          <w:rFonts w:ascii="Arial" w:eastAsia="Times New Roman" w:hAnsi="Arial" w:cs="Arial"/>
+          <w:color w:val="000000"/>
+          <w:kern w:val="0"/>
+          <w:lang w:eastAsia="es-ES"/>
+          <w14:ligatures w14:val="none"/>
+        </w:rPr>
+        <w:t>cuenta con</w:t>
+      </w:r>
+      <w:r>
+        <w:rPr>
+          <w:rFonts w:ascii="Arial" w:eastAsia="Times New Roman" w:hAnsi="Arial" w:cs="Arial"/>
+          <w:color w:val="000000"/>
+          <w:kern w:val="0"/>
+          <w:lang w:eastAsia="es-ES"/>
+          <w14:ligatures w14:val="none"/>
+        </w:rPr>
+        <w:t xml:space="preserve"> </w:t>
+      </w:r>
+      <w:r>
+        <w:rPr>
+          <w:rFonts w:ascii="Arial" w:eastAsia="Times New Roman" w:hAnsi="Arial" w:cs="Arial"/>
+          <w:color w:val="000000"/>
+          <w:kern w:val="0"/>
+          <w:lang w:eastAsia="es-ES"/>
+          <w14:ligatures w14:val="none"/>
+        </w:rPr>
+        <w:t>ejemplos de modal).</w:t>
       </w:r>
     </w:p>
     <w:p>
@@ -1403,10 +2186,58 @@
           <w:lang w:eastAsia="es-ES"/>
           <w14:ligatures w14:val="none"/>
         </w:rPr>
-        <w:t xml:space="preserve">¿Qué es un </w:t>
-      </w:r>
-      <w:proofErr w:type="spellStart"/>
-      <w:r>
+        <w:t>¿Existen inputs para subir archivos en Bootstrap? Pon un ejemplo.</w:t>
+      </w:r>
+    </w:p>
+    <w:p>
+      <w:pPr>
+        <w:spacing w:after="0" w:line="360" w:lineRule="auto"/>
+        <w:jc w:val="both"/>
+        <w:textAlignment w:val="baseline"/>
+        <w:rPr>
+          <w:rFonts w:ascii="Arial" w:eastAsia="Times New Roman" w:hAnsi="Arial" w:cs="Arial"/>
+          <w:color w:val="000000"/>
+          <w:kern w:val="0"/>
+          <w:lang w:eastAsia="es-ES"/>
+          <w14:ligatures w14:val="none"/>
+        </w:rPr>
+      </w:pPr>
+      <w:r>
+        <w:rPr>
+          <w:rFonts w:ascii="Arial" w:eastAsia="Times New Roman" w:hAnsi="Arial" w:cs="Arial"/>
+          <w:color w:val="000000"/>
+          <w:kern w:val="0"/>
+          <w:lang w:eastAsia="es-ES"/>
+          <w14:ligatures w14:val="none"/>
+        </w:rPr>
+        <w:t xml:space="preserve">Si, facilitan la interfaz para el cargado de archivos </w:t>
+      </w:r>
+      <w:r>
+        <w:rPr>
+          <w:rFonts w:ascii="Arial" w:eastAsia="Times New Roman" w:hAnsi="Arial" w:cs="Arial"/>
+          <w:color w:val="000000"/>
+          <w:kern w:val="0"/>
+          <w:lang w:eastAsia="es-ES"/>
+          <w14:ligatures w14:val="none"/>
+        </w:rPr>
+        <w:t>(el proyecto cuenta con ejemplos</w:t>
+      </w:r>
+      <w:r>
+        <w:rPr>
+          <w:rFonts w:ascii="Arial" w:eastAsia="Times New Roman" w:hAnsi="Arial" w:cs="Arial"/>
+          <w:color w:val="000000"/>
+          <w:kern w:val="0"/>
+          <w:lang w:eastAsia="es-ES"/>
+          <w14:ligatures w14:val="none"/>
+        </w:rPr>
+        <w:t>).</w:t>
+      </w:r>
+    </w:p>
+    <w:p>
+      <w:pPr>
+        <w:spacing w:after="0" w:line="360" w:lineRule="auto"/>
+        <w:jc w:val="both"/>
+        <w:textAlignment w:val="baseline"/>
         <w:rPr>
           <w:rFonts w:ascii="Arial" w:eastAsia="Times New Roman" w:hAnsi="Arial" w:cs="Arial"/>
           <w:b/>
@@ -1417,9 +2248,7 @@
           <w:lang w:eastAsia="es-ES"/>
           <w14:ligatures w14:val="none"/>
         </w:rPr>
-        <w:t>navBar</w:t>
-      </w:r>
-      <w:proofErr w:type="spellEnd"/>
+      </w:pPr>
       <w:r>
         <w:rPr>
           <w:rFonts w:ascii="Arial" w:eastAsia="Times New Roman" w:hAnsi="Arial" w:cs="Arial"/>
@@ -1431,125 +2260,71 @@
           <w:lang w:eastAsia="es-ES"/>
           <w14:ligatures w14:val="none"/>
         </w:rPr>
-        <w:t xml:space="preserve"> de Bootstrap? Pon un ejemplo.</w:t>
-      </w:r>
-    </w:p>
-    <w:p>
-      <w:pPr>
-        <w:spacing w:after="0" w:line="360" w:lineRule="auto"/>
-        <w:jc w:val="both"/>
-        <w:textAlignment w:val="baseline"/>
-        <w:rPr>
-          <w:rFonts w:ascii="Arial" w:eastAsia="Times New Roman" w:hAnsi="Arial" w:cs="Arial"/>
-          <w:b/>
-          <w:bCs/>
-          <w:color w:val="000000"/>
-          <w:kern w:val="0"/>
-          <w:u w:val="single"/>
-          <w:lang w:eastAsia="es-ES"/>
-          <w14:ligatures w14:val="none"/>
-        </w:rPr>
-      </w:pPr>
-      <w:r>
-        <w:rPr>
-          <w:rFonts w:ascii="Arial" w:eastAsia="Times New Roman" w:hAnsi="Arial" w:cs="Arial"/>
-          <w:b/>
-          <w:bCs/>
-          <w:color w:val="000000"/>
-          <w:kern w:val="0"/>
-          <w:u w:val="single"/>
-          <w:lang w:eastAsia="es-ES"/>
-          <w14:ligatures w14:val="none"/>
-        </w:rPr>
-        <w:t>¿Qué es un modal de Bootstrap? Pon un ejemplo.</w:t>
-      </w:r>
-    </w:p>
-    <w:p>
-      <w:pPr>
-        <w:spacing w:after="0" w:line="360" w:lineRule="auto"/>
-        <w:jc w:val="both"/>
-        <w:textAlignment w:val="baseline"/>
-        <w:rPr>
-          <w:rFonts w:ascii="Arial" w:eastAsia="Times New Roman" w:hAnsi="Arial" w:cs="Arial"/>
-          <w:b/>
-          <w:bCs/>
-          <w:color w:val="000000"/>
-          <w:kern w:val="0"/>
-          <w:u w:val="single"/>
-          <w:lang w:eastAsia="es-ES"/>
-          <w14:ligatures w14:val="none"/>
-        </w:rPr>
-      </w:pPr>
-      <w:r>
-        <w:rPr>
-          <w:rFonts w:ascii="Arial" w:eastAsia="Times New Roman" w:hAnsi="Arial" w:cs="Arial"/>
-          <w:b/>
-          <w:bCs/>
-          <w:color w:val="000000"/>
-          <w:kern w:val="0"/>
-          <w:u w:val="single"/>
-          <w:lang w:eastAsia="es-ES"/>
-          <w14:ligatures w14:val="none"/>
-        </w:rPr>
-        <w:t>¿Existen inputs para subir archivos en Bootstrap? Pon un ejemplo.</w:t>
-      </w:r>
-    </w:p>
-    <w:p>
-      <w:pPr>
-        <w:spacing w:after="0" w:line="360" w:lineRule="auto"/>
-        <w:jc w:val="both"/>
-        <w:textAlignment w:val="baseline"/>
-        <w:rPr>
-          <w:rFonts w:ascii="Arial" w:eastAsia="Times New Roman" w:hAnsi="Arial" w:cs="Arial"/>
-          <w:b/>
-          <w:bCs/>
-          <w:color w:val="000000"/>
-          <w:kern w:val="0"/>
-          <w:u w:val="single"/>
-          <w:lang w:eastAsia="es-ES"/>
-          <w14:ligatures w14:val="none"/>
-        </w:rPr>
-      </w:pPr>
-      <w:r>
-        <w:rPr>
-          <w:rFonts w:ascii="Arial" w:eastAsia="Times New Roman" w:hAnsi="Arial" w:cs="Arial"/>
-          <w:b/>
-          <w:bCs/>
-          <w:color w:val="000000"/>
-          <w:kern w:val="0"/>
-          <w:u w:val="single"/>
-          <w:lang w:eastAsia="es-ES"/>
-          <w14:ligatures w14:val="none"/>
-        </w:rPr>
-        <w:t xml:space="preserve">¿Qué es un plugin </w:t>
-      </w:r>
-      <w:proofErr w:type="spellStart"/>
-      <w:r>
-        <w:rPr>
-          <w:rFonts w:ascii="Arial" w:eastAsia="Times New Roman" w:hAnsi="Arial" w:cs="Arial"/>
-          <w:b/>
-          <w:bCs/>
-          <w:color w:val="000000"/>
-          <w:kern w:val="0"/>
-          <w:u w:val="single"/>
-          <w:lang w:eastAsia="es-ES"/>
-          <w14:ligatures w14:val="none"/>
-        </w:rPr>
-        <w:t>scrollspy</w:t>
-      </w:r>
-      <w:proofErr w:type="spellEnd"/>
-      <w:r>
-        <w:rPr>
-          <w:rFonts w:ascii="Arial" w:eastAsia="Times New Roman" w:hAnsi="Arial" w:cs="Arial"/>
-          <w:b/>
-          <w:bCs/>
-          <w:color w:val="000000"/>
-          <w:kern w:val="0"/>
-          <w:u w:val="single"/>
-          <w:lang w:eastAsia="es-ES"/>
-          <w14:ligatures w14:val="none"/>
-        </w:rPr>
-        <w:t xml:space="preserve"> en Bootstrap? Pon un ejemplo.</w:t>
+        <w:t>¿Qué es un plugin scrollspy en Bootstrap? Pon un ejemplo.</w:t>
+      </w:r>
+    </w:p>
+    <w:p>
+      <w:pPr>
+        <w:spacing w:after="0" w:line="360" w:lineRule="auto"/>
+        <w:jc w:val="both"/>
+        <w:textAlignment w:val="baseline"/>
+        <w:rPr>
+          <w:rFonts w:ascii="Arial" w:eastAsia="Times New Roman" w:hAnsi="Arial" w:cs="Arial"/>
+          <w:color w:val="000000"/>
+          <w:kern w:val="0"/>
+          <w:lang w:eastAsia="es-ES"/>
+          <w14:ligatures w14:val="none"/>
+        </w:rPr>
+      </w:pPr>
+      <w:r>
+        <w:rPr>
+          <w:rFonts w:ascii="Arial" w:eastAsia="Times New Roman" w:hAnsi="Arial" w:cs="Arial"/>
+          <w:color w:val="000000"/>
+          <w:kern w:val="0"/>
+          <w:lang w:eastAsia="es-ES"/>
+          <w14:ligatures w14:val="none"/>
+        </w:rPr>
+        <w:t>El plugin Scrollspy de Bootstrap es una funcionalidad que activa la navegación resaltando automáticamente los elementos de la barra de navegación que corresponden a la sección visible en la página mientras se desplaza hacia abajo</w:t>
+      </w:r>
+      <w:r>
+        <w:rPr>
+          <w:rFonts w:ascii="Arial" w:eastAsia="Times New Roman" w:hAnsi="Arial" w:cs="Arial"/>
+          <w:color w:val="000000"/>
+          <w:kern w:val="0"/>
+          <w:lang w:eastAsia="es-ES"/>
+          <w14:ligatures w14:val="none"/>
+        </w:rPr>
+        <w:t xml:space="preserve"> </w:t>
+      </w:r>
+      <w:r>
+        <w:rPr>
+          <w:rFonts w:ascii="Arial" w:eastAsia="Times New Roman" w:hAnsi="Arial" w:cs="Arial"/>
+          <w:color w:val="000000"/>
+          <w:kern w:val="0"/>
+          <w:lang w:eastAsia="es-ES"/>
+          <w14:ligatures w14:val="none"/>
+        </w:rPr>
+        <w:t xml:space="preserve">(el proyecto cuenta con </w:t>
+      </w:r>
+      <w:r>
+        <w:rPr>
+          <w:rFonts w:ascii="Arial" w:eastAsia="Times New Roman" w:hAnsi="Arial" w:cs="Arial"/>
+          <w:color w:val="000000"/>
+          <w:kern w:val="0"/>
+          <w:lang w:eastAsia="es-ES"/>
+          <w14:ligatures w14:val="none"/>
+        </w:rPr>
+        <w:t>un ejemplo</w:t>
+      </w:r>
+      <w:r>
+        <w:rPr>
+          <w:rFonts w:ascii="Arial" w:eastAsia="Times New Roman" w:hAnsi="Arial" w:cs="Arial"/>
+          <w:color w:val="000000"/>
+          <w:kern w:val="0"/>
+          <w:lang w:eastAsia="es-ES"/>
+          <w14:ligatures w14:val="none"/>
+        </w:rPr>
+        <w:t>).</w:t>
       </w:r>
     </w:p>
     <w:sectPr>
@@ -1763,8 +2538,534 @@
       </w:rPr>
     </w:lvl>
   </w:abstractNum>
+  <w:abstractNum w:abstractNumId="1" w15:restartNumberingAfterBreak="0">
+    <w:nsid w:val="277C6AF7"/>
+    <w:multiLevelType w:val="hybridMultilevel"/>
+    <w:tmpl w:val="C4EE5ABA"/>
+    <w:lvl w:ilvl="0" w:tplc="0C0A000F">
+      <w:start w:val="1"/>
+      <w:numFmt w:val="decimal"/>
+      <w:lvlText w:val="%1."/>
+      <w:lvlJc w:val="left"/>
+      <w:pPr>
+        <w:ind w:left="720" w:hanging="360"/>
+      </w:pPr>
+    </w:lvl>
+    <w:lvl w:ilvl="1" w:tplc="0C0A0019" w:tentative="1">
+      <w:start w:val="1"/>
+      <w:numFmt w:val="lowerLetter"/>
+      <w:lvlText w:val="%2."/>
+      <w:lvlJc w:val="left"/>
+      <w:pPr>
+        <w:ind w:left="1440" w:hanging="360"/>
+      </w:pPr>
+    </w:lvl>
+    <w:lvl w:ilvl="2" w:tplc="0C0A001B" w:tentative="1">
+      <w:start w:val="1"/>
+      <w:numFmt w:val="lowerRoman"/>
+      <w:lvlText w:val="%3."/>
+      <w:lvlJc w:val="right"/>
+      <w:pPr>
+        <w:ind w:left="2160" w:hanging="180"/>
+      </w:pPr>
+    </w:lvl>
+    <w:lvl w:ilvl="3" w:tplc="0C0A000F" w:tentative="1">
+      <w:start w:val="1"/>
+      <w:numFmt w:val="decimal"/>
+      <w:lvlText w:val="%4."/>
+      <w:lvlJc w:val="left"/>
+      <w:pPr>
+        <w:ind w:left="2880" w:hanging="360"/>
+      </w:pPr>
+    </w:lvl>
+    <w:lvl w:ilvl="4" w:tplc="0C0A0019" w:tentative="1">
+      <w:start w:val="1"/>
+      <w:numFmt w:val="lowerLetter"/>
+      <w:lvlText w:val="%5."/>
+      <w:lvlJc w:val="left"/>
+      <w:pPr>
+        <w:ind w:left="3600" w:hanging="360"/>
+      </w:pPr>
+    </w:lvl>
+    <w:lvl w:ilvl="5" w:tplc="0C0A001B" w:tentative="1">
+      <w:start w:val="1"/>
+      <w:numFmt w:val="lowerRoman"/>
+      <w:lvlText w:val="%6."/>
+      <w:lvlJc w:val="right"/>
+      <w:pPr>
+        <w:ind w:left="4320" w:hanging="180"/>
+      </w:pPr>
+    </w:lvl>
+    <w:lvl w:ilvl="6" w:tplc="0C0A000F" w:tentative="1">
+      <w:start w:val="1"/>
+      <w:numFmt w:val="decimal"/>
+      <w:lvlText w:val="%7."/>
+      <w:lvlJc w:val="left"/>
+      <w:pPr>
+        <w:ind w:left="5040" w:hanging="360"/>
+      </w:pPr>
+    </w:lvl>
+    <w:lvl w:ilvl="7" w:tplc="0C0A0019" w:tentative="1">
+      <w:start w:val="1"/>
+      <w:numFmt w:val="lowerLetter"/>
+      <w:lvlText w:val="%8."/>
+      <w:lvlJc w:val="left"/>
+      <w:pPr>
+        <w:ind w:left="5760" w:hanging="360"/>
+      </w:pPr>
+    </w:lvl>
+    <w:lvl w:ilvl="8" w:tplc="0C0A001B" w:tentative="1">
+      <w:start w:val="1"/>
+      <w:numFmt w:val="lowerRoman"/>
+      <w:lvlText w:val="%9."/>
+      <w:lvlJc w:val="right"/>
+      <w:pPr>
+        <w:ind w:left="6480" w:hanging="180"/>
+      </w:pPr>
+    </w:lvl>
+  </w:abstractNum>
+  <w:abstractNum w:abstractNumId="2" w15:restartNumberingAfterBreak="0">
+    <w:nsid w:val="2C631D66"/>
+    <w:multiLevelType w:val="hybridMultilevel"/>
+    <w:tmpl w:val="01B4B668"/>
+    <w:lvl w:ilvl="0" w:tplc="0C0A000F">
+      <w:start w:val="1"/>
+      <w:numFmt w:val="decimal"/>
+      <w:lvlText w:val="%1."/>
+      <w:lvlJc w:val="left"/>
+      <w:pPr>
+        <w:ind w:left="720" w:hanging="360"/>
+      </w:pPr>
+    </w:lvl>
+    <w:lvl w:ilvl="1" w:tplc="0C0A0019" w:tentative="1">
+      <w:start w:val="1"/>
+      <w:numFmt w:val="lowerLetter"/>
+      <w:lvlText w:val="%2."/>
+      <w:lvlJc w:val="left"/>
+      <w:pPr>
+        <w:ind w:left="1440" w:hanging="360"/>
+      </w:pPr>
+    </w:lvl>
+    <w:lvl w:ilvl="2" w:tplc="0C0A001B" w:tentative="1">
+      <w:start w:val="1"/>
+      <w:numFmt w:val="lowerRoman"/>
+      <w:lvlText w:val="%3."/>
+      <w:lvlJc w:val="right"/>
+      <w:pPr>
+        <w:ind w:left="2160" w:hanging="180"/>
+      </w:pPr>
+    </w:lvl>
+    <w:lvl w:ilvl="3" w:tplc="0C0A000F" w:tentative="1">
+      <w:start w:val="1"/>
+      <w:numFmt w:val="decimal"/>
+      <w:lvlText w:val="%4."/>
+      <w:lvlJc w:val="left"/>
+      <w:pPr>
+        <w:ind w:left="2880" w:hanging="360"/>
+      </w:pPr>
+    </w:lvl>
+    <w:lvl w:ilvl="4" w:tplc="0C0A0019" w:tentative="1">
+      <w:start w:val="1"/>
+      <w:numFmt w:val="lowerLetter"/>
+      <w:lvlText w:val="%5."/>
+      <w:lvlJc w:val="left"/>
+      <w:pPr>
+        <w:ind w:left="3600" w:hanging="360"/>
+      </w:pPr>
+    </w:lvl>
+    <w:lvl w:ilvl="5" w:tplc="0C0A001B" w:tentative="1">
+      <w:start w:val="1"/>
+      <w:numFmt w:val="lowerRoman"/>
+      <w:lvlText w:val="%6."/>
+      <w:lvlJc w:val="right"/>
+      <w:pPr>
+        <w:ind w:left="4320" w:hanging="180"/>
+      </w:pPr>
+    </w:lvl>
+    <w:lvl w:ilvl="6" w:tplc="0C0A000F" w:tentative="1">
+      <w:start w:val="1"/>
+      <w:numFmt w:val="decimal"/>
+      <w:lvlText w:val="%7."/>
+      <w:lvlJc w:val="left"/>
+      <w:pPr>
+        <w:ind w:left="5040" w:hanging="360"/>
+      </w:pPr>
+    </w:lvl>
+    <w:lvl w:ilvl="7" w:tplc="0C0A0019" w:tentative="1">
+      <w:start w:val="1"/>
+      <w:numFmt w:val="lowerLetter"/>
+      <w:lvlText w:val="%8."/>
+      <w:lvlJc w:val="left"/>
+      <w:pPr>
+        <w:ind w:left="5760" w:hanging="360"/>
+      </w:pPr>
+    </w:lvl>
+    <w:lvl w:ilvl="8" w:tplc="0C0A001B" w:tentative="1">
+      <w:start w:val="1"/>
+      <w:numFmt w:val="lowerRoman"/>
+      <w:lvlText w:val="%9."/>
+      <w:lvlJc w:val="right"/>
+      <w:pPr>
+        <w:ind w:left="6480" w:hanging="180"/>
+      </w:pPr>
+    </w:lvl>
+  </w:abstractNum>
+  <w:abstractNum w:abstractNumId="3" w15:restartNumberingAfterBreak="0">
+    <w:nsid w:val="40995E42"/>
+    <w:multiLevelType w:val="hybridMultilevel"/>
+    <w:tmpl w:val="93F49490"/>
+    <w:lvl w:ilvl="0" w:tplc="0C0A0001">
+      <w:start w:val="1"/>
+      <w:numFmt w:val="bullet"/>
+      <w:lvlText w:val=""/>
+      <w:lvlJc w:val="left"/>
+      <w:pPr>
+        <w:ind w:left="720" w:hanging="360"/>
+      </w:pPr>
+      <w:rPr>
+        <w:rFonts w:ascii="Symbol" w:hAnsi="Symbol" w:hint="default"/>
+      </w:rPr>
+    </w:lvl>
+    <w:lvl w:ilvl="1" w:tplc="0C0A0003" w:tentative="1">
+      <w:start w:val="1"/>
+      <w:numFmt w:val="bullet"/>
+      <w:lvlText w:val="o"/>
+      <w:lvlJc w:val="left"/>
+      <w:pPr>
+        <w:ind w:left="1440" w:hanging="360"/>
+      </w:pPr>
+      <w:rPr>
+        <w:rFonts w:ascii="Courier New" w:hAnsi="Courier New" w:cs="Courier New" w:hint="default"/>
+      </w:rPr>
+    </w:lvl>
+    <w:lvl w:ilvl="2" w:tplc="0C0A0005" w:tentative="1">
+      <w:start w:val="1"/>
+      <w:numFmt w:val="bullet"/>
+      <w:lvlText w:val=""/>
+      <w:lvlJc w:val="left"/>
+      <w:pPr>
+        <w:ind w:left="2160" w:hanging="360"/>
+      </w:pPr>
+      <w:rPr>
+        <w:rFonts w:ascii="Wingdings" w:hAnsi="Wingdings" w:hint="default"/>
+      </w:rPr>
+    </w:lvl>
+    <w:lvl w:ilvl="3" w:tplc="0C0A0001" w:tentative="1">
+      <w:start w:val="1"/>
+      <w:numFmt w:val="bullet"/>
+      <w:lvlText w:val=""/>
+      <w:lvlJc w:val="left"/>
+      <w:pPr>
+        <w:ind w:left="2880" w:hanging="360"/>
+      </w:pPr>
+      <w:rPr>
+        <w:rFonts w:ascii="Symbol" w:hAnsi="Symbol" w:hint="default"/>
+      </w:rPr>
+    </w:lvl>
+    <w:lvl w:ilvl="4" w:tplc="0C0A0003" w:tentative="1">
+      <w:start w:val="1"/>
+      <w:numFmt w:val="bullet"/>
+      <w:lvlText w:val="o"/>
+      <w:lvlJc w:val="left"/>
+      <w:pPr>
+        <w:ind w:left="3600" w:hanging="360"/>
+      </w:pPr>
+      <w:rPr>
+        <w:rFonts w:ascii="Courier New" w:hAnsi="Courier New" w:cs="Courier New" w:hint="default"/>
+      </w:rPr>
+    </w:lvl>
+    <w:lvl w:ilvl="5" w:tplc="0C0A0005" w:tentative="1">
+      <w:start w:val="1"/>
+      <w:numFmt w:val="bullet"/>
+      <w:lvlText w:val=""/>
+      <w:lvlJc w:val="left"/>
+      <w:pPr>
+        <w:ind w:left="4320" w:hanging="360"/>
+      </w:pPr>
+      <w:rPr>
+        <w:rFonts w:ascii="Wingdings" w:hAnsi="Wingdings" w:hint="default"/>
+      </w:rPr>
+    </w:lvl>
+    <w:lvl w:ilvl="6" w:tplc="0C0A0001" w:tentative="1">
+      <w:start w:val="1"/>
+      <w:numFmt w:val="bullet"/>
+      <w:lvlText w:val=""/>
+      <w:lvlJc w:val="left"/>
+      <w:pPr>
+        <w:ind w:left="5040" w:hanging="360"/>
+      </w:pPr>
+      <w:rPr>
+        <w:rFonts w:ascii="Symbol" w:hAnsi="Symbol" w:hint="default"/>
+      </w:rPr>
+    </w:lvl>
+    <w:lvl w:ilvl="7" w:tplc="0C0A0003" w:tentative="1">
+      <w:start w:val="1"/>
+      <w:numFmt w:val="bullet"/>
+      <w:lvlText w:val="o"/>
+      <w:lvlJc w:val="left"/>
+      <w:pPr>
+        <w:ind w:left="5760" w:hanging="360"/>
+      </w:pPr>
+      <w:rPr>
+        <w:rFonts w:ascii="Courier New" w:hAnsi="Courier New" w:cs="Courier New" w:hint="default"/>
+      </w:rPr>
+    </w:lvl>
+    <w:lvl w:ilvl="8" w:tplc="0C0A0005" w:tentative="1">
+      <w:start w:val="1"/>
+      <w:numFmt w:val="bullet"/>
+      <w:lvlText w:val=""/>
+      <w:lvlJc w:val="left"/>
+      <w:pPr>
+        <w:ind w:left="6480" w:hanging="360"/>
+      </w:pPr>
+      <w:rPr>
+        <w:rFonts w:ascii="Wingdings" w:hAnsi="Wingdings" w:hint="default"/>
+      </w:rPr>
+    </w:lvl>
+  </w:abstractNum>
+  <w:abstractNum w:abstractNumId="4" w15:restartNumberingAfterBreak="0">
+    <w:nsid w:val="59DE6899"/>
+    <w:multiLevelType w:val="hybridMultilevel"/>
+    <w:tmpl w:val="1E4A6122"/>
+    <w:lvl w:ilvl="0" w:tplc="0C0A0005">
+      <w:start w:val="1"/>
+      <w:numFmt w:val="bullet"/>
+      <w:lvlText w:val=""/>
+      <w:lvlJc w:val="left"/>
+      <w:pPr>
+        <w:ind w:left="1068" w:hanging="360"/>
+      </w:pPr>
+      <w:rPr>
+        <w:rFonts w:ascii="Wingdings" w:hAnsi="Wingdings" w:hint="default"/>
+      </w:rPr>
+    </w:lvl>
+    <w:lvl w:ilvl="1" w:tplc="0C0A0003" w:tentative="1">
+      <w:start w:val="1"/>
+      <w:numFmt w:val="bullet"/>
+      <w:lvlText w:val="o"/>
+      <w:lvlJc w:val="left"/>
+      <w:pPr>
+        <w:ind w:left="1788" w:hanging="360"/>
+      </w:pPr>
+      <w:rPr>
+        <w:rFonts w:ascii="Courier New" w:hAnsi="Courier New" w:cs="Courier New" w:hint="default"/>
+      </w:rPr>
+    </w:lvl>
+    <w:lvl w:ilvl="2" w:tplc="0C0A0005" w:tentative="1">
+      <w:start w:val="1"/>
+      <w:numFmt w:val="bullet"/>
+      <w:lvlText w:val=""/>
+      <w:lvlJc w:val="left"/>
+      <w:pPr>
+        <w:ind w:left="2508" w:hanging="360"/>
+      </w:pPr>
+      <w:rPr>
+        <w:rFonts w:ascii="Wingdings" w:hAnsi="Wingdings" w:hint="default"/>
+      </w:rPr>
+    </w:lvl>
+    <w:lvl w:ilvl="3" w:tplc="0C0A0001" w:tentative="1">
+      <w:start w:val="1"/>
+      <w:numFmt w:val="bullet"/>
+      <w:lvlText w:val=""/>
+      <w:lvlJc w:val="left"/>
+      <w:pPr>
+        <w:ind w:left="3228" w:hanging="360"/>
+      </w:pPr>
+      <w:rPr>
+        <w:rFonts w:ascii="Symbol" w:hAnsi="Symbol" w:hint="default"/>
+      </w:rPr>
+    </w:lvl>
+    <w:lvl w:ilvl="4" w:tplc="0C0A0003" w:tentative="1">
+      <w:start w:val="1"/>
+      <w:numFmt w:val="bullet"/>
+      <w:lvlText w:val="o"/>
+      <w:lvlJc w:val="left"/>
+      <w:pPr>
+        <w:ind w:left="3948" w:hanging="360"/>
+      </w:pPr>
+      <w:rPr>
+        <w:rFonts w:ascii="Courier New" w:hAnsi="Courier New" w:cs="Courier New" w:hint="default"/>
+      </w:rPr>
+    </w:lvl>
+    <w:lvl w:ilvl="5" w:tplc="0C0A0005" w:tentative="1">
+      <w:start w:val="1"/>
+      <w:numFmt w:val="bullet"/>
+      <w:lvlText w:val=""/>
+      <w:lvlJc w:val="left"/>
+      <w:pPr>
+        <w:ind w:left="4668" w:hanging="360"/>
+      </w:pPr>
+      <w:rPr>
+        <w:rFonts w:ascii="Wingdings" w:hAnsi="Wingdings" w:hint="default"/>
+      </w:rPr>
+    </w:lvl>
+    <w:lvl w:ilvl="6" w:tplc="0C0A0001" w:tentative="1">
+      <w:start w:val="1"/>
+      <w:numFmt w:val="bullet"/>
+      <w:lvlText w:val=""/>
+      <w:lvlJc w:val="left"/>
+      <w:pPr>
+        <w:ind w:left="5388" w:hanging="360"/>
+      </w:pPr>
+      <w:rPr>
+        <w:rFonts w:ascii="Symbol" w:hAnsi="Symbol" w:hint="default"/>
+      </w:rPr>
+    </w:lvl>
+    <w:lvl w:ilvl="7" w:tplc="0C0A0003" w:tentative="1">
+      <w:start w:val="1"/>
+      <w:numFmt w:val="bullet"/>
+      <w:lvlText w:val="o"/>
+      <w:lvlJc w:val="left"/>
+      <w:pPr>
+        <w:ind w:left="6108" w:hanging="360"/>
+      </w:pPr>
+      <w:rPr>
+        <w:rFonts w:ascii="Courier New" w:hAnsi="Courier New" w:cs="Courier New" w:hint="default"/>
+      </w:rPr>
+    </w:lvl>
+    <w:lvl w:ilvl="8" w:tplc="0C0A0005" w:tentative="1">
+      <w:start w:val="1"/>
+      <w:numFmt w:val="bullet"/>
+      <w:lvlText w:val=""/>
+      <w:lvlJc w:val="left"/>
+      <w:pPr>
+        <w:ind w:left="6828" w:hanging="360"/>
+      </w:pPr>
+      <w:rPr>
+        <w:rFonts w:ascii="Wingdings" w:hAnsi="Wingdings" w:hint="default"/>
+      </w:rPr>
+    </w:lvl>
+  </w:abstractNum>
+  <w:abstractNum w:abstractNumId="5" w15:restartNumberingAfterBreak="0">
+    <w:nsid w:val="5FD12EC1"/>
+    <w:multiLevelType w:val="hybridMultilevel"/>
+    <w:tmpl w:val="D6D4274C"/>
+    <w:lvl w:ilvl="0" w:tplc="0C0A0001">
+      <w:start w:val="1"/>
+      <w:numFmt w:val="bullet"/>
+      <w:lvlText w:val=""/>
+      <w:lvlJc w:val="left"/>
+      <w:pPr>
+        <w:ind w:left="1080" w:hanging="360"/>
+      </w:pPr>
+      <w:rPr>
+        <w:rFonts w:ascii="Symbol" w:hAnsi="Symbol" w:hint="default"/>
+      </w:rPr>
+    </w:lvl>
+    <w:lvl w:ilvl="1" w:tplc="0C0A0003" w:tentative="1">
+      <w:start w:val="1"/>
+      <w:numFmt w:val="bullet"/>
+      <w:lvlText w:val="o"/>
+      <w:lvlJc w:val="left"/>
+      <w:pPr>
+        <w:ind w:left="1800" w:hanging="360"/>
+      </w:pPr>
+      <w:rPr>
+        <w:rFonts w:ascii="Courier New" w:hAnsi="Courier New" w:cs="Courier New" w:hint="default"/>
+      </w:rPr>
+    </w:lvl>
+    <w:lvl w:ilvl="2" w:tplc="0C0A0005" w:tentative="1">
+      <w:start w:val="1"/>
+      <w:numFmt w:val="bullet"/>
+      <w:lvlText w:val=""/>
+      <w:lvlJc w:val="left"/>
+      <w:pPr>
+        <w:ind w:left="2520" w:hanging="360"/>
+      </w:pPr>
+      <w:rPr>
+        <w:rFonts w:ascii="Wingdings" w:hAnsi="Wingdings" w:hint="default"/>
+      </w:rPr>
+    </w:lvl>
+    <w:lvl w:ilvl="3" w:tplc="0C0A0001" w:tentative="1">
+      <w:start w:val="1"/>
+      <w:numFmt w:val="bullet"/>
+      <w:lvlText w:val=""/>
+      <w:lvlJc w:val="left"/>
+      <w:pPr>
+        <w:ind w:left="3240" w:hanging="360"/>
+      </w:pPr>
+      <w:rPr>
+        <w:rFonts w:ascii="Symbol" w:hAnsi="Symbol" w:hint="default"/>
+      </w:rPr>
+    </w:lvl>
+    <w:lvl w:ilvl="4" w:tplc="0C0A0003" w:tentative="1">
+      <w:start w:val="1"/>
+      <w:numFmt w:val="bullet"/>
+      <w:lvlText w:val="o"/>
+      <w:lvlJc w:val="left"/>
+      <w:pPr>
+        <w:ind w:left="3960" w:hanging="360"/>
+      </w:pPr>
+      <w:rPr>
+        <w:rFonts w:ascii="Courier New" w:hAnsi="Courier New" w:cs="Courier New" w:hint="default"/>
+      </w:rPr>
+    </w:lvl>
+    <w:lvl w:ilvl="5" w:tplc="0C0A0005" w:tentative="1">
+      <w:start w:val="1"/>
+      <w:numFmt w:val="bullet"/>
+      <w:lvlText w:val=""/>
+      <w:lvlJc w:val="left"/>
+      <w:pPr>
+        <w:ind w:left="4680" w:hanging="360"/>
+      </w:pPr>
+      <w:rPr>
+        <w:rFonts w:ascii="Wingdings" w:hAnsi="Wingdings" w:hint="default"/>
+      </w:rPr>
+    </w:lvl>
+    <w:lvl w:ilvl="6" w:tplc="0C0A0001" w:tentative="1">
+      <w:start w:val="1"/>
+      <w:numFmt w:val="bullet"/>
+      <w:lvlText w:val=""/>
+      <w:lvlJc w:val="left"/>
+      <w:pPr>
+        <w:ind w:left="5400" w:hanging="360"/>
+      </w:pPr>
+      <w:rPr>
+        <w:rFonts w:ascii="Symbol" w:hAnsi="Symbol" w:hint="default"/>
+      </w:rPr>
+    </w:lvl>
+    <w:lvl w:ilvl="7" w:tplc="0C0A0003" w:tentative="1">
+      <w:start w:val="1"/>
+      <w:numFmt w:val="bullet"/>
+      <w:lvlText w:val="o"/>
+      <w:lvlJc w:val="left"/>
+      <w:pPr>
+        <w:ind w:left="6120" w:hanging="360"/>
+      </w:pPr>
+      <w:rPr>
+        <w:rFonts w:ascii="Courier New" w:hAnsi="Courier New" w:cs="Courier New" w:hint="default"/>
+      </w:rPr>
+    </w:lvl>
+    <w:lvl w:ilvl="8" w:tplc="0C0A0005" w:tentative="1">
+      <w:start w:val="1"/>
+      <w:numFmt w:val="bullet"/>
+      <w:lvlText w:val=""/>
+      <w:lvlJc w:val="left"/>
+      <w:pPr>
+        <w:ind w:left="6840" w:hanging="360"/>
+      </w:pPr>
+      <w:rPr>
+        <w:rFonts w:ascii="Wingdings" w:hAnsi="Wingdings" w:hint="default"/>
+      </w:rPr>
+    </w:lvl>
+  </w:abstractNum>
   <w:num w:numId="1" w16cid:durableId="248003062">
     <w:abstractNumId w:val="0"/>
+  </w:num>
+  <w:num w:numId="2" w16cid:durableId="77942256">
+    <w:abstractNumId w:val="2"/>
+  </w:num>
+  <w:num w:numId="3" w16cid:durableId="92090044">
+    <w:abstractNumId w:val="1"/>
+  </w:num>
+  <w:num w:numId="4" w16cid:durableId="1773352622">
+    <w:abstractNumId w:val="5"/>
+  </w:num>
+  <w:num w:numId="5" w16cid:durableId="689994037">
+    <w:abstractNumId w:val="3"/>
+  </w:num>
+  <w:num w:numId="6" w16cid:durableId="1733691934">
+    <w:abstractNumId w:val="4"/>
   </w:num>
 </w:numbering>
 </file>

</xml_diff>

<commit_message>
Guardada modificacion en el Word
</commit_message>
<xml_diff>
--- a/Qué es Bootstrap.docx
+++ b/Qué es Bootstrap.docx
@@ -29,8 +29,9 @@
           <w:lang w:eastAsia="es-ES"/>
           <w14:ligatures w14:val="none"/>
         </w:rPr>
-        <w:t xml:space="preserve">1. </w:t>
-      </w:r>
+        <w:t xml:space="preserve">¿Qué es </w:t>
+      </w:r>
+      <w:proofErr w:type="gramStart"/>
       <w:r>
         <w:rPr>
           <w:rFonts w:ascii="Arial" w:eastAsia="Times New Roman" w:hAnsi="Arial" w:cs="Arial"/>
@@ -42,7 +43,21 @@
           <w:lang w:eastAsia="es-ES"/>
           <w14:ligatures w14:val="none"/>
         </w:rPr>
-        <w:t>¿Qué es Bootstrap?¿Para qué sirve?</w:t>
+        <w:t>Bootstrap?¿</w:t>
+      </w:r>
+      <w:proofErr w:type="gramEnd"/>
+      <w:r>
+        <w:rPr>
+          <w:rFonts w:ascii="Arial" w:eastAsia="Times New Roman" w:hAnsi="Arial" w:cs="Arial"/>
+          <w:b/>
+          <w:bCs/>
+          <w:color w:val="000000"/>
+          <w:kern w:val="0"/>
+          <w:u w:val="single"/>
+          <w:lang w:eastAsia="es-ES"/>
+          <w14:ligatures w14:val="none"/>
+        </w:rPr>
+        <w:t>Para qué sirve?</w:t>
       </w:r>
     </w:p>
     <w:p>
@@ -62,7 +77,43 @@
           <w:color w:val="0D0D0D"/>
           <w:shd w:val="clear" w:color="auto" w:fill="FFFFFF"/>
         </w:rPr>
-        <w:t>Bootstrap es un framework de desarrollo front-end de código abierto creado por Twitter. Está diseñado para facilitar y agilizar el proceso de desarrollo web al proporcionar una colección de herramientas y componentes predefinidos, como clases CSS y JavaScript, que pueden ser utilizados para construir interfaces de usuario responsivas y atractivas.</w:t>
+        <w:t xml:space="preserve">Bootstrap es un </w:t>
+      </w:r>
+      <w:proofErr w:type="spellStart"/>
+      <w:r>
+        <w:rPr>
+          <w:rFonts w:ascii="Arial" w:hAnsi="Arial" w:cs="Arial"/>
+          <w:color w:val="0D0D0D"/>
+          <w:shd w:val="clear" w:color="auto" w:fill="FFFFFF"/>
+        </w:rPr>
+        <w:t>framework</w:t>
+      </w:r>
+      <w:proofErr w:type="spellEnd"/>
+      <w:r>
+        <w:rPr>
+          <w:rFonts w:ascii="Arial" w:hAnsi="Arial" w:cs="Arial"/>
+          <w:color w:val="0D0D0D"/>
+          <w:shd w:val="clear" w:color="auto" w:fill="FFFFFF"/>
+        </w:rPr>
+        <w:t xml:space="preserve"> de desarrollo </w:t>
+      </w:r>
+      <w:proofErr w:type="spellStart"/>
+      <w:r>
+        <w:rPr>
+          <w:rFonts w:ascii="Arial" w:hAnsi="Arial" w:cs="Arial"/>
+          <w:color w:val="0D0D0D"/>
+          <w:shd w:val="clear" w:color="auto" w:fill="FFFFFF"/>
+        </w:rPr>
+        <w:t>front-end</w:t>
+      </w:r>
+      <w:proofErr w:type="spellEnd"/>
+      <w:r>
+        <w:rPr>
+          <w:rFonts w:ascii="Arial" w:hAnsi="Arial" w:cs="Arial"/>
+          <w:color w:val="0D0D0D"/>
+          <w:shd w:val="clear" w:color="auto" w:fill="FFFFFF"/>
+        </w:rPr>
+        <w:t xml:space="preserve"> de código abierto creado por Twitter. Está diseñado para facilitar y agilizar el proceso de desarrollo web al proporcionar una colección de herramientas y componentes predefinidos, como clases CSS y JavaScript, que pueden ser utilizados para construir interfaces de usuario responsivas y atractivas.</w:t>
       </w:r>
     </w:p>
     <w:p>
@@ -92,14 +143,6 @@
         </w:rPr>
         <w:t xml:space="preserve"> </w:t>
       </w:r>
-      <w:r>
-        <w:rPr>
-          <w:rFonts w:ascii="Arial" w:hAnsi="Arial" w:cs="Arial"/>
-          <w:color w:val="0D0D0D"/>
-          <w:shd w:val="clear" w:color="auto" w:fill="FFFFFF"/>
-        </w:rPr>
-        <w:t>7801 2972</w:t>
-      </w:r>
     </w:p>
     <w:p>
       <w:pPr>
@@ -286,8 +329,20 @@
           <w:lang w:eastAsia="es-ES"/>
           <w14:ligatures w14:val="none"/>
         </w:rPr>
-        <w:t xml:space="preserve"> sin utilizar css</w:t>
-      </w:r>
+        <w:t xml:space="preserve"> sin utilizar </w:t>
+      </w:r>
+      <w:proofErr w:type="spellStart"/>
+      <w:r>
+        <w:rPr>
+          <w:rFonts w:ascii="Arial" w:eastAsia="Times New Roman" w:hAnsi="Arial" w:cs="Arial"/>
+          <w:color w:val="000000"/>
+          <w:kern w:val="0"/>
+          <w:lang w:eastAsia="es-ES"/>
+          <w14:ligatures w14:val="none"/>
+        </w:rPr>
+        <w:t>css</w:t>
+      </w:r>
+      <w:proofErr w:type="spellEnd"/>
       <w:r>
         <w:rPr>
           <w:rFonts w:ascii="Arial" w:eastAsia="Times New Roman" w:hAnsi="Arial" w:cs="Arial"/>
@@ -306,18 +361,52 @@
           <w:lang w:eastAsia="es-ES"/>
           <w14:ligatures w14:val="none"/>
         </w:rPr>
-        <w:t>. La característica que hizo a BootStrap “famoso” es su sistema de grilla</w:t>
-      </w:r>
-      <w:r>
-        <w:rPr>
-          <w:rFonts w:ascii="Arial" w:eastAsia="Times New Roman" w:hAnsi="Arial" w:cs="Arial"/>
-          <w:color w:val="000000"/>
-          <w:kern w:val="0"/>
-          <w:lang w:eastAsia="es-ES"/>
-          <w14:ligatures w14:val="none"/>
-        </w:rPr>
-        <w:t xml:space="preserve"> y breakpoints</w:t>
-      </w:r>
+        <w:t xml:space="preserve">. La característica que hizo a </w:t>
+      </w:r>
+      <w:proofErr w:type="spellStart"/>
+      <w:r>
+        <w:rPr>
+          <w:rFonts w:ascii="Arial" w:eastAsia="Times New Roman" w:hAnsi="Arial" w:cs="Arial"/>
+          <w:color w:val="000000"/>
+          <w:kern w:val="0"/>
+          <w:lang w:eastAsia="es-ES"/>
+          <w14:ligatures w14:val="none"/>
+        </w:rPr>
+        <w:t>BootStrap</w:t>
+      </w:r>
+      <w:proofErr w:type="spellEnd"/>
+      <w:r>
+        <w:rPr>
+          <w:rFonts w:ascii="Arial" w:eastAsia="Times New Roman" w:hAnsi="Arial" w:cs="Arial"/>
+          <w:color w:val="000000"/>
+          <w:kern w:val="0"/>
+          <w:lang w:eastAsia="es-ES"/>
+          <w14:ligatures w14:val="none"/>
+        </w:rPr>
+        <w:t xml:space="preserve"> “famoso” es su sistema de grilla</w:t>
+      </w:r>
+      <w:r>
+        <w:rPr>
+          <w:rFonts w:ascii="Arial" w:eastAsia="Times New Roman" w:hAnsi="Arial" w:cs="Arial"/>
+          <w:color w:val="000000"/>
+          <w:kern w:val="0"/>
+          <w:lang w:eastAsia="es-ES"/>
+          <w14:ligatures w14:val="none"/>
+        </w:rPr>
+        <w:t xml:space="preserve"> y </w:t>
+      </w:r>
+      <w:proofErr w:type="spellStart"/>
+      <w:r>
+        <w:rPr>
+          <w:rFonts w:ascii="Arial" w:eastAsia="Times New Roman" w:hAnsi="Arial" w:cs="Arial"/>
+          <w:color w:val="000000"/>
+          <w:kern w:val="0"/>
+          <w:lang w:eastAsia="es-ES"/>
+          <w14:ligatures w14:val="none"/>
+        </w:rPr>
+        <w:t>breakpoints</w:t>
+      </w:r>
+      <w:proofErr w:type="spellEnd"/>
       <w:r>
         <w:rPr>
           <w:rFonts w:ascii="Arial" w:eastAsia="Times New Roman" w:hAnsi="Arial" w:cs="Arial"/>
@@ -406,7 +495,29 @@
           <w:lang w:eastAsia="es-ES"/>
           <w14:ligatures w14:val="none"/>
         </w:rPr>
-        <w:t xml:space="preserve"> (con los breakpoints)</w:t>
+        <w:t xml:space="preserve"> (con los </w:t>
+      </w:r>
+      <w:proofErr w:type="spellStart"/>
+      <w:r>
+        <w:rPr>
+          <w:rFonts w:ascii="Arial" w:eastAsia="Times New Roman" w:hAnsi="Arial" w:cs="Arial"/>
+          <w:color w:val="000000"/>
+          <w:kern w:val="0"/>
+          <w:lang w:eastAsia="es-ES"/>
+          <w14:ligatures w14:val="none"/>
+        </w:rPr>
+        <w:t>breakpoints</w:t>
+      </w:r>
+      <w:proofErr w:type="spellEnd"/>
+      <w:r>
+        <w:rPr>
+          <w:rFonts w:ascii="Arial" w:eastAsia="Times New Roman" w:hAnsi="Arial" w:cs="Arial"/>
+          <w:color w:val="000000"/>
+          <w:kern w:val="0"/>
+          <w:lang w:eastAsia="es-ES"/>
+          <w14:ligatures w14:val="none"/>
+        </w:rPr>
+        <w:t>)</w:t>
       </w:r>
       <w:r>
         <w:rPr>
@@ -510,7 +621,29 @@
           <w:lang w:eastAsia="es-ES"/>
           <w14:ligatures w14:val="none"/>
         </w:rPr>
-        <w:t xml:space="preserve"> css sin tener que escribir</w:t>
+        <w:t xml:space="preserve"> </w:t>
+      </w:r>
+      <w:proofErr w:type="spellStart"/>
+      <w:r>
+        <w:rPr>
+          <w:rFonts w:ascii="Arial" w:eastAsia="Times New Roman" w:hAnsi="Arial" w:cs="Arial"/>
+          <w:color w:val="000000"/>
+          <w:kern w:val="0"/>
+          <w:lang w:eastAsia="es-ES"/>
+          <w14:ligatures w14:val="none"/>
+        </w:rPr>
+        <w:t>css</w:t>
+      </w:r>
+      <w:proofErr w:type="spellEnd"/>
+      <w:r>
+        <w:rPr>
+          <w:rFonts w:ascii="Arial" w:eastAsia="Times New Roman" w:hAnsi="Arial" w:cs="Arial"/>
+          <w:color w:val="000000"/>
+          <w:kern w:val="0"/>
+          <w:lang w:eastAsia="es-ES"/>
+          <w14:ligatures w14:val="none"/>
+        </w:rPr>
+        <w:t xml:space="preserve"> sin tener que escribir</w:t>
       </w:r>
       <w:r>
         <w:rPr>
@@ -530,17 +663,51 @@
           <w:lang w:eastAsia="es-ES"/>
           <w14:ligatures w14:val="none"/>
         </w:rPr>
-        <w:t xml:space="preserve"> dicho css, se </w:t>
-      </w:r>
-      <w:r>
-        <w:rPr>
-          <w:rFonts w:ascii="Arial" w:eastAsia="Times New Roman" w:hAnsi="Arial" w:cs="Arial"/>
-          <w:color w:val="000000"/>
-          <w:kern w:val="0"/>
-          <w:lang w:eastAsia="es-ES"/>
-          <w14:ligatures w14:val="none"/>
-        </w:rPr>
-        <w:t xml:space="preserve">le da estilo a las etiquetas con </w:t>
+        <w:t xml:space="preserve"> dicho </w:t>
+      </w:r>
+      <w:proofErr w:type="spellStart"/>
+      <w:r>
+        <w:rPr>
+          <w:rFonts w:ascii="Arial" w:eastAsia="Times New Roman" w:hAnsi="Arial" w:cs="Arial"/>
+          <w:color w:val="000000"/>
+          <w:kern w:val="0"/>
+          <w:lang w:eastAsia="es-ES"/>
+          <w14:ligatures w14:val="none"/>
+        </w:rPr>
+        <w:t>css</w:t>
+      </w:r>
+      <w:proofErr w:type="spellEnd"/>
+      <w:r>
+        <w:rPr>
+          <w:rFonts w:ascii="Arial" w:eastAsia="Times New Roman" w:hAnsi="Arial" w:cs="Arial"/>
+          <w:color w:val="000000"/>
+          <w:kern w:val="0"/>
+          <w:lang w:eastAsia="es-ES"/>
+          <w14:ligatures w14:val="none"/>
+        </w:rPr>
+        <w:t xml:space="preserve">, se </w:t>
+      </w:r>
+      <w:proofErr w:type="gramStart"/>
+      <w:r>
+        <w:rPr>
+          <w:rFonts w:ascii="Arial" w:eastAsia="Times New Roman" w:hAnsi="Arial" w:cs="Arial"/>
+          <w:color w:val="000000"/>
+          <w:kern w:val="0"/>
+          <w:lang w:eastAsia="es-ES"/>
+          <w14:ligatures w14:val="none"/>
+        </w:rPr>
+        <w:t>le</w:t>
+      </w:r>
+      <w:proofErr w:type="gramEnd"/>
+      <w:r>
+        <w:rPr>
+          <w:rFonts w:ascii="Arial" w:eastAsia="Times New Roman" w:hAnsi="Arial" w:cs="Arial"/>
+          <w:color w:val="000000"/>
+          <w:kern w:val="0"/>
+          <w:lang w:eastAsia="es-ES"/>
+          <w14:ligatures w14:val="none"/>
+        </w:rPr>
+        <w:t xml:space="preserve"> da estilo a las etiquetas con </w:t>
       </w:r>
       <w:r>
         <w:rPr>
@@ -560,8 +727,20 @@
           <w:lang w:eastAsia="es-ES"/>
           <w14:ligatures w14:val="none"/>
         </w:rPr>
-        <w:t xml:space="preserve"> de BootStrap</w:t>
-      </w:r>
+        <w:t xml:space="preserve"> de </w:t>
+      </w:r>
+      <w:proofErr w:type="spellStart"/>
+      <w:r>
+        <w:rPr>
+          <w:rFonts w:ascii="Arial" w:eastAsia="Times New Roman" w:hAnsi="Arial" w:cs="Arial"/>
+          <w:color w:val="000000"/>
+          <w:kern w:val="0"/>
+          <w:lang w:eastAsia="es-ES"/>
+          <w14:ligatures w14:val="none"/>
+        </w:rPr>
+        <w:t>BootStrap</w:t>
+      </w:r>
+      <w:proofErr w:type="spellEnd"/>
       <w:r>
         <w:rPr>
           <w:rFonts w:ascii="Arial" w:eastAsia="Times New Roman" w:hAnsi="Arial" w:cs="Arial"/>
@@ -828,7 +1007,29 @@
           <w:lang w:eastAsia="es-ES"/>
           <w14:ligatures w14:val="none"/>
         </w:rPr>
-        <w:t>Personalización: Se puede personalizar fácilmente utilizando Sass o CSS personalizado para adaptarse a las necesidades específicas del proyecto.</w:t>
+        <w:t xml:space="preserve">Personalización: Se puede personalizar fácilmente utilizando </w:t>
+      </w:r>
+      <w:proofErr w:type="spellStart"/>
+      <w:r>
+        <w:rPr>
+          <w:rFonts w:ascii="Arial" w:eastAsia="Times New Roman" w:hAnsi="Arial" w:cs="Arial"/>
+          <w:color w:val="000000"/>
+          <w:kern w:val="0"/>
+          <w:lang w:eastAsia="es-ES"/>
+          <w14:ligatures w14:val="none"/>
+        </w:rPr>
+        <w:t>Sass</w:t>
+      </w:r>
+      <w:proofErr w:type="spellEnd"/>
+      <w:r>
+        <w:rPr>
+          <w:rFonts w:ascii="Arial" w:eastAsia="Times New Roman" w:hAnsi="Arial" w:cs="Arial"/>
+          <w:color w:val="000000"/>
+          <w:kern w:val="0"/>
+          <w:lang w:eastAsia="es-ES"/>
+          <w14:ligatures w14:val="none"/>
+        </w:rPr>
+        <w:t xml:space="preserve"> o CSS personalizado para adaptarse a las necesidades específicas del proyecto.</w:t>
       </w:r>
     </w:p>
     <w:p>
@@ -1141,16 +1342,40 @@
           <w14:ligatures w14:val="none"/>
         </w:rPr>
       </w:pPr>
-      <w:r>
-        <w:rPr>
-          <w:rFonts w:ascii="Arial" w:eastAsia="Times New Roman" w:hAnsi="Arial" w:cs="Arial"/>
-          <w:color w:val="000000"/>
-          <w:kern w:val="0"/>
-          <w:lang w:eastAsia="es-ES"/>
-          <w14:ligatures w14:val="none"/>
-        </w:rPr>
-        <w:t>Linkear a la librería de bootStrap</w:t>
-      </w:r>
+      <w:proofErr w:type="spellStart"/>
+      <w:r>
+        <w:rPr>
+          <w:rFonts w:ascii="Arial" w:eastAsia="Times New Roman" w:hAnsi="Arial" w:cs="Arial"/>
+          <w:color w:val="000000"/>
+          <w:kern w:val="0"/>
+          <w:lang w:eastAsia="es-ES"/>
+          <w14:ligatures w14:val="none"/>
+        </w:rPr>
+        <w:t>Linkear</w:t>
+      </w:r>
+      <w:proofErr w:type="spellEnd"/>
+      <w:r>
+        <w:rPr>
+          <w:rFonts w:ascii="Arial" w:eastAsia="Times New Roman" w:hAnsi="Arial" w:cs="Arial"/>
+          <w:color w:val="000000"/>
+          <w:kern w:val="0"/>
+          <w:lang w:eastAsia="es-ES"/>
+          <w14:ligatures w14:val="none"/>
+        </w:rPr>
+        <w:t xml:space="preserve"> a la librería de </w:t>
+      </w:r>
+      <w:proofErr w:type="spellStart"/>
+      <w:r>
+        <w:rPr>
+          <w:rFonts w:ascii="Arial" w:eastAsia="Times New Roman" w:hAnsi="Arial" w:cs="Arial"/>
+          <w:color w:val="000000"/>
+          <w:kern w:val="0"/>
+          <w:lang w:eastAsia="es-ES"/>
+          <w14:ligatures w14:val="none"/>
+        </w:rPr>
+        <w:t>bootStrap</w:t>
+      </w:r>
+      <w:proofErr w:type="spellEnd"/>
       <w:r>
         <w:rPr>
           <w:rFonts w:ascii="Arial" w:eastAsia="Times New Roman" w:hAnsi="Arial" w:cs="Arial"/>
@@ -1282,7 +1507,29 @@
           <w:lang w:eastAsia="es-ES"/>
           <w14:ligatures w14:val="none"/>
         </w:rPr>
-        <w:t xml:space="preserve">Si, es el punto fuerte de BootStrap. </w:t>
+        <w:t xml:space="preserve">Si, es el punto fuerte de </w:t>
+      </w:r>
+      <w:proofErr w:type="spellStart"/>
+      <w:r>
+        <w:rPr>
+          <w:rFonts w:ascii="Arial" w:eastAsia="Times New Roman" w:hAnsi="Arial" w:cs="Arial"/>
+          <w:color w:val="000000"/>
+          <w:kern w:val="0"/>
+          <w:lang w:eastAsia="es-ES"/>
+          <w14:ligatures w14:val="none"/>
+        </w:rPr>
+        <w:t>BootStrap</w:t>
+      </w:r>
+      <w:proofErr w:type="spellEnd"/>
+      <w:r>
+        <w:rPr>
+          <w:rFonts w:ascii="Arial" w:eastAsia="Times New Roman" w:hAnsi="Arial" w:cs="Arial"/>
+          <w:color w:val="000000"/>
+          <w:kern w:val="0"/>
+          <w:lang w:eastAsia="es-ES"/>
+          <w14:ligatures w14:val="none"/>
+        </w:rPr>
+        <w:t xml:space="preserve">. </w:t>
       </w:r>
       <w:r>
         <w:rPr>
@@ -1302,17 +1549,83 @@
           <w:lang w:eastAsia="es-ES"/>
           <w14:ligatures w14:val="none"/>
         </w:rPr>
-        <w:t>ivide el ancho de la pagina en 12 columnas</w:t>
-      </w:r>
-      <w:r>
-        <w:rPr>
-          <w:rFonts w:ascii="Arial" w:eastAsia="Times New Roman" w:hAnsi="Arial" w:cs="Arial"/>
-          <w:color w:val="000000"/>
-          <w:kern w:val="0"/>
-          <w:lang w:eastAsia="es-ES"/>
-          <w14:ligatures w14:val="none"/>
-        </w:rPr>
-        <w:t xml:space="preserve"> y adapta el contenido a los diferentes tamños de pantallas mediante los “breakpoints”</w:t>
+        <w:t xml:space="preserve">ivide el ancho de la </w:t>
+      </w:r>
+      <w:proofErr w:type="spellStart"/>
+      <w:r>
+        <w:rPr>
+          <w:rFonts w:ascii="Arial" w:eastAsia="Times New Roman" w:hAnsi="Arial" w:cs="Arial"/>
+          <w:color w:val="000000"/>
+          <w:kern w:val="0"/>
+          <w:lang w:eastAsia="es-ES"/>
+          <w14:ligatures w14:val="none"/>
+        </w:rPr>
+        <w:t>pagina</w:t>
+      </w:r>
+      <w:proofErr w:type="spellEnd"/>
+      <w:r>
+        <w:rPr>
+          <w:rFonts w:ascii="Arial" w:eastAsia="Times New Roman" w:hAnsi="Arial" w:cs="Arial"/>
+          <w:color w:val="000000"/>
+          <w:kern w:val="0"/>
+          <w:lang w:eastAsia="es-ES"/>
+          <w14:ligatures w14:val="none"/>
+        </w:rPr>
+        <w:t xml:space="preserve"> en 12 columnas</w:t>
+      </w:r>
+      <w:r>
+        <w:rPr>
+          <w:rFonts w:ascii="Arial" w:eastAsia="Times New Roman" w:hAnsi="Arial" w:cs="Arial"/>
+          <w:color w:val="000000"/>
+          <w:kern w:val="0"/>
+          <w:lang w:eastAsia="es-ES"/>
+          <w14:ligatures w14:val="none"/>
+        </w:rPr>
+        <w:t xml:space="preserve"> y adapta el contenido a los diferentes </w:t>
+      </w:r>
+      <w:proofErr w:type="spellStart"/>
+      <w:r>
+        <w:rPr>
+          <w:rFonts w:ascii="Arial" w:eastAsia="Times New Roman" w:hAnsi="Arial" w:cs="Arial"/>
+          <w:color w:val="000000"/>
+          <w:kern w:val="0"/>
+          <w:lang w:eastAsia="es-ES"/>
+          <w14:ligatures w14:val="none"/>
+        </w:rPr>
+        <w:t>tamños</w:t>
+      </w:r>
+      <w:proofErr w:type="spellEnd"/>
+      <w:r>
+        <w:rPr>
+          <w:rFonts w:ascii="Arial" w:eastAsia="Times New Roman" w:hAnsi="Arial" w:cs="Arial"/>
+          <w:color w:val="000000"/>
+          <w:kern w:val="0"/>
+          <w:lang w:eastAsia="es-ES"/>
+          <w14:ligatures w14:val="none"/>
+        </w:rPr>
+        <w:t xml:space="preserve"> de pantallas mediante los “</w:t>
+      </w:r>
+      <w:proofErr w:type="spellStart"/>
+      <w:r>
+        <w:rPr>
+          <w:rFonts w:ascii="Arial" w:eastAsia="Times New Roman" w:hAnsi="Arial" w:cs="Arial"/>
+          <w:color w:val="000000"/>
+          <w:kern w:val="0"/>
+          <w:lang w:eastAsia="es-ES"/>
+          <w14:ligatures w14:val="none"/>
+        </w:rPr>
+        <w:t>breakpoints</w:t>
+      </w:r>
+      <w:proofErr w:type="spellEnd"/>
+      <w:r>
+        <w:rPr>
+          <w:rFonts w:ascii="Arial" w:eastAsia="Times New Roman" w:hAnsi="Arial" w:cs="Arial"/>
+          <w:color w:val="000000"/>
+          <w:kern w:val="0"/>
+          <w:lang w:eastAsia="es-ES"/>
+          <w14:ligatures w14:val="none"/>
+        </w:rPr>
+        <w:t>”</w:t>
       </w:r>
       <w:r>
         <w:rPr>
@@ -1332,7 +1645,19 @@
           <w:lang w:eastAsia="es-ES"/>
           <w14:ligatures w14:val="none"/>
         </w:rPr>
-        <w:t xml:space="preserve"> acorde al tamaño de pantalla</w:t>
+        <w:t xml:space="preserve"> acorde al tamaño de </w:t>
+      </w:r>
+      <w:proofErr w:type="spellStart"/>
+      <w:proofErr w:type="gramStart"/>
+      <w:r>
+        <w:rPr>
+          <w:rFonts w:ascii="Arial" w:eastAsia="Times New Roman" w:hAnsi="Arial" w:cs="Arial"/>
+          <w:color w:val="000000"/>
+          <w:kern w:val="0"/>
+          <w:lang w:eastAsia="es-ES"/>
+          <w14:ligatures w14:val="none"/>
+        </w:rPr>
+        <w:t>pantalla</w:t>
       </w:r>
       <w:r>
         <w:rPr>
@@ -1352,8 +1677,43 @@
           <w:lang w:eastAsia="es-ES"/>
           <w14:ligatures w14:val="none"/>
         </w:rPr>
-        <w:t xml:space="preserve">No importa el tamaño de la pantalla en la cual se abra la pagina, mediante los </w:t>
-      </w:r>
+        <w:t>No</w:t>
+      </w:r>
+      <w:proofErr w:type="spellEnd"/>
+      <w:proofErr w:type="gramEnd"/>
+      <w:r>
+        <w:rPr>
+          <w:rFonts w:ascii="Arial" w:eastAsia="Times New Roman" w:hAnsi="Arial" w:cs="Arial"/>
+          <w:color w:val="000000"/>
+          <w:kern w:val="0"/>
+          <w:lang w:eastAsia="es-ES"/>
+          <w14:ligatures w14:val="none"/>
+        </w:rPr>
+        <w:t xml:space="preserve"> importa el tamaño de la pantalla en la cual se abra la </w:t>
+      </w:r>
+      <w:proofErr w:type="spellStart"/>
+      <w:r>
+        <w:rPr>
+          <w:rFonts w:ascii="Arial" w:eastAsia="Times New Roman" w:hAnsi="Arial" w:cs="Arial"/>
+          <w:color w:val="000000"/>
+          <w:kern w:val="0"/>
+          <w:lang w:eastAsia="es-ES"/>
+          <w14:ligatures w14:val="none"/>
+        </w:rPr>
+        <w:t>pagina</w:t>
+      </w:r>
+      <w:proofErr w:type="spellEnd"/>
+      <w:r>
+        <w:rPr>
+          <w:rFonts w:ascii="Arial" w:eastAsia="Times New Roman" w:hAnsi="Arial" w:cs="Arial"/>
+          <w:color w:val="000000"/>
+          <w:kern w:val="0"/>
+          <w:lang w:eastAsia="es-ES"/>
+          <w14:ligatures w14:val="none"/>
+        </w:rPr>
+        <w:t xml:space="preserve">, mediante los </w:t>
+      </w:r>
+      <w:proofErr w:type="spellStart"/>
       <w:r>
         <w:rPr>
           <w:rFonts w:ascii="Arial" w:eastAsia="Times New Roman" w:hAnsi="Arial" w:cs="Arial"/>
@@ -1364,6 +1724,7 @@
         </w:rPr>
         <w:t>breakpoints</w:t>
       </w:r>
+      <w:proofErr w:type="spellEnd"/>
       <w:r>
         <w:rPr>
           <w:rFonts w:ascii="Arial" w:eastAsia="Times New Roman" w:hAnsi="Arial" w:cs="Arial"/>
@@ -1402,7 +1763,35 @@
           <w:lang w:eastAsia="es-ES"/>
           <w14:ligatures w14:val="none"/>
         </w:rPr>
-        <w:t>¿Que es un componente de Bootstrap? Pon un ejemplo.</w:t>
+        <w:t>¿</w:t>
+      </w:r>
+      <w:proofErr w:type="spellStart"/>
+      <w:r>
+        <w:rPr>
+          <w:rFonts w:ascii="Arial" w:eastAsia="Times New Roman" w:hAnsi="Arial" w:cs="Arial"/>
+          <w:b/>
+          <w:bCs/>
+          <w:color w:val="000000"/>
+          <w:kern w:val="0"/>
+          <w:u w:val="single"/>
+          <w:lang w:eastAsia="es-ES"/>
+          <w14:ligatures w14:val="none"/>
+        </w:rPr>
+        <w:t>Que</w:t>
+      </w:r>
+      <w:proofErr w:type="spellEnd"/>
+      <w:r>
+        <w:rPr>
+          <w:rFonts w:ascii="Arial" w:eastAsia="Times New Roman" w:hAnsi="Arial" w:cs="Arial"/>
+          <w:b/>
+          <w:bCs/>
+          <w:color w:val="000000"/>
+          <w:kern w:val="0"/>
+          <w:u w:val="single"/>
+          <w:lang w:eastAsia="es-ES"/>
+          <w14:ligatures w14:val="none"/>
+        </w:rPr>
+        <w:t xml:space="preserve"> es un componente de Bootstrap? Pon un ejemplo.</w:t>
       </w:r>
     </w:p>
     <w:p>
@@ -1494,7 +1883,51 @@
           <w:lang w:eastAsia="es-ES"/>
           <w14:ligatures w14:val="none"/>
         </w:rPr>
-        <w:t>Sí, Bootstrap ofrece varios tipos de diseños, incluyendo diseños de cuadrícula, flexbox, y componentes predefinidos como navbar, tarjetas, carruseles, entre otros, para construir interfaces web responsiv</w:t>
+        <w:t xml:space="preserve">Sí, Bootstrap ofrece varios tipos de diseños, incluyendo diseños de cuadrícula, </w:t>
+      </w:r>
+      <w:proofErr w:type="spellStart"/>
+      <w:r>
+        <w:rPr>
+          <w:rFonts w:ascii="Arial" w:eastAsia="Times New Roman" w:hAnsi="Arial" w:cs="Arial"/>
+          <w:color w:val="000000"/>
+          <w:kern w:val="0"/>
+          <w:lang w:eastAsia="es-ES"/>
+          <w14:ligatures w14:val="none"/>
+        </w:rPr>
+        <w:t>flexbox</w:t>
+      </w:r>
+      <w:proofErr w:type="spellEnd"/>
+      <w:r>
+        <w:rPr>
+          <w:rFonts w:ascii="Arial" w:eastAsia="Times New Roman" w:hAnsi="Arial" w:cs="Arial"/>
+          <w:color w:val="000000"/>
+          <w:kern w:val="0"/>
+          <w:lang w:eastAsia="es-ES"/>
+          <w14:ligatures w14:val="none"/>
+        </w:rPr>
+        <w:t xml:space="preserve">, y componentes predefinidos como </w:t>
+      </w:r>
+      <w:proofErr w:type="spellStart"/>
+      <w:r>
+        <w:rPr>
+          <w:rFonts w:ascii="Arial" w:eastAsia="Times New Roman" w:hAnsi="Arial" w:cs="Arial"/>
+          <w:color w:val="000000"/>
+          <w:kern w:val="0"/>
+          <w:lang w:eastAsia="es-ES"/>
+          <w14:ligatures w14:val="none"/>
+        </w:rPr>
+        <w:t>navbar</w:t>
+      </w:r>
+      <w:proofErr w:type="spellEnd"/>
+      <w:r>
+        <w:rPr>
+          <w:rFonts w:ascii="Arial" w:eastAsia="Times New Roman" w:hAnsi="Arial" w:cs="Arial"/>
+          <w:color w:val="000000"/>
+          <w:kern w:val="0"/>
+          <w:lang w:eastAsia="es-ES"/>
+          <w14:ligatures w14:val="none"/>
+        </w:rPr>
+        <w:t>, tarjetas, carruseles, entre otros, para construir interfaces web responsiv</w:t>
       </w:r>
       <w:r>
         <w:rPr>
@@ -1612,7 +2045,183 @@
           <w:lang w:eastAsia="es-ES"/>
           <w14:ligatures w14:val="none"/>
         </w:rPr>
-        <w:t>&lt;button type="button" class="btn btn-primary"&gt;Primary&lt;/button&gt;</w:t>
+        <w:t>&lt;</w:t>
+      </w:r>
+      <w:proofErr w:type="spellStart"/>
+      <w:r>
+        <w:rPr>
+          <w:rFonts w:ascii="Arial" w:eastAsia="Times New Roman" w:hAnsi="Arial" w:cs="Arial"/>
+          <w:color w:val="000000"/>
+          <w:kern w:val="0"/>
+          <w:lang w:eastAsia="es-ES"/>
+          <w14:ligatures w14:val="none"/>
+        </w:rPr>
+        <w:t>button</w:t>
+      </w:r>
+      <w:proofErr w:type="spellEnd"/>
+      <w:r>
+        <w:rPr>
+          <w:rFonts w:ascii="Arial" w:eastAsia="Times New Roman" w:hAnsi="Arial" w:cs="Arial"/>
+          <w:color w:val="000000"/>
+          <w:kern w:val="0"/>
+          <w:lang w:eastAsia="es-ES"/>
+          <w14:ligatures w14:val="none"/>
+        </w:rPr>
+        <w:t xml:space="preserve"> </w:t>
+      </w:r>
+      <w:proofErr w:type="spellStart"/>
+      <w:r>
+        <w:rPr>
+          <w:rFonts w:ascii="Arial" w:eastAsia="Times New Roman" w:hAnsi="Arial" w:cs="Arial"/>
+          <w:color w:val="000000"/>
+          <w:kern w:val="0"/>
+          <w:lang w:eastAsia="es-ES"/>
+          <w14:ligatures w14:val="none"/>
+        </w:rPr>
+        <w:t>type</w:t>
+      </w:r>
+      <w:proofErr w:type="spellEnd"/>
+      <w:r>
+        <w:rPr>
+          <w:rFonts w:ascii="Arial" w:eastAsia="Times New Roman" w:hAnsi="Arial" w:cs="Arial"/>
+          <w:color w:val="000000"/>
+          <w:kern w:val="0"/>
+          <w:lang w:eastAsia="es-ES"/>
+          <w14:ligatures w14:val="none"/>
+        </w:rPr>
+        <w:t>="</w:t>
+      </w:r>
+      <w:proofErr w:type="spellStart"/>
+      <w:r>
+        <w:rPr>
+          <w:rFonts w:ascii="Arial" w:eastAsia="Times New Roman" w:hAnsi="Arial" w:cs="Arial"/>
+          <w:color w:val="000000"/>
+          <w:kern w:val="0"/>
+          <w:lang w:eastAsia="es-ES"/>
+          <w14:ligatures w14:val="none"/>
+        </w:rPr>
+        <w:t>button</w:t>
+      </w:r>
+      <w:proofErr w:type="spellEnd"/>
+      <w:r>
+        <w:rPr>
+          <w:rFonts w:ascii="Arial" w:eastAsia="Times New Roman" w:hAnsi="Arial" w:cs="Arial"/>
+          <w:color w:val="000000"/>
+          <w:kern w:val="0"/>
+          <w:lang w:eastAsia="es-ES"/>
+          <w14:ligatures w14:val="none"/>
+        </w:rPr>
+        <w:t xml:space="preserve">" </w:t>
+      </w:r>
+      <w:proofErr w:type="spellStart"/>
+      <w:r>
+        <w:rPr>
+          <w:rFonts w:ascii="Arial" w:eastAsia="Times New Roman" w:hAnsi="Arial" w:cs="Arial"/>
+          <w:color w:val="000000"/>
+          <w:kern w:val="0"/>
+          <w:lang w:eastAsia="es-ES"/>
+          <w14:ligatures w14:val="none"/>
+        </w:rPr>
+        <w:t>class</w:t>
+      </w:r>
+      <w:proofErr w:type="spellEnd"/>
+      <w:r>
+        <w:rPr>
+          <w:rFonts w:ascii="Arial" w:eastAsia="Times New Roman" w:hAnsi="Arial" w:cs="Arial"/>
+          <w:color w:val="000000"/>
+          <w:kern w:val="0"/>
+          <w:lang w:eastAsia="es-ES"/>
+          <w14:ligatures w14:val="none"/>
+        </w:rPr>
+        <w:t>="</w:t>
+      </w:r>
+      <w:proofErr w:type="spellStart"/>
+      <w:r>
+        <w:rPr>
+          <w:rFonts w:ascii="Arial" w:eastAsia="Times New Roman" w:hAnsi="Arial" w:cs="Arial"/>
+          <w:color w:val="000000"/>
+          <w:kern w:val="0"/>
+          <w:lang w:eastAsia="es-ES"/>
+          <w14:ligatures w14:val="none"/>
+        </w:rPr>
+        <w:t>btn</w:t>
+      </w:r>
+      <w:proofErr w:type="spellEnd"/>
+      <w:r>
+        <w:rPr>
+          <w:rFonts w:ascii="Arial" w:eastAsia="Times New Roman" w:hAnsi="Arial" w:cs="Arial"/>
+          <w:color w:val="000000"/>
+          <w:kern w:val="0"/>
+          <w:lang w:eastAsia="es-ES"/>
+          <w14:ligatures w14:val="none"/>
+        </w:rPr>
+        <w:t xml:space="preserve"> </w:t>
+      </w:r>
+      <w:proofErr w:type="spellStart"/>
+      <w:r>
+        <w:rPr>
+          <w:rFonts w:ascii="Arial" w:eastAsia="Times New Roman" w:hAnsi="Arial" w:cs="Arial"/>
+          <w:color w:val="000000"/>
+          <w:kern w:val="0"/>
+          <w:lang w:eastAsia="es-ES"/>
+          <w14:ligatures w14:val="none"/>
+        </w:rPr>
+        <w:t>btn-primary</w:t>
+      </w:r>
+      <w:proofErr w:type="spellEnd"/>
+      <w:r>
+        <w:rPr>
+          <w:rFonts w:ascii="Arial" w:eastAsia="Times New Roman" w:hAnsi="Arial" w:cs="Arial"/>
+          <w:color w:val="000000"/>
+          <w:kern w:val="0"/>
+          <w:lang w:eastAsia="es-ES"/>
+          <w14:ligatures w14:val="none"/>
+        </w:rPr>
+        <w:t>"&gt;</w:t>
+      </w:r>
+      <w:proofErr w:type="spellStart"/>
+      <w:r>
+        <w:rPr>
+          <w:rFonts w:ascii="Arial" w:eastAsia="Times New Roman" w:hAnsi="Arial" w:cs="Arial"/>
+          <w:color w:val="000000"/>
+          <w:kern w:val="0"/>
+          <w:lang w:eastAsia="es-ES"/>
+          <w14:ligatures w14:val="none"/>
+        </w:rPr>
+        <w:t>Primary</w:t>
+      </w:r>
+      <w:proofErr w:type="spellEnd"/>
+      <w:r>
+        <w:rPr>
+          <w:rFonts w:ascii="Arial" w:eastAsia="Times New Roman" w:hAnsi="Arial" w:cs="Arial"/>
+          <w:color w:val="000000"/>
+          <w:kern w:val="0"/>
+          <w:lang w:eastAsia="es-ES"/>
+          <w14:ligatures w14:val="none"/>
+        </w:rPr>
+        <w:t>&lt;/</w:t>
+      </w:r>
+      <w:proofErr w:type="spellStart"/>
+      <w:r>
+        <w:rPr>
+          <w:rFonts w:ascii="Arial" w:eastAsia="Times New Roman" w:hAnsi="Arial" w:cs="Arial"/>
+          <w:color w:val="000000"/>
+          <w:kern w:val="0"/>
+          <w:lang w:eastAsia="es-ES"/>
+          <w14:ligatures w14:val="none"/>
+        </w:rPr>
+        <w:t>button</w:t>
+      </w:r>
+      <w:proofErr w:type="spellEnd"/>
+      <w:r>
+        <w:rPr>
+          <w:rFonts w:ascii="Arial" w:eastAsia="Times New Roman" w:hAnsi="Arial" w:cs="Arial"/>
+          <w:color w:val="000000"/>
+          <w:kern w:val="0"/>
+          <w:lang w:eastAsia="es-ES"/>
+          <w14:ligatures w14:val="none"/>
+        </w:rPr>
+        <w:t>&gt;</w:t>
       </w:r>
     </w:p>
     <w:p>
@@ -1641,7 +2250,183 @@
           <w:lang w:eastAsia="es-ES"/>
           <w14:ligatures w14:val="none"/>
         </w:rPr>
-        <w:t>&lt;button type="button" class="btn btn-secondary"&gt;Secondary&lt;/button&gt;</w:t>
+        <w:t>&lt;</w:t>
+      </w:r>
+      <w:proofErr w:type="spellStart"/>
+      <w:r>
+        <w:rPr>
+          <w:rFonts w:ascii="Arial" w:eastAsia="Times New Roman" w:hAnsi="Arial" w:cs="Arial"/>
+          <w:color w:val="000000"/>
+          <w:kern w:val="0"/>
+          <w:lang w:eastAsia="es-ES"/>
+          <w14:ligatures w14:val="none"/>
+        </w:rPr>
+        <w:t>button</w:t>
+      </w:r>
+      <w:proofErr w:type="spellEnd"/>
+      <w:r>
+        <w:rPr>
+          <w:rFonts w:ascii="Arial" w:eastAsia="Times New Roman" w:hAnsi="Arial" w:cs="Arial"/>
+          <w:color w:val="000000"/>
+          <w:kern w:val="0"/>
+          <w:lang w:eastAsia="es-ES"/>
+          <w14:ligatures w14:val="none"/>
+        </w:rPr>
+        <w:t xml:space="preserve"> </w:t>
+      </w:r>
+      <w:proofErr w:type="spellStart"/>
+      <w:r>
+        <w:rPr>
+          <w:rFonts w:ascii="Arial" w:eastAsia="Times New Roman" w:hAnsi="Arial" w:cs="Arial"/>
+          <w:color w:val="000000"/>
+          <w:kern w:val="0"/>
+          <w:lang w:eastAsia="es-ES"/>
+          <w14:ligatures w14:val="none"/>
+        </w:rPr>
+        <w:t>type</w:t>
+      </w:r>
+      <w:proofErr w:type="spellEnd"/>
+      <w:r>
+        <w:rPr>
+          <w:rFonts w:ascii="Arial" w:eastAsia="Times New Roman" w:hAnsi="Arial" w:cs="Arial"/>
+          <w:color w:val="000000"/>
+          <w:kern w:val="0"/>
+          <w:lang w:eastAsia="es-ES"/>
+          <w14:ligatures w14:val="none"/>
+        </w:rPr>
+        <w:t>="</w:t>
+      </w:r>
+      <w:proofErr w:type="spellStart"/>
+      <w:r>
+        <w:rPr>
+          <w:rFonts w:ascii="Arial" w:eastAsia="Times New Roman" w:hAnsi="Arial" w:cs="Arial"/>
+          <w:color w:val="000000"/>
+          <w:kern w:val="0"/>
+          <w:lang w:eastAsia="es-ES"/>
+          <w14:ligatures w14:val="none"/>
+        </w:rPr>
+        <w:t>button</w:t>
+      </w:r>
+      <w:proofErr w:type="spellEnd"/>
+      <w:r>
+        <w:rPr>
+          <w:rFonts w:ascii="Arial" w:eastAsia="Times New Roman" w:hAnsi="Arial" w:cs="Arial"/>
+          <w:color w:val="000000"/>
+          <w:kern w:val="0"/>
+          <w:lang w:eastAsia="es-ES"/>
+          <w14:ligatures w14:val="none"/>
+        </w:rPr>
+        <w:t xml:space="preserve">" </w:t>
+      </w:r>
+      <w:proofErr w:type="spellStart"/>
+      <w:r>
+        <w:rPr>
+          <w:rFonts w:ascii="Arial" w:eastAsia="Times New Roman" w:hAnsi="Arial" w:cs="Arial"/>
+          <w:color w:val="000000"/>
+          <w:kern w:val="0"/>
+          <w:lang w:eastAsia="es-ES"/>
+          <w14:ligatures w14:val="none"/>
+        </w:rPr>
+        <w:t>class</w:t>
+      </w:r>
+      <w:proofErr w:type="spellEnd"/>
+      <w:r>
+        <w:rPr>
+          <w:rFonts w:ascii="Arial" w:eastAsia="Times New Roman" w:hAnsi="Arial" w:cs="Arial"/>
+          <w:color w:val="000000"/>
+          <w:kern w:val="0"/>
+          <w:lang w:eastAsia="es-ES"/>
+          <w14:ligatures w14:val="none"/>
+        </w:rPr>
+        <w:t>="</w:t>
+      </w:r>
+      <w:proofErr w:type="spellStart"/>
+      <w:r>
+        <w:rPr>
+          <w:rFonts w:ascii="Arial" w:eastAsia="Times New Roman" w:hAnsi="Arial" w:cs="Arial"/>
+          <w:color w:val="000000"/>
+          <w:kern w:val="0"/>
+          <w:lang w:eastAsia="es-ES"/>
+          <w14:ligatures w14:val="none"/>
+        </w:rPr>
+        <w:t>btn</w:t>
+      </w:r>
+      <w:proofErr w:type="spellEnd"/>
+      <w:r>
+        <w:rPr>
+          <w:rFonts w:ascii="Arial" w:eastAsia="Times New Roman" w:hAnsi="Arial" w:cs="Arial"/>
+          <w:color w:val="000000"/>
+          <w:kern w:val="0"/>
+          <w:lang w:eastAsia="es-ES"/>
+          <w14:ligatures w14:val="none"/>
+        </w:rPr>
+        <w:t xml:space="preserve"> </w:t>
+      </w:r>
+      <w:proofErr w:type="spellStart"/>
+      <w:r>
+        <w:rPr>
+          <w:rFonts w:ascii="Arial" w:eastAsia="Times New Roman" w:hAnsi="Arial" w:cs="Arial"/>
+          <w:color w:val="000000"/>
+          <w:kern w:val="0"/>
+          <w:lang w:eastAsia="es-ES"/>
+          <w14:ligatures w14:val="none"/>
+        </w:rPr>
+        <w:t>btn-secondary</w:t>
+      </w:r>
+      <w:proofErr w:type="spellEnd"/>
+      <w:r>
+        <w:rPr>
+          <w:rFonts w:ascii="Arial" w:eastAsia="Times New Roman" w:hAnsi="Arial" w:cs="Arial"/>
+          <w:color w:val="000000"/>
+          <w:kern w:val="0"/>
+          <w:lang w:eastAsia="es-ES"/>
+          <w14:ligatures w14:val="none"/>
+        </w:rPr>
+        <w:t>"&gt;</w:t>
+      </w:r>
+      <w:proofErr w:type="spellStart"/>
+      <w:r>
+        <w:rPr>
+          <w:rFonts w:ascii="Arial" w:eastAsia="Times New Roman" w:hAnsi="Arial" w:cs="Arial"/>
+          <w:color w:val="000000"/>
+          <w:kern w:val="0"/>
+          <w:lang w:eastAsia="es-ES"/>
+          <w14:ligatures w14:val="none"/>
+        </w:rPr>
+        <w:t>Secondary</w:t>
+      </w:r>
+      <w:proofErr w:type="spellEnd"/>
+      <w:r>
+        <w:rPr>
+          <w:rFonts w:ascii="Arial" w:eastAsia="Times New Roman" w:hAnsi="Arial" w:cs="Arial"/>
+          <w:color w:val="000000"/>
+          <w:kern w:val="0"/>
+          <w:lang w:eastAsia="es-ES"/>
+          <w14:ligatures w14:val="none"/>
+        </w:rPr>
+        <w:t>&lt;/</w:t>
+      </w:r>
+      <w:proofErr w:type="spellStart"/>
+      <w:r>
+        <w:rPr>
+          <w:rFonts w:ascii="Arial" w:eastAsia="Times New Roman" w:hAnsi="Arial" w:cs="Arial"/>
+          <w:color w:val="000000"/>
+          <w:kern w:val="0"/>
+          <w:lang w:eastAsia="es-ES"/>
+          <w14:ligatures w14:val="none"/>
+        </w:rPr>
+        <w:t>button</w:t>
+      </w:r>
+      <w:proofErr w:type="spellEnd"/>
+      <w:r>
+        <w:rPr>
+          <w:rFonts w:ascii="Arial" w:eastAsia="Times New Roman" w:hAnsi="Arial" w:cs="Arial"/>
+          <w:color w:val="000000"/>
+          <w:kern w:val="0"/>
+          <w:lang w:eastAsia="es-ES"/>
+          <w14:ligatures w14:val="none"/>
+        </w:rPr>
+        <w:t>&gt;</w:t>
       </w:r>
     </w:p>
     <w:p>
@@ -1670,7 +2455,183 @@
           <w:lang w:eastAsia="es-ES"/>
           <w14:ligatures w14:val="none"/>
         </w:rPr>
-        <w:t>&lt;button type="button" class="btn btn-success"&gt;Success&lt;/button&gt;</w:t>
+        <w:t>&lt;</w:t>
+      </w:r>
+      <w:proofErr w:type="spellStart"/>
+      <w:r>
+        <w:rPr>
+          <w:rFonts w:ascii="Arial" w:eastAsia="Times New Roman" w:hAnsi="Arial" w:cs="Arial"/>
+          <w:color w:val="000000"/>
+          <w:kern w:val="0"/>
+          <w:lang w:eastAsia="es-ES"/>
+          <w14:ligatures w14:val="none"/>
+        </w:rPr>
+        <w:t>button</w:t>
+      </w:r>
+      <w:proofErr w:type="spellEnd"/>
+      <w:r>
+        <w:rPr>
+          <w:rFonts w:ascii="Arial" w:eastAsia="Times New Roman" w:hAnsi="Arial" w:cs="Arial"/>
+          <w:color w:val="000000"/>
+          <w:kern w:val="0"/>
+          <w:lang w:eastAsia="es-ES"/>
+          <w14:ligatures w14:val="none"/>
+        </w:rPr>
+        <w:t xml:space="preserve"> </w:t>
+      </w:r>
+      <w:proofErr w:type="spellStart"/>
+      <w:r>
+        <w:rPr>
+          <w:rFonts w:ascii="Arial" w:eastAsia="Times New Roman" w:hAnsi="Arial" w:cs="Arial"/>
+          <w:color w:val="000000"/>
+          <w:kern w:val="0"/>
+          <w:lang w:eastAsia="es-ES"/>
+          <w14:ligatures w14:val="none"/>
+        </w:rPr>
+        <w:t>type</w:t>
+      </w:r>
+      <w:proofErr w:type="spellEnd"/>
+      <w:r>
+        <w:rPr>
+          <w:rFonts w:ascii="Arial" w:eastAsia="Times New Roman" w:hAnsi="Arial" w:cs="Arial"/>
+          <w:color w:val="000000"/>
+          <w:kern w:val="0"/>
+          <w:lang w:eastAsia="es-ES"/>
+          <w14:ligatures w14:val="none"/>
+        </w:rPr>
+        <w:t>="</w:t>
+      </w:r>
+      <w:proofErr w:type="spellStart"/>
+      <w:r>
+        <w:rPr>
+          <w:rFonts w:ascii="Arial" w:eastAsia="Times New Roman" w:hAnsi="Arial" w:cs="Arial"/>
+          <w:color w:val="000000"/>
+          <w:kern w:val="0"/>
+          <w:lang w:eastAsia="es-ES"/>
+          <w14:ligatures w14:val="none"/>
+        </w:rPr>
+        <w:t>button</w:t>
+      </w:r>
+      <w:proofErr w:type="spellEnd"/>
+      <w:r>
+        <w:rPr>
+          <w:rFonts w:ascii="Arial" w:eastAsia="Times New Roman" w:hAnsi="Arial" w:cs="Arial"/>
+          <w:color w:val="000000"/>
+          <w:kern w:val="0"/>
+          <w:lang w:eastAsia="es-ES"/>
+          <w14:ligatures w14:val="none"/>
+        </w:rPr>
+        <w:t xml:space="preserve">" </w:t>
+      </w:r>
+      <w:proofErr w:type="spellStart"/>
+      <w:r>
+        <w:rPr>
+          <w:rFonts w:ascii="Arial" w:eastAsia="Times New Roman" w:hAnsi="Arial" w:cs="Arial"/>
+          <w:color w:val="000000"/>
+          <w:kern w:val="0"/>
+          <w:lang w:eastAsia="es-ES"/>
+          <w14:ligatures w14:val="none"/>
+        </w:rPr>
+        <w:t>class</w:t>
+      </w:r>
+      <w:proofErr w:type="spellEnd"/>
+      <w:r>
+        <w:rPr>
+          <w:rFonts w:ascii="Arial" w:eastAsia="Times New Roman" w:hAnsi="Arial" w:cs="Arial"/>
+          <w:color w:val="000000"/>
+          <w:kern w:val="0"/>
+          <w:lang w:eastAsia="es-ES"/>
+          <w14:ligatures w14:val="none"/>
+        </w:rPr>
+        <w:t>="</w:t>
+      </w:r>
+      <w:proofErr w:type="spellStart"/>
+      <w:r>
+        <w:rPr>
+          <w:rFonts w:ascii="Arial" w:eastAsia="Times New Roman" w:hAnsi="Arial" w:cs="Arial"/>
+          <w:color w:val="000000"/>
+          <w:kern w:val="0"/>
+          <w:lang w:eastAsia="es-ES"/>
+          <w14:ligatures w14:val="none"/>
+        </w:rPr>
+        <w:t>btn</w:t>
+      </w:r>
+      <w:proofErr w:type="spellEnd"/>
+      <w:r>
+        <w:rPr>
+          <w:rFonts w:ascii="Arial" w:eastAsia="Times New Roman" w:hAnsi="Arial" w:cs="Arial"/>
+          <w:color w:val="000000"/>
+          <w:kern w:val="0"/>
+          <w:lang w:eastAsia="es-ES"/>
+          <w14:ligatures w14:val="none"/>
+        </w:rPr>
+        <w:t xml:space="preserve"> </w:t>
+      </w:r>
+      <w:proofErr w:type="spellStart"/>
+      <w:r>
+        <w:rPr>
+          <w:rFonts w:ascii="Arial" w:eastAsia="Times New Roman" w:hAnsi="Arial" w:cs="Arial"/>
+          <w:color w:val="000000"/>
+          <w:kern w:val="0"/>
+          <w:lang w:eastAsia="es-ES"/>
+          <w14:ligatures w14:val="none"/>
+        </w:rPr>
+        <w:t>btn-success</w:t>
+      </w:r>
+      <w:proofErr w:type="spellEnd"/>
+      <w:r>
+        <w:rPr>
+          <w:rFonts w:ascii="Arial" w:eastAsia="Times New Roman" w:hAnsi="Arial" w:cs="Arial"/>
+          <w:color w:val="000000"/>
+          <w:kern w:val="0"/>
+          <w:lang w:eastAsia="es-ES"/>
+          <w14:ligatures w14:val="none"/>
+        </w:rPr>
+        <w:t>"&gt;</w:t>
+      </w:r>
+      <w:proofErr w:type="spellStart"/>
+      <w:r>
+        <w:rPr>
+          <w:rFonts w:ascii="Arial" w:eastAsia="Times New Roman" w:hAnsi="Arial" w:cs="Arial"/>
+          <w:color w:val="000000"/>
+          <w:kern w:val="0"/>
+          <w:lang w:eastAsia="es-ES"/>
+          <w14:ligatures w14:val="none"/>
+        </w:rPr>
+        <w:t>Success</w:t>
+      </w:r>
+      <w:proofErr w:type="spellEnd"/>
+      <w:r>
+        <w:rPr>
+          <w:rFonts w:ascii="Arial" w:eastAsia="Times New Roman" w:hAnsi="Arial" w:cs="Arial"/>
+          <w:color w:val="000000"/>
+          <w:kern w:val="0"/>
+          <w:lang w:eastAsia="es-ES"/>
+          <w14:ligatures w14:val="none"/>
+        </w:rPr>
+        <w:t>&lt;/</w:t>
+      </w:r>
+      <w:proofErr w:type="spellStart"/>
+      <w:r>
+        <w:rPr>
+          <w:rFonts w:ascii="Arial" w:eastAsia="Times New Roman" w:hAnsi="Arial" w:cs="Arial"/>
+          <w:color w:val="000000"/>
+          <w:kern w:val="0"/>
+          <w:lang w:eastAsia="es-ES"/>
+          <w14:ligatures w14:val="none"/>
+        </w:rPr>
+        <w:t>button</w:t>
+      </w:r>
+      <w:proofErr w:type="spellEnd"/>
+      <w:r>
+        <w:rPr>
+          <w:rFonts w:ascii="Arial" w:eastAsia="Times New Roman" w:hAnsi="Arial" w:cs="Arial"/>
+          <w:color w:val="000000"/>
+          <w:kern w:val="0"/>
+          <w:lang w:eastAsia="es-ES"/>
+          <w14:ligatures w14:val="none"/>
+        </w:rPr>
+        <w:t>&gt;</w:t>
       </w:r>
     </w:p>
     <w:p>
@@ -1699,7 +2660,183 @@
           <w:lang w:eastAsia="es-ES"/>
           <w14:ligatures w14:val="none"/>
         </w:rPr>
-        <w:t>&lt;button type="button" class="btn btn-danger"&gt;Danger&lt;/button&gt;</w:t>
+        <w:t>&lt;</w:t>
+      </w:r>
+      <w:proofErr w:type="spellStart"/>
+      <w:r>
+        <w:rPr>
+          <w:rFonts w:ascii="Arial" w:eastAsia="Times New Roman" w:hAnsi="Arial" w:cs="Arial"/>
+          <w:color w:val="000000"/>
+          <w:kern w:val="0"/>
+          <w:lang w:eastAsia="es-ES"/>
+          <w14:ligatures w14:val="none"/>
+        </w:rPr>
+        <w:t>button</w:t>
+      </w:r>
+      <w:proofErr w:type="spellEnd"/>
+      <w:r>
+        <w:rPr>
+          <w:rFonts w:ascii="Arial" w:eastAsia="Times New Roman" w:hAnsi="Arial" w:cs="Arial"/>
+          <w:color w:val="000000"/>
+          <w:kern w:val="0"/>
+          <w:lang w:eastAsia="es-ES"/>
+          <w14:ligatures w14:val="none"/>
+        </w:rPr>
+        <w:t xml:space="preserve"> </w:t>
+      </w:r>
+      <w:proofErr w:type="spellStart"/>
+      <w:r>
+        <w:rPr>
+          <w:rFonts w:ascii="Arial" w:eastAsia="Times New Roman" w:hAnsi="Arial" w:cs="Arial"/>
+          <w:color w:val="000000"/>
+          <w:kern w:val="0"/>
+          <w:lang w:eastAsia="es-ES"/>
+          <w14:ligatures w14:val="none"/>
+        </w:rPr>
+        <w:t>type</w:t>
+      </w:r>
+      <w:proofErr w:type="spellEnd"/>
+      <w:r>
+        <w:rPr>
+          <w:rFonts w:ascii="Arial" w:eastAsia="Times New Roman" w:hAnsi="Arial" w:cs="Arial"/>
+          <w:color w:val="000000"/>
+          <w:kern w:val="0"/>
+          <w:lang w:eastAsia="es-ES"/>
+          <w14:ligatures w14:val="none"/>
+        </w:rPr>
+        <w:t>="</w:t>
+      </w:r>
+      <w:proofErr w:type="spellStart"/>
+      <w:r>
+        <w:rPr>
+          <w:rFonts w:ascii="Arial" w:eastAsia="Times New Roman" w:hAnsi="Arial" w:cs="Arial"/>
+          <w:color w:val="000000"/>
+          <w:kern w:val="0"/>
+          <w:lang w:eastAsia="es-ES"/>
+          <w14:ligatures w14:val="none"/>
+        </w:rPr>
+        <w:t>button</w:t>
+      </w:r>
+      <w:proofErr w:type="spellEnd"/>
+      <w:r>
+        <w:rPr>
+          <w:rFonts w:ascii="Arial" w:eastAsia="Times New Roman" w:hAnsi="Arial" w:cs="Arial"/>
+          <w:color w:val="000000"/>
+          <w:kern w:val="0"/>
+          <w:lang w:eastAsia="es-ES"/>
+          <w14:ligatures w14:val="none"/>
+        </w:rPr>
+        <w:t xml:space="preserve">" </w:t>
+      </w:r>
+      <w:proofErr w:type="spellStart"/>
+      <w:r>
+        <w:rPr>
+          <w:rFonts w:ascii="Arial" w:eastAsia="Times New Roman" w:hAnsi="Arial" w:cs="Arial"/>
+          <w:color w:val="000000"/>
+          <w:kern w:val="0"/>
+          <w:lang w:eastAsia="es-ES"/>
+          <w14:ligatures w14:val="none"/>
+        </w:rPr>
+        <w:t>class</w:t>
+      </w:r>
+      <w:proofErr w:type="spellEnd"/>
+      <w:r>
+        <w:rPr>
+          <w:rFonts w:ascii="Arial" w:eastAsia="Times New Roman" w:hAnsi="Arial" w:cs="Arial"/>
+          <w:color w:val="000000"/>
+          <w:kern w:val="0"/>
+          <w:lang w:eastAsia="es-ES"/>
+          <w14:ligatures w14:val="none"/>
+        </w:rPr>
+        <w:t>="</w:t>
+      </w:r>
+      <w:proofErr w:type="spellStart"/>
+      <w:r>
+        <w:rPr>
+          <w:rFonts w:ascii="Arial" w:eastAsia="Times New Roman" w:hAnsi="Arial" w:cs="Arial"/>
+          <w:color w:val="000000"/>
+          <w:kern w:val="0"/>
+          <w:lang w:eastAsia="es-ES"/>
+          <w14:ligatures w14:val="none"/>
+        </w:rPr>
+        <w:t>btn</w:t>
+      </w:r>
+      <w:proofErr w:type="spellEnd"/>
+      <w:r>
+        <w:rPr>
+          <w:rFonts w:ascii="Arial" w:eastAsia="Times New Roman" w:hAnsi="Arial" w:cs="Arial"/>
+          <w:color w:val="000000"/>
+          <w:kern w:val="0"/>
+          <w:lang w:eastAsia="es-ES"/>
+          <w14:ligatures w14:val="none"/>
+        </w:rPr>
+        <w:t xml:space="preserve"> </w:t>
+      </w:r>
+      <w:proofErr w:type="spellStart"/>
+      <w:r>
+        <w:rPr>
+          <w:rFonts w:ascii="Arial" w:eastAsia="Times New Roman" w:hAnsi="Arial" w:cs="Arial"/>
+          <w:color w:val="000000"/>
+          <w:kern w:val="0"/>
+          <w:lang w:eastAsia="es-ES"/>
+          <w14:ligatures w14:val="none"/>
+        </w:rPr>
+        <w:t>btn-danger</w:t>
+      </w:r>
+      <w:proofErr w:type="spellEnd"/>
+      <w:r>
+        <w:rPr>
+          <w:rFonts w:ascii="Arial" w:eastAsia="Times New Roman" w:hAnsi="Arial" w:cs="Arial"/>
+          <w:color w:val="000000"/>
+          <w:kern w:val="0"/>
+          <w:lang w:eastAsia="es-ES"/>
+          <w14:ligatures w14:val="none"/>
+        </w:rPr>
+        <w:t>"&gt;</w:t>
+      </w:r>
+      <w:proofErr w:type="spellStart"/>
+      <w:r>
+        <w:rPr>
+          <w:rFonts w:ascii="Arial" w:eastAsia="Times New Roman" w:hAnsi="Arial" w:cs="Arial"/>
+          <w:color w:val="000000"/>
+          <w:kern w:val="0"/>
+          <w:lang w:eastAsia="es-ES"/>
+          <w14:ligatures w14:val="none"/>
+        </w:rPr>
+        <w:t>Danger</w:t>
+      </w:r>
+      <w:proofErr w:type="spellEnd"/>
+      <w:r>
+        <w:rPr>
+          <w:rFonts w:ascii="Arial" w:eastAsia="Times New Roman" w:hAnsi="Arial" w:cs="Arial"/>
+          <w:color w:val="000000"/>
+          <w:kern w:val="0"/>
+          <w:lang w:eastAsia="es-ES"/>
+          <w14:ligatures w14:val="none"/>
+        </w:rPr>
+        <w:t>&lt;/</w:t>
+      </w:r>
+      <w:proofErr w:type="spellStart"/>
+      <w:r>
+        <w:rPr>
+          <w:rFonts w:ascii="Arial" w:eastAsia="Times New Roman" w:hAnsi="Arial" w:cs="Arial"/>
+          <w:color w:val="000000"/>
+          <w:kern w:val="0"/>
+          <w:lang w:eastAsia="es-ES"/>
+          <w14:ligatures w14:val="none"/>
+        </w:rPr>
+        <w:t>button</w:t>
+      </w:r>
+      <w:proofErr w:type="spellEnd"/>
+      <w:r>
+        <w:rPr>
+          <w:rFonts w:ascii="Arial" w:eastAsia="Times New Roman" w:hAnsi="Arial" w:cs="Arial"/>
+          <w:color w:val="000000"/>
+          <w:kern w:val="0"/>
+          <w:lang w:eastAsia="es-ES"/>
+          <w14:ligatures w14:val="none"/>
+        </w:rPr>
+        <w:t>&gt;</w:t>
       </w:r>
     </w:p>
     <w:p>
@@ -1728,7 +2865,195 @@
           <w:lang w:eastAsia="es-ES"/>
           <w14:ligatures w14:val="none"/>
         </w:rPr>
-        <w:t>&lt;button type="button" class="btn btn-warning"&gt;Warning&lt;/button&gt;</w:t>
+        <w:t>&lt;</w:t>
+      </w:r>
+      <w:proofErr w:type="spellStart"/>
+      <w:r>
+        <w:rPr>
+          <w:rFonts w:ascii="Arial" w:eastAsia="Times New Roman" w:hAnsi="Arial" w:cs="Arial"/>
+          <w:color w:val="000000"/>
+          <w:kern w:val="0"/>
+          <w:lang w:eastAsia="es-ES"/>
+          <w14:ligatures w14:val="none"/>
+        </w:rPr>
+        <w:t>button</w:t>
+      </w:r>
+      <w:proofErr w:type="spellEnd"/>
+      <w:r>
+        <w:rPr>
+          <w:rFonts w:ascii="Arial" w:eastAsia="Times New Roman" w:hAnsi="Arial" w:cs="Arial"/>
+          <w:color w:val="000000"/>
+          <w:kern w:val="0"/>
+          <w:lang w:eastAsia="es-ES"/>
+          <w14:ligatures w14:val="none"/>
+        </w:rPr>
+        <w:t xml:space="preserve"> </w:t>
+      </w:r>
+      <w:proofErr w:type="spellStart"/>
+      <w:r>
+        <w:rPr>
+          <w:rFonts w:ascii="Arial" w:eastAsia="Times New Roman" w:hAnsi="Arial" w:cs="Arial"/>
+          <w:color w:val="000000"/>
+          <w:kern w:val="0"/>
+          <w:lang w:eastAsia="es-ES"/>
+          <w14:ligatures w14:val="none"/>
+        </w:rPr>
+        <w:t>type</w:t>
+      </w:r>
+      <w:proofErr w:type="spellEnd"/>
+      <w:r>
+        <w:rPr>
+          <w:rFonts w:ascii="Arial" w:eastAsia="Times New Roman" w:hAnsi="Arial" w:cs="Arial"/>
+          <w:color w:val="000000"/>
+          <w:kern w:val="0"/>
+          <w:lang w:eastAsia="es-ES"/>
+          <w14:ligatures w14:val="none"/>
+        </w:rPr>
+        <w:t>="</w:t>
+      </w:r>
+      <w:proofErr w:type="spellStart"/>
+      <w:r>
+        <w:rPr>
+          <w:rFonts w:ascii="Arial" w:eastAsia="Times New Roman" w:hAnsi="Arial" w:cs="Arial"/>
+          <w:color w:val="000000"/>
+          <w:kern w:val="0"/>
+          <w:lang w:eastAsia="es-ES"/>
+          <w14:ligatures w14:val="none"/>
+        </w:rPr>
+        <w:t>button</w:t>
+      </w:r>
+      <w:proofErr w:type="spellEnd"/>
+      <w:r>
+        <w:rPr>
+          <w:rFonts w:ascii="Arial" w:eastAsia="Times New Roman" w:hAnsi="Arial" w:cs="Arial"/>
+          <w:color w:val="000000"/>
+          <w:kern w:val="0"/>
+          <w:lang w:eastAsia="es-ES"/>
+          <w14:ligatures w14:val="none"/>
+        </w:rPr>
+        <w:t xml:space="preserve">" </w:t>
+      </w:r>
+      <w:proofErr w:type="spellStart"/>
+      <w:r>
+        <w:rPr>
+          <w:rFonts w:ascii="Arial" w:eastAsia="Times New Roman" w:hAnsi="Arial" w:cs="Arial"/>
+          <w:color w:val="000000"/>
+          <w:kern w:val="0"/>
+          <w:lang w:eastAsia="es-ES"/>
+          <w14:ligatures w14:val="none"/>
+        </w:rPr>
+        <w:t>class</w:t>
+      </w:r>
+      <w:proofErr w:type="spellEnd"/>
+      <w:r>
+        <w:rPr>
+          <w:rFonts w:ascii="Arial" w:eastAsia="Times New Roman" w:hAnsi="Arial" w:cs="Arial"/>
+          <w:color w:val="000000"/>
+          <w:kern w:val="0"/>
+          <w:lang w:eastAsia="es-ES"/>
+          <w14:ligatures w14:val="none"/>
+        </w:rPr>
+        <w:t>="</w:t>
+      </w:r>
+      <w:proofErr w:type="spellStart"/>
+      <w:r>
+        <w:rPr>
+          <w:rFonts w:ascii="Arial" w:eastAsia="Times New Roman" w:hAnsi="Arial" w:cs="Arial"/>
+          <w:color w:val="000000"/>
+          <w:kern w:val="0"/>
+          <w:lang w:eastAsia="es-ES"/>
+          <w14:ligatures w14:val="none"/>
+        </w:rPr>
+        <w:t>btn</w:t>
+      </w:r>
+      <w:proofErr w:type="spellEnd"/>
+      <w:r>
+        <w:rPr>
+          <w:rFonts w:ascii="Arial" w:eastAsia="Times New Roman" w:hAnsi="Arial" w:cs="Arial"/>
+          <w:color w:val="000000"/>
+          <w:kern w:val="0"/>
+          <w:lang w:eastAsia="es-ES"/>
+          <w14:ligatures w14:val="none"/>
+        </w:rPr>
+        <w:t xml:space="preserve"> </w:t>
+      </w:r>
+      <w:proofErr w:type="spellStart"/>
+      <w:r>
+        <w:rPr>
+          <w:rFonts w:ascii="Arial" w:eastAsia="Times New Roman" w:hAnsi="Arial" w:cs="Arial"/>
+          <w:color w:val="000000"/>
+          <w:kern w:val="0"/>
+          <w:lang w:eastAsia="es-ES"/>
+          <w14:ligatures w14:val="none"/>
+        </w:rPr>
+        <w:t>btn-</w:t>
+      </w:r>
+      <w:proofErr w:type="gramStart"/>
+      <w:r>
+        <w:rPr>
+          <w:rFonts w:ascii="Arial" w:eastAsia="Times New Roman" w:hAnsi="Arial" w:cs="Arial"/>
+          <w:color w:val="000000"/>
+          <w:kern w:val="0"/>
+          <w:lang w:eastAsia="es-ES"/>
+          <w14:ligatures w14:val="none"/>
+        </w:rPr>
+        <w:t>warning</w:t>
+      </w:r>
+      <w:proofErr w:type="spellEnd"/>
+      <w:proofErr w:type="gramEnd"/>
+      <w:r>
+        <w:rPr>
+          <w:rFonts w:ascii="Arial" w:eastAsia="Times New Roman" w:hAnsi="Arial" w:cs="Arial"/>
+          <w:color w:val="000000"/>
+          <w:kern w:val="0"/>
+          <w:lang w:eastAsia="es-ES"/>
+          <w14:ligatures w14:val="none"/>
+        </w:rPr>
+        <w:t>"&gt;</w:t>
+      </w:r>
+      <w:proofErr w:type="spellStart"/>
+      <w:r>
+        <w:rPr>
+          <w:rFonts w:ascii="Arial" w:eastAsia="Times New Roman" w:hAnsi="Arial" w:cs="Arial"/>
+          <w:color w:val="000000"/>
+          <w:kern w:val="0"/>
+          <w:lang w:eastAsia="es-ES"/>
+          <w14:ligatures w14:val="none"/>
+        </w:rPr>
+        <w:t>Warning</w:t>
+      </w:r>
+      <w:proofErr w:type="spellEnd"/>
+      <w:r>
+        <w:rPr>
+          <w:rFonts w:ascii="Arial" w:eastAsia="Times New Roman" w:hAnsi="Arial" w:cs="Arial"/>
+          <w:color w:val="000000"/>
+          <w:kern w:val="0"/>
+          <w:lang w:eastAsia="es-ES"/>
+          <w14:ligatures w14:val="none"/>
+        </w:rPr>
+        <w:t>&lt;/</w:t>
+      </w:r>
+      <w:proofErr w:type="spellStart"/>
+      <w:r>
+        <w:rPr>
+          <w:rFonts w:ascii="Arial" w:eastAsia="Times New Roman" w:hAnsi="Arial" w:cs="Arial"/>
+          <w:color w:val="000000"/>
+          <w:kern w:val="0"/>
+          <w:lang w:eastAsia="es-ES"/>
+          <w14:ligatures w14:val="none"/>
+        </w:rPr>
+        <w:t>button</w:t>
+      </w:r>
+      <w:proofErr w:type="spellEnd"/>
+      <w:r>
+        <w:rPr>
+          <w:rFonts w:ascii="Arial" w:eastAsia="Times New Roman" w:hAnsi="Arial" w:cs="Arial"/>
+          <w:color w:val="000000"/>
+          <w:kern w:val="0"/>
+          <w:lang w:eastAsia="es-ES"/>
+          <w14:ligatures w14:val="none"/>
+        </w:rPr>
+        <w:t>&gt;</w:t>
       </w:r>
     </w:p>
     <w:p>
@@ -1757,7 +3082,183 @@
           <w:lang w:eastAsia="es-ES"/>
           <w14:ligatures w14:val="none"/>
         </w:rPr>
-        <w:t>&lt;button type="button" class="btn btn-info"&gt;Info&lt;/button&gt;</w:t>
+        <w:t>&lt;</w:t>
+      </w:r>
+      <w:proofErr w:type="spellStart"/>
+      <w:r>
+        <w:rPr>
+          <w:rFonts w:ascii="Arial" w:eastAsia="Times New Roman" w:hAnsi="Arial" w:cs="Arial"/>
+          <w:color w:val="000000"/>
+          <w:kern w:val="0"/>
+          <w:lang w:eastAsia="es-ES"/>
+          <w14:ligatures w14:val="none"/>
+        </w:rPr>
+        <w:t>button</w:t>
+      </w:r>
+      <w:proofErr w:type="spellEnd"/>
+      <w:r>
+        <w:rPr>
+          <w:rFonts w:ascii="Arial" w:eastAsia="Times New Roman" w:hAnsi="Arial" w:cs="Arial"/>
+          <w:color w:val="000000"/>
+          <w:kern w:val="0"/>
+          <w:lang w:eastAsia="es-ES"/>
+          <w14:ligatures w14:val="none"/>
+        </w:rPr>
+        <w:t xml:space="preserve"> </w:t>
+      </w:r>
+      <w:proofErr w:type="spellStart"/>
+      <w:r>
+        <w:rPr>
+          <w:rFonts w:ascii="Arial" w:eastAsia="Times New Roman" w:hAnsi="Arial" w:cs="Arial"/>
+          <w:color w:val="000000"/>
+          <w:kern w:val="0"/>
+          <w:lang w:eastAsia="es-ES"/>
+          <w14:ligatures w14:val="none"/>
+        </w:rPr>
+        <w:t>type</w:t>
+      </w:r>
+      <w:proofErr w:type="spellEnd"/>
+      <w:r>
+        <w:rPr>
+          <w:rFonts w:ascii="Arial" w:eastAsia="Times New Roman" w:hAnsi="Arial" w:cs="Arial"/>
+          <w:color w:val="000000"/>
+          <w:kern w:val="0"/>
+          <w:lang w:eastAsia="es-ES"/>
+          <w14:ligatures w14:val="none"/>
+        </w:rPr>
+        <w:t>="</w:t>
+      </w:r>
+      <w:proofErr w:type="spellStart"/>
+      <w:r>
+        <w:rPr>
+          <w:rFonts w:ascii="Arial" w:eastAsia="Times New Roman" w:hAnsi="Arial" w:cs="Arial"/>
+          <w:color w:val="000000"/>
+          <w:kern w:val="0"/>
+          <w:lang w:eastAsia="es-ES"/>
+          <w14:ligatures w14:val="none"/>
+        </w:rPr>
+        <w:t>button</w:t>
+      </w:r>
+      <w:proofErr w:type="spellEnd"/>
+      <w:r>
+        <w:rPr>
+          <w:rFonts w:ascii="Arial" w:eastAsia="Times New Roman" w:hAnsi="Arial" w:cs="Arial"/>
+          <w:color w:val="000000"/>
+          <w:kern w:val="0"/>
+          <w:lang w:eastAsia="es-ES"/>
+          <w14:ligatures w14:val="none"/>
+        </w:rPr>
+        <w:t xml:space="preserve">" </w:t>
+      </w:r>
+      <w:proofErr w:type="spellStart"/>
+      <w:r>
+        <w:rPr>
+          <w:rFonts w:ascii="Arial" w:eastAsia="Times New Roman" w:hAnsi="Arial" w:cs="Arial"/>
+          <w:color w:val="000000"/>
+          <w:kern w:val="0"/>
+          <w:lang w:eastAsia="es-ES"/>
+          <w14:ligatures w14:val="none"/>
+        </w:rPr>
+        <w:t>class</w:t>
+      </w:r>
+      <w:proofErr w:type="spellEnd"/>
+      <w:r>
+        <w:rPr>
+          <w:rFonts w:ascii="Arial" w:eastAsia="Times New Roman" w:hAnsi="Arial" w:cs="Arial"/>
+          <w:color w:val="000000"/>
+          <w:kern w:val="0"/>
+          <w:lang w:eastAsia="es-ES"/>
+          <w14:ligatures w14:val="none"/>
+        </w:rPr>
+        <w:t>="</w:t>
+      </w:r>
+      <w:proofErr w:type="spellStart"/>
+      <w:r>
+        <w:rPr>
+          <w:rFonts w:ascii="Arial" w:eastAsia="Times New Roman" w:hAnsi="Arial" w:cs="Arial"/>
+          <w:color w:val="000000"/>
+          <w:kern w:val="0"/>
+          <w:lang w:eastAsia="es-ES"/>
+          <w14:ligatures w14:val="none"/>
+        </w:rPr>
+        <w:t>btn</w:t>
+      </w:r>
+      <w:proofErr w:type="spellEnd"/>
+      <w:r>
+        <w:rPr>
+          <w:rFonts w:ascii="Arial" w:eastAsia="Times New Roman" w:hAnsi="Arial" w:cs="Arial"/>
+          <w:color w:val="000000"/>
+          <w:kern w:val="0"/>
+          <w:lang w:eastAsia="es-ES"/>
+          <w14:ligatures w14:val="none"/>
+        </w:rPr>
+        <w:t xml:space="preserve"> </w:t>
+      </w:r>
+      <w:proofErr w:type="spellStart"/>
+      <w:r>
+        <w:rPr>
+          <w:rFonts w:ascii="Arial" w:eastAsia="Times New Roman" w:hAnsi="Arial" w:cs="Arial"/>
+          <w:color w:val="000000"/>
+          <w:kern w:val="0"/>
+          <w:lang w:eastAsia="es-ES"/>
+          <w14:ligatures w14:val="none"/>
+        </w:rPr>
+        <w:t>btn-info</w:t>
+      </w:r>
+      <w:proofErr w:type="spellEnd"/>
+      <w:r>
+        <w:rPr>
+          <w:rFonts w:ascii="Arial" w:eastAsia="Times New Roman" w:hAnsi="Arial" w:cs="Arial"/>
+          <w:color w:val="000000"/>
+          <w:kern w:val="0"/>
+          <w:lang w:eastAsia="es-ES"/>
+          <w14:ligatures w14:val="none"/>
+        </w:rPr>
+        <w:t>"&gt;</w:t>
+      </w:r>
+      <w:proofErr w:type="spellStart"/>
+      <w:r>
+        <w:rPr>
+          <w:rFonts w:ascii="Arial" w:eastAsia="Times New Roman" w:hAnsi="Arial" w:cs="Arial"/>
+          <w:color w:val="000000"/>
+          <w:kern w:val="0"/>
+          <w:lang w:eastAsia="es-ES"/>
+          <w14:ligatures w14:val="none"/>
+        </w:rPr>
+        <w:t>Info</w:t>
+      </w:r>
+      <w:proofErr w:type="spellEnd"/>
+      <w:r>
+        <w:rPr>
+          <w:rFonts w:ascii="Arial" w:eastAsia="Times New Roman" w:hAnsi="Arial" w:cs="Arial"/>
+          <w:color w:val="000000"/>
+          <w:kern w:val="0"/>
+          <w:lang w:eastAsia="es-ES"/>
+          <w14:ligatures w14:val="none"/>
+        </w:rPr>
+        <w:t>&lt;/</w:t>
+      </w:r>
+      <w:proofErr w:type="spellStart"/>
+      <w:r>
+        <w:rPr>
+          <w:rFonts w:ascii="Arial" w:eastAsia="Times New Roman" w:hAnsi="Arial" w:cs="Arial"/>
+          <w:color w:val="000000"/>
+          <w:kern w:val="0"/>
+          <w:lang w:eastAsia="es-ES"/>
+          <w14:ligatures w14:val="none"/>
+        </w:rPr>
+        <w:t>button</w:t>
+      </w:r>
+      <w:proofErr w:type="spellEnd"/>
+      <w:r>
+        <w:rPr>
+          <w:rFonts w:ascii="Arial" w:eastAsia="Times New Roman" w:hAnsi="Arial" w:cs="Arial"/>
+          <w:color w:val="000000"/>
+          <w:kern w:val="0"/>
+          <w:lang w:eastAsia="es-ES"/>
+          <w14:ligatures w14:val="none"/>
+        </w:rPr>
+        <w:t>&gt;</w:t>
       </w:r>
     </w:p>
     <w:p>
@@ -1786,7 +3287,161 @@
           <w:lang w:eastAsia="es-ES"/>
           <w14:ligatures w14:val="none"/>
         </w:rPr>
-        <w:t>&lt;button type="button" class="btn btn-light"&gt;Light&lt;/button&gt;</w:t>
+        <w:t>&lt;</w:t>
+      </w:r>
+      <w:proofErr w:type="spellStart"/>
+      <w:r>
+        <w:rPr>
+          <w:rFonts w:ascii="Arial" w:eastAsia="Times New Roman" w:hAnsi="Arial" w:cs="Arial"/>
+          <w:color w:val="000000"/>
+          <w:kern w:val="0"/>
+          <w:lang w:eastAsia="es-ES"/>
+          <w14:ligatures w14:val="none"/>
+        </w:rPr>
+        <w:t>button</w:t>
+      </w:r>
+      <w:proofErr w:type="spellEnd"/>
+      <w:r>
+        <w:rPr>
+          <w:rFonts w:ascii="Arial" w:eastAsia="Times New Roman" w:hAnsi="Arial" w:cs="Arial"/>
+          <w:color w:val="000000"/>
+          <w:kern w:val="0"/>
+          <w:lang w:eastAsia="es-ES"/>
+          <w14:ligatures w14:val="none"/>
+        </w:rPr>
+        <w:t xml:space="preserve"> </w:t>
+      </w:r>
+      <w:proofErr w:type="spellStart"/>
+      <w:r>
+        <w:rPr>
+          <w:rFonts w:ascii="Arial" w:eastAsia="Times New Roman" w:hAnsi="Arial" w:cs="Arial"/>
+          <w:color w:val="000000"/>
+          <w:kern w:val="0"/>
+          <w:lang w:eastAsia="es-ES"/>
+          <w14:ligatures w14:val="none"/>
+        </w:rPr>
+        <w:t>type</w:t>
+      </w:r>
+      <w:proofErr w:type="spellEnd"/>
+      <w:r>
+        <w:rPr>
+          <w:rFonts w:ascii="Arial" w:eastAsia="Times New Roman" w:hAnsi="Arial" w:cs="Arial"/>
+          <w:color w:val="000000"/>
+          <w:kern w:val="0"/>
+          <w:lang w:eastAsia="es-ES"/>
+          <w14:ligatures w14:val="none"/>
+        </w:rPr>
+        <w:t>="</w:t>
+      </w:r>
+      <w:proofErr w:type="spellStart"/>
+      <w:r>
+        <w:rPr>
+          <w:rFonts w:ascii="Arial" w:eastAsia="Times New Roman" w:hAnsi="Arial" w:cs="Arial"/>
+          <w:color w:val="000000"/>
+          <w:kern w:val="0"/>
+          <w:lang w:eastAsia="es-ES"/>
+          <w14:ligatures w14:val="none"/>
+        </w:rPr>
+        <w:t>button</w:t>
+      </w:r>
+      <w:proofErr w:type="spellEnd"/>
+      <w:r>
+        <w:rPr>
+          <w:rFonts w:ascii="Arial" w:eastAsia="Times New Roman" w:hAnsi="Arial" w:cs="Arial"/>
+          <w:color w:val="000000"/>
+          <w:kern w:val="0"/>
+          <w:lang w:eastAsia="es-ES"/>
+          <w14:ligatures w14:val="none"/>
+        </w:rPr>
+        <w:t xml:space="preserve">" </w:t>
+      </w:r>
+      <w:proofErr w:type="spellStart"/>
+      <w:r>
+        <w:rPr>
+          <w:rFonts w:ascii="Arial" w:eastAsia="Times New Roman" w:hAnsi="Arial" w:cs="Arial"/>
+          <w:color w:val="000000"/>
+          <w:kern w:val="0"/>
+          <w:lang w:eastAsia="es-ES"/>
+          <w14:ligatures w14:val="none"/>
+        </w:rPr>
+        <w:t>class</w:t>
+      </w:r>
+      <w:proofErr w:type="spellEnd"/>
+      <w:r>
+        <w:rPr>
+          <w:rFonts w:ascii="Arial" w:eastAsia="Times New Roman" w:hAnsi="Arial" w:cs="Arial"/>
+          <w:color w:val="000000"/>
+          <w:kern w:val="0"/>
+          <w:lang w:eastAsia="es-ES"/>
+          <w14:ligatures w14:val="none"/>
+        </w:rPr>
+        <w:t>="</w:t>
+      </w:r>
+      <w:proofErr w:type="spellStart"/>
+      <w:r>
+        <w:rPr>
+          <w:rFonts w:ascii="Arial" w:eastAsia="Times New Roman" w:hAnsi="Arial" w:cs="Arial"/>
+          <w:color w:val="000000"/>
+          <w:kern w:val="0"/>
+          <w:lang w:eastAsia="es-ES"/>
+          <w14:ligatures w14:val="none"/>
+        </w:rPr>
+        <w:t>btn</w:t>
+      </w:r>
+      <w:proofErr w:type="spellEnd"/>
+      <w:r>
+        <w:rPr>
+          <w:rFonts w:ascii="Arial" w:eastAsia="Times New Roman" w:hAnsi="Arial" w:cs="Arial"/>
+          <w:color w:val="000000"/>
+          <w:kern w:val="0"/>
+          <w:lang w:eastAsia="es-ES"/>
+          <w14:ligatures w14:val="none"/>
+        </w:rPr>
+        <w:t xml:space="preserve"> </w:t>
+      </w:r>
+      <w:proofErr w:type="spellStart"/>
+      <w:r>
+        <w:rPr>
+          <w:rFonts w:ascii="Arial" w:eastAsia="Times New Roman" w:hAnsi="Arial" w:cs="Arial"/>
+          <w:color w:val="000000"/>
+          <w:kern w:val="0"/>
+          <w:lang w:eastAsia="es-ES"/>
+          <w14:ligatures w14:val="none"/>
+        </w:rPr>
+        <w:t>btn</w:t>
+      </w:r>
+      <w:proofErr w:type="spellEnd"/>
+      <w:r>
+        <w:rPr>
+          <w:rFonts w:ascii="Arial" w:eastAsia="Times New Roman" w:hAnsi="Arial" w:cs="Arial"/>
+          <w:color w:val="000000"/>
+          <w:kern w:val="0"/>
+          <w:lang w:eastAsia="es-ES"/>
+          <w14:ligatures w14:val="none"/>
+        </w:rPr>
+        <w:t>-light"&gt;Light&lt;/</w:t>
+      </w:r>
+      <w:proofErr w:type="spellStart"/>
+      <w:r>
+        <w:rPr>
+          <w:rFonts w:ascii="Arial" w:eastAsia="Times New Roman" w:hAnsi="Arial" w:cs="Arial"/>
+          <w:color w:val="000000"/>
+          <w:kern w:val="0"/>
+          <w:lang w:eastAsia="es-ES"/>
+          <w14:ligatures w14:val="none"/>
+        </w:rPr>
+        <w:t>button</w:t>
+      </w:r>
+      <w:proofErr w:type="spellEnd"/>
+      <w:r>
+        <w:rPr>
+          <w:rFonts w:ascii="Arial" w:eastAsia="Times New Roman" w:hAnsi="Arial" w:cs="Arial"/>
+          <w:color w:val="000000"/>
+          <w:kern w:val="0"/>
+          <w:lang w:eastAsia="es-ES"/>
+          <w14:ligatures w14:val="none"/>
+        </w:rPr>
+        <w:t>&gt;</w:t>
       </w:r>
     </w:p>
     <w:p>
@@ -1815,7 +3470,183 @@
           <w:lang w:eastAsia="es-ES"/>
           <w14:ligatures w14:val="none"/>
         </w:rPr>
-        <w:t>&lt;button type="button" class="btn btn-dark"&gt;Dark&lt;/button&gt;</w:t>
+        <w:t>&lt;</w:t>
+      </w:r>
+      <w:proofErr w:type="spellStart"/>
+      <w:r>
+        <w:rPr>
+          <w:rFonts w:ascii="Arial" w:eastAsia="Times New Roman" w:hAnsi="Arial" w:cs="Arial"/>
+          <w:color w:val="000000"/>
+          <w:kern w:val="0"/>
+          <w:lang w:eastAsia="es-ES"/>
+          <w14:ligatures w14:val="none"/>
+        </w:rPr>
+        <w:t>button</w:t>
+      </w:r>
+      <w:proofErr w:type="spellEnd"/>
+      <w:r>
+        <w:rPr>
+          <w:rFonts w:ascii="Arial" w:eastAsia="Times New Roman" w:hAnsi="Arial" w:cs="Arial"/>
+          <w:color w:val="000000"/>
+          <w:kern w:val="0"/>
+          <w:lang w:eastAsia="es-ES"/>
+          <w14:ligatures w14:val="none"/>
+        </w:rPr>
+        <w:t xml:space="preserve"> </w:t>
+      </w:r>
+      <w:proofErr w:type="spellStart"/>
+      <w:r>
+        <w:rPr>
+          <w:rFonts w:ascii="Arial" w:eastAsia="Times New Roman" w:hAnsi="Arial" w:cs="Arial"/>
+          <w:color w:val="000000"/>
+          <w:kern w:val="0"/>
+          <w:lang w:eastAsia="es-ES"/>
+          <w14:ligatures w14:val="none"/>
+        </w:rPr>
+        <w:t>type</w:t>
+      </w:r>
+      <w:proofErr w:type="spellEnd"/>
+      <w:r>
+        <w:rPr>
+          <w:rFonts w:ascii="Arial" w:eastAsia="Times New Roman" w:hAnsi="Arial" w:cs="Arial"/>
+          <w:color w:val="000000"/>
+          <w:kern w:val="0"/>
+          <w:lang w:eastAsia="es-ES"/>
+          <w14:ligatures w14:val="none"/>
+        </w:rPr>
+        <w:t>="</w:t>
+      </w:r>
+      <w:proofErr w:type="spellStart"/>
+      <w:r>
+        <w:rPr>
+          <w:rFonts w:ascii="Arial" w:eastAsia="Times New Roman" w:hAnsi="Arial" w:cs="Arial"/>
+          <w:color w:val="000000"/>
+          <w:kern w:val="0"/>
+          <w:lang w:eastAsia="es-ES"/>
+          <w14:ligatures w14:val="none"/>
+        </w:rPr>
+        <w:t>button</w:t>
+      </w:r>
+      <w:proofErr w:type="spellEnd"/>
+      <w:r>
+        <w:rPr>
+          <w:rFonts w:ascii="Arial" w:eastAsia="Times New Roman" w:hAnsi="Arial" w:cs="Arial"/>
+          <w:color w:val="000000"/>
+          <w:kern w:val="0"/>
+          <w:lang w:eastAsia="es-ES"/>
+          <w14:ligatures w14:val="none"/>
+        </w:rPr>
+        <w:t xml:space="preserve">" </w:t>
+      </w:r>
+      <w:proofErr w:type="spellStart"/>
+      <w:r>
+        <w:rPr>
+          <w:rFonts w:ascii="Arial" w:eastAsia="Times New Roman" w:hAnsi="Arial" w:cs="Arial"/>
+          <w:color w:val="000000"/>
+          <w:kern w:val="0"/>
+          <w:lang w:eastAsia="es-ES"/>
+          <w14:ligatures w14:val="none"/>
+        </w:rPr>
+        <w:t>class</w:t>
+      </w:r>
+      <w:proofErr w:type="spellEnd"/>
+      <w:r>
+        <w:rPr>
+          <w:rFonts w:ascii="Arial" w:eastAsia="Times New Roman" w:hAnsi="Arial" w:cs="Arial"/>
+          <w:color w:val="000000"/>
+          <w:kern w:val="0"/>
+          <w:lang w:eastAsia="es-ES"/>
+          <w14:ligatures w14:val="none"/>
+        </w:rPr>
+        <w:t>="</w:t>
+      </w:r>
+      <w:proofErr w:type="spellStart"/>
+      <w:r>
+        <w:rPr>
+          <w:rFonts w:ascii="Arial" w:eastAsia="Times New Roman" w:hAnsi="Arial" w:cs="Arial"/>
+          <w:color w:val="000000"/>
+          <w:kern w:val="0"/>
+          <w:lang w:eastAsia="es-ES"/>
+          <w14:ligatures w14:val="none"/>
+        </w:rPr>
+        <w:t>btn</w:t>
+      </w:r>
+      <w:proofErr w:type="spellEnd"/>
+      <w:r>
+        <w:rPr>
+          <w:rFonts w:ascii="Arial" w:eastAsia="Times New Roman" w:hAnsi="Arial" w:cs="Arial"/>
+          <w:color w:val="000000"/>
+          <w:kern w:val="0"/>
+          <w:lang w:eastAsia="es-ES"/>
+          <w14:ligatures w14:val="none"/>
+        </w:rPr>
+        <w:t xml:space="preserve"> </w:t>
+      </w:r>
+      <w:proofErr w:type="spellStart"/>
+      <w:r>
+        <w:rPr>
+          <w:rFonts w:ascii="Arial" w:eastAsia="Times New Roman" w:hAnsi="Arial" w:cs="Arial"/>
+          <w:color w:val="000000"/>
+          <w:kern w:val="0"/>
+          <w:lang w:eastAsia="es-ES"/>
+          <w14:ligatures w14:val="none"/>
+        </w:rPr>
+        <w:t>btn-dark</w:t>
+      </w:r>
+      <w:proofErr w:type="spellEnd"/>
+      <w:r>
+        <w:rPr>
+          <w:rFonts w:ascii="Arial" w:eastAsia="Times New Roman" w:hAnsi="Arial" w:cs="Arial"/>
+          <w:color w:val="000000"/>
+          <w:kern w:val="0"/>
+          <w:lang w:eastAsia="es-ES"/>
+          <w14:ligatures w14:val="none"/>
+        </w:rPr>
+        <w:t>"&gt;</w:t>
+      </w:r>
+      <w:proofErr w:type="spellStart"/>
+      <w:r>
+        <w:rPr>
+          <w:rFonts w:ascii="Arial" w:eastAsia="Times New Roman" w:hAnsi="Arial" w:cs="Arial"/>
+          <w:color w:val="000000"/>
+          <w:kern w:val="0"/>
+          <w:lang w:eastAsia="es-ES"/>
+          <w14:ligatures w14:val="none"/>
+        </w:rPr>
+        <w:t>Dark</w:t>
+      </w:r>
+      <w:proofErr w:type="spellEnd"/>
+      <w:r>
+        <w:rPr>
+          <w:rFonts w:ascii="Arial" w:eastAsia="Times New Roman" w:hAnsi="Arial" w:cs="Arial"/>
+          <w:color w:val="000000"/>
+          <w:kern w:val="0"/>
+          <w:lang w:eastAsia="es-ES"/>
+          <w14:ligatures w14:val="none"/>
+        </w:rPr>
+        <w:t>&lt;/</w:t>
+      </w:r>
+      <w:proofErr w:type="spellStart"/>
+      <w:r>
+        <w:rPr>
+          <w:rFonts w:ascii="Arial" w:eastAsia="Times New Roman" w:hAnsi="Arial" w:cs="Arial"/>
+          <w:color w:val="000000"/>
+          <w:kern w:val="0"/>
+          <w:lang w:eastAsia="es-ES"/>
+          <w14:ligatures w14:val="none"/>
+        </w:rPr>
+        <w:t>button</w:t>
+      </w:r>
+      <w:proofErr w:type="spellEnd"/>
+      <w:r>
+        <w:rPr>
+          <w:rFonts w:ascii="Arial" w:eastAsia="Times New Roman" w:hAnsi="Arial" w:cs="Arial"/>
+          <w:color w:val="000000"/>
+          <w:kern w:val="0"/>
+          <w:lang w:eastAsia="es-ES"/>
+          <w14:ligatures w14:val="none"/>
+        </w:rPr>
+        <w:t>&gt;</w:t>
       </w:r>
     </w:p>
     <w:p>
@@ -1845,7 +3676,35 @@
           <w:lang w:eastAsia="es-ES"/>
           <w14:ligatures w14:val="none"/>
         </w:rPr>
-        <w:t>¿Qué es un Carousel de Bootstrap? Pon un ejemplo.</w:t>
+        <w:t xml:space="preserve">¿Qué es un </w:t>
+      </w:r>
+      <w:proofErr w:type="spellStart"/>
+      <w:r>
+        <w:rPr>
+          <w:rFonts w:ascii="Arial" w:eastAsia="Times New Roman" w:hAnsi="Arial" w:cs="Arial"/>
+          <w:b/>
+          <w:bCs/>
+          <w:color w:val="000000"/>
+          <w:kern w:val="0"/>
+          <w:u w:val="single"/>
+          <w:lang w:eastAsia="es-ES"/>
+          <w14:ligatures w14:val="none"/>
+        </w:rPr>
+        <w:t>Carousel</w:t>
+      </w:r>
+      <w:proofErr w:type="spellEnd"/>
+      <w:r>
+        <w:rPr>
+          <w:rFonts w:ascii="Arial" w:eastAsia="Times New Roman" w:hAnsi="Arial" w:cs="Arial"/>
+          <w:b/>
+          <w:bCs/>
+          <w:color w:val="000000"/>
+          <w:kern w:val="0"/>
+          <w:u w:val="single"/>
+          <w:lang w:eastAsia="es-ES"/>
+          <w14:ligatures w14:val="none"/>
+        </w:rPr>
+        <w:t xml:space="preserve"> de Bootstrap? Pon un ejemplo.</w:t>
       </w:r>
     </w:p>
     <w:p>
@@ -1869,7 +3728,29 @@
           <w:lang w:eastAsia="es-ES"/>
           <w14:ligatures w14:val="none"/>
         </w:rPr>
-        <w:t>Es similar a una presentación de PowerPoint, mediante el desplazamiento entre diapositivas se visualizan imágenes y texto (también se puede añadir funciones dentro de las diapositivas para hacer interactivo el carousel)</w:t>
+        <w:t xml:space="preserve">Es similar a una presentación de PowerPoint, mediante el desplazamiento entre diapositivas se visualizan imágenes y texto (también se puede añadir funciones dentro de las diapositivas para hacer interactivo el </w:t>
+      </w:r>
+      <w:proofErr w:type="spellStart"/>
+      <w:r>
+        <w:rPr>
+          <w:rFonts w:ascii="Arial" w:eastAsia="Times New Roman" w:hAnsi="Arial" w:cs="Arial"/>
+          <w:color w:val="000000"/>
+          <w:kern w:val="0"/>
+          <w:lang w:eastAsia="es-ES"/>
+          <w14:ligatures w14:val="none"/>
+        </w:rPr>
+        <w:t>carousel</w:t>
+      </w:r>
+      <w:proofErr w:type="spellEnd"/>
+      <w:r>
+        <w:rPr>
+          <w:rFonts w:ascii="Arial" w:eastAsia="Times New Roman" w:hAnsi="Arial" w:cs="Arial"/>
+          <w:color w:val="000000"/>
+          <w:kern w:val="0"/>
+          <w:lang w:eastAsia="es-ES"/>
+          <w14:ligatures w14:val="none"/>
+        </w:rPr>
+        <w:t>)</w:t>
       </w:r>
     </w:p>
     <w:p>
@@ -1899,7 +3780,35 @@
           <w:lang w:eastAsia="es-ES"/>
           <w14:ligatures w14:val="none"/>
         </w:rPr>
-        <w:t>¿Qué es un spinner de Bootstrap? Pon un ejemplo.</w:t>
+        <w:t xml:space="preserve">¿Qué es un </w:t>
+      </w:r>
+      <w:proofErr w:type="spellStart"/>
+      <w:r>
+        <w:rPr>
+          <w:rFonts w:ascii="Arial" w:eastAsia="Times New Roman" w:hAnsi="Arial" w:cs="Arial"/>
+          <w:b/>
+          <w:bCs/>
+          <w:color w:val="000000"/>
+          <w:kern w:val="0"/>
+          <w:u w:val="single"/>
+          <w:lang w:eastAsia="es-ES"/>
+          <w14:ligatures w14:val="none"/>
+        </w:rPr>
+        <w:t>spinner</w:t>
+      </w:r>
+      <w:proofErr w:type="spellEnd"/>
+      <w:r>
+        <w:rPr>
+          <w:rFonts w:ascii="Arial" w:eastAsia="Times New Roman" w:hAnsi="Arial" w:cs="Arial"/>
+          <w:b/>
+          <w:bCs/>
+          <w:color w:val="000000"/>
+          <w:kern w:val="0"/>
+          <w:u w:val="single"/>
+          <w:lang w:eastAsia="es-ES"/>
+          <w14:ligatures w14:val="none"/>
+        </w:rPr>
+        <w:t xml:space="preserve"> de Bootstrap? Pon un ejemplo.</w:t>
       </w:r>
     </w:p>
     <w:p>
@@ -1923,7 +3832,51 @@
           <w:lang w:eastAsia="es-ES"/>
           <w14:ligatures w14:val="none"/>
         </w:rPr>
-        <w:t>Es un indicador de que esta cargando la pagina.</w:t>
+        <w:t xml:space="preserve">Es un indicador de que </w:t>
+      </w:r>
+      <w:proofErr w:type="spellStart"/>
+      <w:r>
+        <w:rPr>
+          <w:rFonts w:ascii="Arial" w:eastAsia="Times New Roman" w:hAnsi="Arial" w:cs="Arial"/>
+          <w:color w:val="000000"/>
+          <w:kern w:val="0"/>
+          <w:lang w:eastAsia="es-ES"/>
+          <w14:ligatures w14:val="none"/>
+        </w:rPr>
+        <w:t>esta</w:t>
+      </w:r>
+      <w:proofErr w:type="spellEnd"/>
+      <w:r>
+        <w:rPr>
+          <w:rFonts w:ascii="Arial" w:eastAsia="Times New Roman" w:hAnsi="Arial" w:cs="Arial"/>
+          <w:color w:val="000000"/>
+          <w:kern w:val="0"/>
+          <w:lang w:eastAsia="es-ES"/>
+          <w14:ligatures w14:val="none"/>
+        </w:rPr>
+        <w:t xml:space="preserve"> cargando la </w:t>
+      </w:r>
+      <w:proofErr w:type="spellStart"/>
+      <w:r>
+        <w:rPr>
+          <w:rFonts w:ascii="Arial" w:eastAsia="Times New Roman" w:hAnsi="Arial" w:cs="Arial"/>
+          <w:color w:val="000000"/>
+          <w:kern w:val="0"/>
+          <w:lang w:eastAsia="es-ES"/>
+          <w14:ligatures w14:val="none"/>
+        </w:rPr>
+        <w:t>pagina</w:t>
+      </w:r>
+      <w:proofErr w:type="spellEnd"/>
+      <w:r>
+        <w:rPr>
+          <w:rFonts w:ascii="Arial" w:eastAsia="Times New Roman" w:hAnsi="Arial" w:cs="Arial"/>
+          <w:color w:val="000000"/>
+          <w:kern w:val="0"/>
+          <w:lang w:eastAsia="es-ES"/>
+          <w14:ligatures w14:val="none"/>
+        </w:rPr>
+        <w:t>.</w:t>
       </w:r>
     </w:p>
     <w:p>
@@ -1948,7 +3901,95 @@
           <w:lang w:eastAsia="es-ES"/>
           <w14:ligatures w14:val="none"/>
         </w:rPr>
-        <w:t>&lt;div class="spinner-border" role="status"&gt;</w:t>
+        <w:t>&lt;</w:t>
+      </w:r>
+      <w:proofErr w:type="spellStart"/>
+      <w:r>
+        <w:rPr>
+          <w:rFonts w:ascii="Arial" w:eastAsia="Times New Roman" w:hAnsi="Arial" w:cs="Arial"/>
+          <w:color w:val="000000"/>
+          <w:kern w:val="0"/>
+          <w:lang w:eastAsia="es-ES"/>
+          <w14:ligatures w14:val="none"/>
+        </w:rPr>
+        <w:t>div</w:t>
+      </w:r>
+      <w:proofErr w:type="spellEnd"/>
+      <w:r>
+        <w:rPr>
+          <w:rFonts w:ascii="Arial" w:eastAsia="Times New Roman" w:hAnsi="Arial" w:cs="Arial"/>
+          <w:color w:val="000000"/>
+          <w:kern w:val="0"/>
+          <w:lang w:eastAsia="es-ES"/>
+          <w14:ligatures w14:val="none"/>
+        </w:rPr>
+        <w:t xml:space="preserve"> </w:t>
+      </w:r>
+      <w:proofErr w:type="spellStart"/>
+      <w:r>
+        <w:rPr>
+          <w:rFonts w:ascii="Arial" w:eastAsia="Times New Roman" w:hAnsi="Arial" w:cs="Arial"/>
+          <w:color w:val="000000"/>
+          <w:kern w:val="0"/>
+          <w:lang w:eastAsia="es-ES"/>
+          <w14:ligatures w14:val="none"/>
+        </w:rPr>
+        <w:t>class</w:t>
+      </w:r>
+      <w:proofErr w:type="spellEnd"/>
+      <w:r>
+        <w:rPr>
+          <w:rFonts w:ascii="Arial" w:eastAsia="Times New Roman" w:hAnsi="Arial" w:cs="Arial"/>
+          <w:color w:val="000000"/>
+          <w:kern w:val="0"/>
+          <w:lang w:eastAsia="es-ES"/>
+          <w14:ligatures w14:val="none"/>
+        </w:rPr>
+        <w:t>="</w:t>
+      </w:r>
+      <w:proofErr w:type="spellStart"/>
+      <w:r>
+        <w:rPr>
+          <w:rFonts w:ascii="Arial" w:eastAsia="Times New Roman" w:hAnsi="Arial" w:cs="Arial"/>
+          <w:color w:val="000000"/>
+          <w:kern w:val="0"/>
+          <w:lang w:eastAsia="es-ES"/>
+          <w14:ligatures w14:val="none"/>
+        </w:rPr>
+        <w:t>spinner-border</w:t>
+      </w:r>
+      <w:proofErr w:type="spellEnd"/>
+      <w:r>
+        <w:rPr>
+          <w:rFonts w:ascii="Arial" w:eastAsia="Times New Roman" w:hAnsi="Arial" w:cs="Arial"/>
+          <w:color w:val="000000"/>
+          <w:kern w:val="0"/>
+          <w:lang w:eastAsia="es-ES"/>
+          <w14:ligatures w14:val="none"/>
+        </w:rPr>
+        <w:t>" role="</w:t>
+      </w:r>
+      <w:proofErr w:type="gramStart"/>
+      <w:r>
+        <w:rPr>
+          <w:rFonts w:ascii="Arial" w:eastAsia="Times New Roman" w:hAnsi="Arial" w:cs="Arial"/>
+          <w:color w:val="000000"/>
+          <w:kern w:val="0"/>
+          <w:lang w:eastAsia="es-ES"/>
+          <w14:ligatures w14:val="none"/>
+        </w:rPr>
+        <w:t>status</w:t>
+      </w:r>
+      <w:proofErr w:type="gramEnd"/>
+      <w:r>
+        <w:rPr>
+          <w:rFonts w:ascii="Arial" w:eastAsia="Times New Roman" w:hAnsi="Arial" w:cs="Arial"/>
+          <w:color w:val="000000"/>
+          <w:kern w:val="0"/>
+          <w:lang w:eastAsia="es-ES"/>
+          <w14:ligatures w14:val="none"/>
+        </w:rPr>
+        <w:t>"&gt;</w:t>
       </w:r>
     </w:p>
     <w:p>
@@ -1973,7 +4014,117 @@
           <w:lang w:eastAsia="es-ES"/>
           <w14:ligatures w14:val="none"/>
         </w:rPr>
-        <w:t xml:space="preserve">  &lt;span class="visually-hidden"&gt;Loading...&lt;/span&gt;</w:t>
+        <w:t xml:space="preserve">  &lt;</w:t>
+      </w:r>
+      <w:proofErr w:type="spellStart"/>
+      <w:r>
+        <w:rPr>
+          <w:rFonts w:ascii="Arial" w:eastAsia="Times New Roman" w:hAnsi="Arial" w:cs="Arial"/>
+          <w:color w:val="000000"/>
+          <w:kern w:val="0"/>
+          <w:lang w:eastAsia="es-ES"/>
+          <w14:ligatures w14:val="none"/>
+        </w:rPr>
+        <w:t>span</w:t>
+      </w:r>
+      <w:proofErr w:type="spellEnd"/>
+      <w:r>
+        <w:rPr>
+          <w:rFonts w:ascii="Arial" w:eastAsia="Times New Roman" w:hAnsi="Arial" w:cs="Arial"/>
+          <w:color w:val="000000"/>
+          <w:kern w:val="0"/>
+          <w:lang w:eastAsia="es-ES"/>
+          <w14:ligatures w14:val="none"/>
+        </w:rPr>
+        <w:t xml:space="preserve"> </w:t>
+      </w:r>
+      <w:proofErr w:type="spellStart"/>
+      <w:r>
+        <w:rPr>
+          <w:rFonts w:ascii="Arial" w:eastAsia="Times New Roman" w:hAnsi="Arial" w:cs="Arial"/>
+          <w:color w:val="000000"/>
+          <w:kern w:val="0"/>
+          <w:lang w:eastAsia="es-ES"/>
+          <w14:ligatures w14:val="none"/>
+        </w:rPr>
+        <w:t>class</w:t>
+      </w:r>
+      <w:proofErr w:type="spellEnd"/>
+      <w:r>
+        <w:rPr>
+          <w:rFonts w:ascii="Arial" w:eastAsia="Times New Roman" w:hAnsi="Arial" w:cs="Arial"/>
+          <w:color w:val="000000"/>
+          <w:kern w:val="0"/>
+          <w:lang w:eastAsia="es-ES"/>
+          <w14:ligatures w14:val="none"/>
+        </w:rPr>
+        <w:t>="</w:t>
+      </w:r>
+      <w:proofErr w:type="spellStart"/>
+      <w:r>
+        <w:rPr>
+          <w:rFonts w:ascii="Arial" w:eastAsia="Times New Roman" w:hAnsi="Arial" w:cs="Arial"/>
+          <w:color w:val="000000"/>
+          <w:kern w:val="0"/>
+          <w:lang w:eastAsia="es-ES"/>
+          <w14:ligatures w14:val="none"/>
+        </w:rPr>
+        <w:t>visually-hidden</w:t>
+      </w:r>
+      <w:proofErr w:type="spellEnd"/>
+      <w:r>
+        <w:rPr>
+          <w:rFonts w:ascii="Arial" w:eastAsia="Times New Roman" w:hAnsi="Arial" w:cs="Arial"/>
+          <w:color w:val="000000"/>
+          <w:kern w:val="0"/>
+          <w:lang w:eastAsia="es-ES"/>
+          <w14:ligatures w14:val="none"/>
+        </w:rPr>
+        <w:t>"&gt;</w:t>
+      </w:r>
+      <w:proofErr w:type="spellStart"/>
+      <w:r>
+        <w:rPr>
+          <w:rFonts w:ascii="Arial" w:eastAsia="Times New Roman" w:hAnsi="Arial" w:cs="Arial"/>
+          <w:color w:val="000000"/>
+          <w:kern w:val="0"/>
+          <w:lang w:eastAsia="es-ES"/>
+          <w14:ligatures w14:val="none"/>
+        </w:rPr>
+        <w:t>Loading</w:t>
+      </w:r>
+      <w:proofErr w:type="spellEnd"/>
+      <w:r>
+        <w:rPr>
+          <w:rFonts w:ascii="Arial" w:eastAsia="Times New Roman" w:hAnsi="Arial" w:cs="Arial"/>
+          <w:color w:val="000000"/>
+          <w:kern w:val="0"/>
+          <w:lang w:eastAsia="es-ES"/>
+          <w14:ligatures w14:val="none"/>
+        </w:rPr>
+        <w:t>...&lt;/</w:t>
+      </w:r>
+      <w:proofErr w:type="spellStart"/>
+      <w:r>
+        <w:rPr>
+          <w:rFonts w:ascii="Arial" w:eastAsia="Times New Roman" w:hAnsi="Arial" w:cs="Arial"/>
+          <w:color w:val="000000"/>
+          <w:kern w:val="0"/>
+          <w:lang w:eastAsia="es-ES"/>
+          <w14:ligatures w14:val="none"/>
+        </w:rPr>
+        <w:t>span</w:t>
+      </w:r>
+      <w:proofErr w:type="spellEnd"/>
+      <w:r>
+        <w:rPr>
+          <w:rFonts w:ascii="Arial" w:eastAsia="Times New Roman" w:hAnsi="Arial" w:cs="Arial"/>
+          <w:color w:val="000000"/>
+          <w:kern w:val="0"/>
+          <w:lang w:eastAsia="es-ES"/>
+          <w14:ligatures w14:val="none"/>
+        </w:rPr>
+        <w:t>&gt;</w:t>
       </w:r>
     </w:p>
     <w:p>
@@ -1998,7 +4149,29 @@
           <w:lang w:eastAsia="es-ES"/>
           <w14:ligatures w14:val="none"/>
         </w:rPr>
-        <w:t>&lt;/div&gt;</w:t>
+        <w:t>&lt;/</w:t>
+      </w:r>
+      <w:proofErr w:type="spellStart"/>
+      <w:r>
+        <w:rPr>
+          <w:rFonts w:ascii="Arial" w:eastAsia="Times New Roman" w:hAnsi="Arial" w:cs="Arial"/>
+          <w:color w:val="000000"/>
+          <w:kern w:val="0"/>
+          <w:lang w:eastAsia="es-ES"/>
+          <w14:ligatures w14:val="none"/>
+        </w:rPr>
+        <w:t>div</w:t>
+      </w:r>
+      <w:proofErr w:type="spellEnd"/>
+      <w:r>
+        <w:rPr>
+          <w:rFonts w:ascii="Arial" w:eastAsia="Times New Roman" w:hAnsi="Arial" w:cs="Arial"/>
+          <w:color w:val="000000"/>
+          <w:kern w:val="0"/>
+          <w:lang w:eastAsia="es-ES"/>
+          <w14:ligatures w14:val="none"/>
+        </w:rPr>
+        <w:t>&gt;</w:t>
       </w:r>
     </w:p>
     <w:p>
@@ -2028,7 +4201,35 @@
           <w:lang w:eastAsia="es-ES"/>
           <w14:ligatures w14:val="none"/>
         </w:rPr>
-        <w:t>¿Qué es un navBar de Bootstrap? Pon un ejemplo.</w:t>
+        <w:t xml:space="preserve">¿Qué es un </w:t>
+      </w:r>
+      <w:proofErr w:type="spellStart"/>
+      <w:r>
+        <w:rPr>
+          <w:rFonts w:ascii="Arial" w:eastAsia="Times New Roman" w:hAnsi="Arial" w:cs="Arial"/>
+          <w:b/>
+          <w:bCs/>
+          <w:color w:val="000000"/>
+          <w:kern w:val="0"/>
+          <w:u w:val="single"/>
+          <w:lang w:eastAsia="es-ES"/>
+          <w14:ligatures w14:val="none"/>
+        </w:rPr>
+        <w:t>navBar</w:t>
+      </w:r>
+      <w:proofErr w:type="spellEnd"/>
+      <w:r>
+        <w:rPr>
+          <w:rFonts w:ascii="Arial" w:eastAsia="Times New Roman" w:hAnsi="Arial" w:cs="Arial"/>
+          <w:b/>
+          <w:bCs/>
+          <w:color w:val="000000"/>
+          <w:kern w:val="0"/>
+          <w:u w:val="single"/>
+          <w:lang w:eastAsia="es-ES"/>
+          <w14:ligatures w14:val="none"/>
+        </w:rPr>
+        <w:t xml:space="preserve"> de Bootstrap? Pon un ejemplo.</w:t>
       </w:r>
     </w:p>
     <w:p>
@@ -2052,7 +4253,29 @@
           <w:lang w:eastAsia="es-ES"/>
           <w14:ligatures w14:val="none"/>
         </w:rPr>
-        <w:t>Es una barra de navegación con un sistema responsive que facilita la navegación en el sitio web y acorde al tamaño de pantalla se muestra de una u otra manera (el proyecto tiene un navbar).</w:t>
+        <w:t xml:space="preserve">Es una barra de navegación con un sistema responsive que facilita la navegación en el sitio web y acorde al tamaño de pantalla se muestra de una u otra manera (el proyecto tiene un </w:t>
+      </w:r>
+      <w:proofErr w:type="spellStart"/>
+      <w:r>
+        <w:rPr>
+          <w:rFonts w:ascii="Arial" w:eastAsia="Times New Roman" w:hAnsi="Arial" w:cs="Arial"/>
+          <w:color w:val="000000"/>
+          <w:kern w:val="0"/>
+          <w:lang w:eastAsia="es-ES"/>
+          <w14:ligatures w14:val="none"/>
+        </w:rPr>
+        <w:t>navbar</w:t>
+      </w:r>
+      <w:proofErr w:type="spellEnd"/>
+      <w:r>
+        <w:rPr>
+          <w:rFonts w:ascii="Arial" w:eastAsia="Times New Roman" w:hAnsi="Arial" w:cs="Arial"/>
+          <w:color w:val="000000"/>
+          <w:kern w:val="0"/>
+          <w:lang w:eastAsia="es-ES"/>
+          <w14:ligatures w14:val="none"/>
+        </w:rPr>
+        <w:t>).</w:t>
       </w:r>
     </w:p>
     <w:p>
@@ -2116,47 +4339,7 @@
           <w:lang w:eastAsia="es-ES"/>
           <w14:ligatures w14:val="none"/>
         </w:rPr>
-        <w:t xml:space="preserve"> (</w:t>
-      </w:r>
-      <w:r>
-        <w:rPr>
-          <w:rFonts w:ascii="Arial" w:eastAsia="Times New Roman" w:hAnsi="Arial" w:cs="Arial"/>
-          <w:color w:val="000000"/>
-          <w:kern w:val="0"/>
-          <w:lang w:eastAsia="es-ES"/>
-          <w14:ligatures w14:val="none"/>
-        </w:rPr>
-        <w:t xml:space="preserve">el proyecto </w:t>
-      </w:r>
-      <w:r>
-        <w:rPr>
-          <w:rFonts w:ascii="Arial" w:eastAsia="Times New Roman" w:hAnsi="Arial" w:cs="Arial"/>
-          <w:color w:val="000000"/>
-          <w:kern w:val="0"/>
-          <w:lang w:eastAsia="es-ES"/>
-          <w14:ligatures w14:val="none"/>
-        </w:rPr>
-        <w:t>cuenta con</w:t>
-      </w:r>
-      <w:r>
-        <w:rPr>
-          <w:rFonts w:ascii="Arial" w:eastAsia="Times New Roman" w:hAnsi="Arial" w:cs="Arial"/>
-          <w:color w:val="000000"/>
-          <w:kern w:val="0"/>
-          <w:lang w:eastAsia="es-ES"/>
-          <w14:ligatures w14:val="none"/>
-        </w:rPr>
-        <w:t xml:space="preserve"> </w:t>
-      </w:r>
-      <w:r>
-        <w:rPr>
-          <w:rFonts w:ascii="Arial" w:eastAsia="Times New Roman" w:hAnsi="Arial" w:cs="Arial"/>
-          <w:color w:val="000000"/>
-          <w:kern w:val="0"/>
-          <w:lang w:eastAsia="es-ES"/>
-          <w14:ligatures w14:val="none"/>
-        </w:rPr>
-        <w:t>ejemplos de modal).</w:t>
+        <w:t xml:space="preserve"> (el proyecto cuenta con ejemplos de modal).</w:t>
       </w:r>
     </w:p>
     <w:p>
@@ -2210,27 +4393,7 @@
           <w:lang w:eastAsia="es-ES"/>
           <w14:ligatures w14:val="none"/>
         </w:rPr>
-        <w:t xml:space="preserve">Si, facilitan la interfaz para el cargado de archivos </w:t>
-      </w:r>
-      <w:r>
-        <w:rPr>
-          <w:rFonts w:ascii="Arial" w:eastAsia="Times New Roman" w:hAnsi="Arial" w:cs="Arial"/>
-          <w:color w:val="000000"/>
-          <w:kern w:val="0"/>
-          <w:lang w:eastAsia="es-ES"/>
-          <w14:ligatures w14:val="none"/>
-        </w:rPr>
-        <w:t>(el proyecto cuenta con ejemplos</w:t>
-      </w:r>
-      <w:r>
-        <w:rPr>
-          <w:rFonts w:ascii="Arial" w:eastAsia="Times New Roman" w:hAnsi="Arial" w:cs="Arial"/>
-          <w:color w:val="000000"/>
-          <w:kern w:val="0"/>
-          <w:lang w:eastAsia="es-ES"/>
-          <w14:ligatures w14:val="none"/>
-        </w:rPr>
-        <w:t>).</w:t>
+        <w:t>Si, facilitan la interfaz para el cargado de archivos (el proyecto cuenta con ejemplos).</w:t>
       </w:r>
     </w:p>
     <w:p>
@@ -2260,7 +4423,35 @@
           <w:lang w:eastAsia="es-ES"/>
           <w14:ligatures w14:val="none"/>
         </w:rPr>
-        <w:t>¿Qué es un plugin scrollspy en Bootstrap? Pon un ejemplo.</w:t>
+        <w:t xml:space="preserve">¿Qué es un plugin </w:t>
+      </w:r>
+      <w:proofErr w:type="spellStart"/>
+      <w:r>
+        <w:rPr>
+          <w:rFonts w:ascii="Arial" w:eastAsia="Times New Roman" w:hAnsi="Arial" w:cs="Arial"/>
+          <w:b/>
+          <w:bCs/>
+          <w:color w:val="000000"/>
+          <w:kern w:val="0"/>
+          <w:u w:val="single"/>
+          <w:lang w:eastAsia="es-ES"/>
+          <w14:ligatures w14:val="none"/>
+        </w:rPr>
+        <w:t>scrollspy</w:t>
+      </w:r>
+      <w:proofErr w:type="spellEnd"/>
+      <w:r>
+        <w:rPr>
+          <w:rFonts w:ascii="Arial" w:eastAsia="Times New Roman" w:hAnsi="Arial" w:cs="Arial"/>
+          <w:b/>
+          <w:bCs/>
+          <w:color w:val="000000"/>
+          <w:kern w:val="0"/>
+          <w:u w:val="single"/>
+          <w:lang w:eastAsia="es-ES"/>
+          <w14:ligatures w14:val="none"/>
+        </w:rPr>
+        <w:t xml:space="preserve"> en Bootstrap? Pon un ejemplo.</w:t>
       </w:r>
     </w:p>
     <w:p>
@@ -2284,47 +4475,39 @@
           <w:lang w:eastAsia="es-ES"/>
           <w14:ligatures w14:val="none"/>
         </w:rPr>
-        <w:t>El plugin Scrollspy de Bootstrap es una funcionalidad que activa la navegación resaltando automáticamente los elementos de la barra de navegación que corresponden a la sección visible en la página mientras se desplaza hacia abajo</w:t>
-      </w:r>
-      <w:r>
-        <w:rPr>
-          <w:rFonts w:ascii="Arial" w:eastAsia="Times New Roman" w:hAnsi="Arial" w:cs="Arial"/>
-          <w:color w:val="000000"/>
-          <w:kern w:val="0"/>
-          <w:lang w:eastAsia="es-ES"/>
-          <w14:ligatures w14:val="none"/>
-        </w:rPr>
-        <w:t xml:space="preserve"> </w:t>
-      </w:r>
-      <w:r>
-        <w:rPr>
-          <w:rFonts w:ascii="Arial" w:eastAsia="Times New Roman" w:hAnsi="Arial" w:cs="Arial"/>
-          <w:color w:val="000000"/>
-          <w:kern w:val="0"/>
-          <w:lang w:eastAsia="es-ES"/>
-          <w14:ligatures w14:val="none"/>
-        </w:rPr>
-        <w:t xml:space="preserve">(el proyecto cuenta con </w:t>
-      </w:r>
-      <w:r>
-        <w:rPr>
-          <w:rFonts w:ascii="Arial" w:eastAsia="Times New Roman" w:hAnsi="Arial" w:cs="Arial"/>
-          <w:color w:val="000000"/>
-          <w:kern w:val="0"/>
-          <w:lang w:eastAsia="es-ES"/>
-          <w14:ligatures w14:val="none"/>
-        </w:rPr>
-        <w:t>un ejemplo</w:t>
-      </w:r>
-      <w:r>
-        <w:rPr>
-          <w:rFonts w:ascii="Arial" w:eastAsia="Times New Roman" w:hAnsi="Arial" w:cs="Arial"/>
-          <w:color w:val="000000"/>
-          <w:kern w:val="0"/>
-          <w:lang w:eastAsia="es-ES"/>
-          <w14:ligatures w14:val="none"/>
-        </w:rPr>
-        <w:t>).</w:t>
+        <w:t xml:space="preserve">El plugin </w:t>
+      </w:r>
+      <w:proofErr w:type="spellStart"/>
+      <w:r>
+        <w:rPr>
+          <w:rFonts w:ascii="Arial" w:eastAsia="Times New Roman" w:hAnsi="Arial" w:cs="Arial"/>
+          <w:color w:val="000000"/>
+          <w:kern w:val="0"/>
+          <w:lang w:eastAsia="es-ES"/>
+          <w14:ligatures w14:val="none"/>
+        </w:rPr>
+        <w:t>Scrollspy</w:t>
+      </w:r>
+      <w:proofErr w:type="spellEnd"/>
+      <w:r>
+        <w:rPr>
+          <w:rFonts w:ascii="Arial" w:eastAsia="Times New Roman" w:hAnsi="Arial" w:cs="Arial"/>
+          <w:color w:val="000000"/>
+          <w:kern w:val="0"/>
+          <w:lang w:eastAsia="es-ES"/>
+          <w14:ligatures w14:val="none"/>
+        </w:rPr>
+        <w:t xml:space="preserve"> de Bootstrap es una funcionalidad que activa la navegación resaltando automáticamente los elementos de la barra de navegación que corresponden a la sección visible en la página mientras se desplaza hacia abajo</w:t>
+      </w:r>
+      <w:r>
+        <w:rPr>
+          <w:rFonts w:ascii="Arial" w:eastAsia="Times New Roman" w:hAnsi="Arial" w:cs="Arial"/>
+          <w:color w:val="000000"/>
+          <w:kern w:val="0"/>
+          <w:lang w:eastAsia="es-ES"/>
+          <w14:ligatures w14:val="none"/>
+        </w:rPr>
+        <w:t xml:space="preserve"> (el proyecto cuenta con un ejemplo).</w:t>
       </w:r>
     </w:p>
     <w:sectPr>

</xml_diff>